<commit_message>
Uploaded the updated homework files
</commit_message>
<xml_diff>
--- a/SQL_DDL_Func_Sona_Kalantaryan_HW.docx
+++ b/SQL_DDL_Func_Sona_Kalantaryan_HW.docx
@@ -80,7 +80,40 @@
           <w:szCs w:val="24"/>
           <w:lang w:val="en-US"/>
         </w:rPr>
-        <w:t xml:space="preserve">: Checks if a specific film is available for rent in a particular store by verifying if the film's inventory is in stock. </w:t>
+        <w:t>:</w:t>
+      </w:r>
+      <w:r>
+        <w:rPr>
+          <w:rFonts w:ascii="Arial Nova" w:hAnsi="Arial Nova" w:eastAsia="Arial Nova" w:cs="Arial Nova" w:asciiTheme="minorAscii" w:hAnsiTheme="minorAscii" w:eastAsiaTheme="minorEastAsia" w:cstheme="minorBidi"/>
+          <w:noProof w:val="0"/>
+          <w:color w:val="auto"/>
+          <w:sz w:val="24"/>
+          <w:szCs w:val="24"/>
+          <w:lang w:val="en-US" w:eastAsia="ja-JP" w:bidi="ar-SA"/>
+        </w:rPr>
+        <w:t xml:space="preserve"> </w:t>
+      </w:r>
+      <w:r>
+        <w:rPr>
+          <w:rFonts w:ascii="Arial Nova" w:hAnsi="Arial Nova" w:eastAsia="Arial Nova" w:cs="Arial Nova" w:asciiTheme="minorAscii" w:hAnsiTheme="minorAscii" w:eastAsiaTheme="minorEastAsia" w:cstheme="minorBidi"/>
+          <w:noProof w:val="0"/>
+          <w:color w:val="auto"/>
+          <w:sz w:val="24"/>
+          <w:szCs w:val="24"/>
+          <w:lang w:val="en-US" w:eastAsia="ja-JP" w:bidi="ar-SA"/>
+        </w:rPr>
+        <w:t>Returns the inventory IDs of copies of a given film that are in stock at a specific store.</w:t>
+      </w:r>
+      <w:r>
+        <w:rPr>
+          <w:rFonts w:ascii="Arial Nova" w:hAnsi="Arial Nova" w:eastAsia="Arial Nova" w:cs="Arial Nova" w:asciiTheme="minorAscii" w:hAnsiTheme="minorAscii" w:eastAsiaTheme="minorEastAsia" w:cstheme="minorBidi"/>
+          <w:noProof w:val="0"/>
+          <w:color w:val="auto"/>
+          <w:sz w:val="24"/>
+          <w:szCs w:val="24"/>
+          <w:lang w:val="en-US" w:eastAsia="ja-JP" w:bidi="ar-SA"/>
+        </w:rPr>
+        <w:t xml:space="preserve"> </w:t>
       </w:r>
     </w:p>
     <w:p>
@@ -123,43 +156,36 @@
       </w:r>
       <w:r>
         <w:rPr>
-          <w:rFonts w:ascii="Arial Nova" w:hAnsi="Arial Nova" w:eastAsia="Arial Nova" w:cs="Arial Nova"/>
-          <w:noProof w:val="0"/>
-          <w:sz w:val="24"/>
-          <w:szCs w:val="24"/>
-          <w:lang w:val="en-US"/>
-        </w:rPr>
-        <w:t>Identifies</w:t>
-      </w:r>
-      <w:r>
-        <w:rPr>
-          <w:rFonts w:ascii="Arial Nova" w:hAnsi="Arial Nova" w:eastAsia="Arial Nova" w:cs="Arial Nova"/>
-          <w:noProof w:val="0"/>
-          <w:sz w:val="24"/>
-          <w:szCs w:val="24"/>
-          <w:lang w:val="en-US"/>
-        </w:rPr>
-        <w:t xml:space="preserve"> films that are not available for rent in a specific store, often used to </w:t>
-      </w:r>
-      <w:r>
-        <w:rPr>
-          <w:rFonts w:ascii="Arial Nova" w:hAnsi="Arial Nova" w:eastAsia="Arial Nova" w:cs="Arial Nova"/>
-          <w:noProof w:val="0"/>
-          <w:sz w:val="24"/>
-          <w:szCs w:val="24"/>
-          <w:lang w:val="en-US"/>
-        </w:rPr>
-        <w:t>determine</w:t>
-      </w:r>
-      <w:r>
-        <w:rPr>
-          <w:rFonts w:ascii="Arial Nova" w:hAnsi="Arial Nova" w:eastAsia="Arial Nova" w:cs="Arial Nova"/>
-          <w:noProof w:val="0"/>
-          <w:sz w:val="24"/>
-          <w:szCs w:val="24"/>
-          <w:lang w:val="en-US"/>
-        </w:rPr>
-        <w:t xml:space="preserve"> out-of-stock items. </w:t>
+          <w:rFonts w:ascii="Arial Nova" w:hAnsi="Arial Nova" w:eastAsia="Arial Nova" w:cs="Arial Nova" w:asciiTheme="minorAscii" w:hAnsiTheme="minorAscii" w:eastAsiaTheme="minorEastAsia" w:cstheme="minorBidi"/>
+          <w:noProof w:val="0"/>
+          <w:color w:val="auto"/>
+          <w:sz w:val="24"/>
+          <w:szCs w:val="24"/>
+          <w:lang w:val="en-US" w:eastAsia="ja-JP" w:bidi="ar-SA"/>
+        </w:rPr>
+        <w:t xml:space="preserve">Returns inventory IDs of a film that </w:t>
+      </w:r>
+      <w:r>
+        <w:rPr>
+          <w:rFonts w:ascii="Arial Nova" w:hAnsi="Arial Nova" w:eastAsia="Arial Nova" w:cs="Arial Nova" w:asciiTheme="minorAscii" w:hAnsiTheme="minorAscii" w:eastAsiaTheme="minorEastAsia" w:cstheme="minorBidi"/>
+          <w:noProof w:val="0"/>
+          <w:color w:val="auto"/>
+          <w:sz w:val="24"/>
+          <w:szCs w:val="24"/>
+          <w:lang w:val="en-US" w:eastAsia="ja-JP" w:bidi="ar-SA"/>
+        </w:rPr>
+        <w:t>are</w:t>
+      </w:r>
+      <w:r>
+        <w:rPr>
+          <w:rFonts w:ascii="Arial Nova" w:hAnsi="Arial Nova" w:eastAsia="Arial Nova" w:cs="Arial Nova" w:asciiTheme="minorAscii" w:hAnsiTheme="minorAscii" w:eastAsiaTheme="minorEastAsia" w:cstheme="minorBidi"/>
+          <w:noProof w:val="0"/>
+          <w:color w:val="auto"/>
+          <w:sz w:val="24"/>
+          <w:szCs w:val="24"/>
+          <w:lang w:val="en-US" w:eastAsia="ja-JP" w:bidi="ar-SA"/>
+        </w:rPr>
+        <w:t xml:space="preserve"> not in stock at a particular store.</w:t>
       </w:r>
     </w:p>
     <w:p>
@@ -171,11 +197,12 @@
         </w:numPr>
         <w:spacing w:before="240" w:beforeAutospacing="off" w:after="240" w:afterAutospacing="off"/>
         <w:rPr>
-          <w:rFonts w:ascii="Arial Nova" w:hAnsi="Arial Nova" w:eastAsia="Arial Nova" w:cs="Arial Nova"/>
-          <w:noProof w:val="0"/>
-          <w:sz w:val="24"/>
-          <w:szCs w:val="24"/>
-          <w:lang w:val="en-US"/>
+          <w:rFonts w:ascii="Arial Nova" w:hAnsi="Arial Nova" w:eastAsia="Arial Nova" w:cs="Arial Nova" w:asciiTheme="minorAscii" w:hAnsiTheme="minorAscii" w:eastAsiaTheme="minorEastAsia" w:cstheme="minorBidi"/>
+          <w:noProof w:val="0"/>
+          <w:color w:val="auto"/>
+          <w:sz w:val="24"/>
+          <w:szCs w:val="24"/>
+          <w:lang w:val="en-US" w:eastAsia="ja-JP" w:bidi="ar-SA"/>
         </w:rPr>
       </w:pPr>
       <w:r>
@@ -202,23 +229,116 @@
       </w:r>
       <w:r>
         <w:rPr>
-          <w:rFonts w:ascii="Arial Nova" w:hAnsi="Arial Nova" w:eastAsia="Arial Nova" w:cs="Arial Nova"/>
-          <w:noProof w:val="0"/>
-          <w:sz w:val="24"/>
-          <w:szCs w:val="24"/>
-          <w:lang w:val="en-US"/>
-        </w:rPr>
-        <w:t>Determines</w:t>
-      </w:r>
-      <w:r>
-        <w:rPr>
-          <w:rFonts w:ascii="Arial Nova" w:hAnsi="Arial Nova" w:eastAsia="Arial Nova" w:cs="Arial Nova"/>
-          <w:noProof w:val="0"/>
-          <w:sz w:val="24"/>
-          <w:szCs w:val="24"/>
-          <w:lang w:val="en-US"/>
-        </w:rPr>
-        <w:t xml:space="preserve"> whether a particular inventory item is currently in stock, based on rental status and return dates. </w:t>
+          <w:rFonts w:ascii="Arial Nova" w:hAnsi="Arial Nova" w:eastAsia="Arial Nova" w:cs="Arial Nova" w:asciiTheme="minorAscii" w:hAnsiTheme="minorAscii" w:eastAsiaTheme="minorEastAsia" w:cstheme="minorBidi"/>
+          <w:noProof w:val="0"/>
+          <w:color w:val="auto"/>
+          <w:sz w:val="24"/>
+          <w:szCs w:val="24"/>
+          <w:lang w:val="en-US" w:eastAsia="ja-JP" w:bidi="ar-SA"/>
+        </w:rPr>
+        <w:t>Checks if a particular inventory item is currently available.</w:t>
+      </w:r>
+    </w:p>
+    <w:p>
+      <w:pPr>
+        <w:pStyle w:val="ListParagraph"/>
+        <w:numPr>
+          <w:ilvl w:val="0"/>
+          <w:numId w:val="3"/>
+        </w:numPr>
+        <w:spacing w:before="240" w:beforeAutospacing="off" w:after="240" w:afterAutospacing="off"/>
+        <w:rPr>
+          <w:rFonts w:ascii="Arial Nova" w:hAnsi="Arial Nova" w:eastAsia="Arial Nova" w:cs="Arial Nova" w:asciiTheme="minorAscii" w:hAnsiTheme="minorAscii" w:eastAsiaTheme="minorEastAsia" w:cstheme="minorBidi"/>
+          <w:noProof w:val="0"/>
+          <w:color w:val="auto"/>
+          <w:sz w:val="24"/>
+          <w:szCs w:val="24"/>
+          <w:lang w:val="en-US" w:eastAsia="ja-JP" w:bidi="ar-SA"/>
+        </w:rPr>
+      </w:pPr>
+      <w:r>
+        <w:rPr>
+          <w:rFonts w:ascii="Arial Nova" w:hAnsi="Arial Nova" w:eastAsia="Arial Nova" w:cs="Arial Nova" w:asciiTheme="minorAscii" w:hAnsiTheme="minorAscii" w:eastAsiaTheme="minorEastAsia" w:cstheme="minorBidi"/>
+          <w:noProof w:val="0"/>
+          <w:color w:val="auto"/>
+          <w:sz w:val="24"/>
+          <w:szCs w:val="24"/>
+          <w:lang w:val="en-US" w:eastAsia="ja-JP" w:bidi="ar-SA"/>
+        </w:rPr>
+        <w:t>It first checks if the item has never been rented (</w:t>
+      </w:r>
+      <w:r>
+        <w:rPr>
+          <w:rFonts w:ascii="Arial Nova" w:hAnsi="Arial Nova" w:eastAsia="Arial Nova" w:cs="Arial Nova" w:asciiTheme="minorAscii" w:hAnsiTheme="minorAscii" w:eastAsiaTheme="minorEastAsia" w:cstheme="minorBidi"/>
+          <w:noProof w:val="0"/>
+          <w:color w:val="auto"/>
+          <w:sz w:val="24"/>
+          <w:szCs w:val="24"/>
+          <w:lang w:val="en-US" w:eastAsia="ja-JP" w:bidi="ar-SA"/>
+        </w:rPr>
+        <w:t>v_rentals</w:t>
+      </w:r>
+      <w:r>
+        <w:rPr>
+          <w:rFonts w:ascii="Arial Nova" w:hAnsi="Arial Nova" w:eastAsia="Arial Nova" w:cs="Arial Nova" w:asciiTheme="minorAscii" w:hAnsiTheme="minorAscii" w:eastAsiaTheme="minorEastAsia" w:cstheme="minorBidi"/>
+          <w:noProof w:val="0"/>
+          <w:color w:val="auto"/>
+          <w:sz w:val="24"/>
+          <w:szCs w:val="24"/>
+          <w:lang w:val="en-US" w:eastAsia="ja-JP" w:bidi="ar-SA"/>
+        </w:rPr>
+        <w:t xml:space="preserve"> = 0).</w:t>
+      </w:r>
+    </w:p>
+    <w:p>
+      <w:pPr>
+        <w:pStyle w:val="ListParagraph"/>
+        <w:numPr>
+          <w:ilvl w:val="0"/>
+          <w:numId w:val="3"/>
+        </w:numPr>
+        <w:spacing w:before="240" w:beforeAutospacing="off" w:after="240" w:afterAutospacing="off"/>
+        <w:rPr>
+          <w:rFonts w:ascii="Arial Nova" w:hAnsi="Arial Nova" w:eastAsia="Arial Nova" w:cs="Arial Nova" w:asciiTheme="minorAscii" w:hAnsiTheme="minorAscii" w:eastAsiaTheme="minorEastAsia" w:cstheme="minorBidi"/>
+          <w:noProof w:val="0"/>
+          <w:color w:val="auto"/>
+          <w:sz w:val="24"/>
+          <w:szCs w:val="24"/>
+          <w:lang w:val="en-US" w:eastAsia="ja-JP" w:bidi="ar-SA"/>
+        </w:rPr>
+      </w:pPr>
+      <w:r>
+        <w:rPr>
+          <w:rFonts w:ascii="Arial Nova" w:hAnsi="Arial Nova" w:eastAsia="Arial Nova" w:cs="Arial Nova" w:asciiTheme="minorAscii" w:hAnsiTheme="minorAscii" w:eastAsiaTheme="minorEastAsia" w:cstheme="minorBidi"/>
+          <w:noProof w:val="0"/>
+          <w:color w:val="auto"/>
+          <w:sz w:val="24"/>
+          <w:szCs w:val="24"/>
+          <w:lang w:val="en-US" w:eastAsia="ja-JP" w:bidi="ar-SA"/>
+        </w:rPr>
+        <w:t xml:space="preserve">If rented, checks if all rentals have </w:t>
+      </w:r>
+      <w:r>
+        <w:rPr>
+          <w:rFonts w:ascii="Arial Nova" w:hAnsi="Arial Nova" w:eastAsia="Arial Nova" w:cs="Arial Nova" w:asciiTheme="minorAscii" w:hAnsiTheme="minorAscii" w:eastAsiaTheme="minorEastAsia" w:cstheme="minorBidi"/>
+          <w:noProof w:val="0"/>
+          <w:color w:val="auto"/>
+          <w:sz w:val="24"/>
+          <w:szCs w:val="24"/>
+          <w:lang w:val="en-US" w:eastAsia="ja-JP" w:bidi="ar-SA"/>
+        </w:rPr>
+        <w:t>return_date</w:t>
+      </w:r>
+      <w:r>
+        <w:rPr>
+          <w:rFonts w:ascii="Arial Nova" w:hAnsi="Arial Nova" w:eastAsia="Arial Nova" w:cs="Arial Nova" w:asciiTheme="minorAscii" w:hAnsiTheme="minorAscii" w:eastAsiaTheme="minorEastAsia" w:cstheme="minorBidi"/>
+          <w:noProof w:val="0"/>
+          <w:color w:val="auto"/>
+          <w:sz w:val="24"/>
+          <w:szCs w:val="24"/>
+          <w:lang w:val="en-US" w:eastAsia="ja-JP" w:bidi="ar-SA"/>
+        </w:rPr>
+        <w:t xml:space="preserve"> filled in (i.e., the item was returned).</w:t>
       </w:r>
     </w:p>
     <w:p>
@@ -230,11 +350,12 @@
         </w:numPr>
         <w:spacing w:before="240" w:beforeAutospacing="off" w:after="240" w:afterAutospacing="off"/>
         <w:rPr>
-          <w:rFonts w:ascii="Arial Nova" w:hAnsi="Arial Nova" w:eastAsia="Arial Nova" w:cs="Arial Nova"/>
-          <w:noProof w:val="0"/>
-          <w:sz w:val="24"/>
-          <w:szCs w:val="24"/>
-          <w:lang w:val="en-US"/>
+          <w:rFonts w:ascii="Arial Nova" w:hAnsi="Arial Nova" w:eastAsia="Arial Nova" w:cs="Arial Nova" w:asciiTheme="minorAscii" w:hAnsiTheme="minorAscii" w:eastAsiaTheme="minorEastAsia" w:cstheme="minorBidi"/>
+          <w:noProof w:val="0"/>
+          <w:color w:val="auto"/>
+          <w:sz w:val="24"/>
+          <w:szCs w:val="24"/>
+          <w:lang w:val="en-US" w:eastAsia="ja-JP" w:bidi="ar-SA"/>
         </w:rPr>
       </w:pPr>
       <w:r>
@@ -257,7 +378,219 @@
           <w:szCs w:val="24"/>
           <w:lang w:val="en-US"/>
         </w:rPr>
-        <w:t xml:space="preserve">: Calculates a customer's balance as of a specific date, considering payments, rentals, and any outstanding amounts. </w:t>
+        <w:t xml:space="preserve">: </w:t>
+      </w:r>
+      <w:r>
+        <w:rPr>
+          <w:rFonts w:ascii="Arial Nova" w:hAnsi="Arial Nova" w:eastAsia="Arial Nova" w:cs="Arial Nova" w:asciiTheme="minorAscii" w:hAnsiTheme="minorAscii" w:eastAsiaTheme="minorEastAsia" w:cstheme="minorBidi"/>
+          <w:noProof w:val="0"/>
+          <w:color w:val="auto"/>
+          <w:sz w:val="24"/>
+          <w:szCs w:val="24"/>
+          <w:lang w:val="en-US" w:eastAsia="ja-JP" w:bidi="ar-SA"/>
+        </w:rPr>
+        <w:t>Calculates a customer's balance as of a given date.</w:t>
+      </w:r>
+    </w:p>
+    <w:p>
+      <w:pPr>
+        <w:pStyle w:val="ListParagraph"/>
+        <w:numPr>
+          <w:ilvl w:val="0"/>
+          <w:numId w:val="5"/>
+        </w:numPr>
+        <w:spacing w:before="240" w:beforeAutospacing="off" w:after="240" w:afterAutospacing="off"/>
+        <w:rPr>
+          <w:rFonts w:ascii="Arial Nova" w:hAnsi="Arial Nova" w:eastAsia="Arial Nova" w:cs="Arial Nova" w:asciiTheme="minorAscii" w:hAnsiTheme="minorAscii" w:eastAsiaTheme="minorEastAsia" w:cstheme="minorBidi"/>
+          <w:noProof w:val="0"/>
+          <w:color w:val="auto"/>
+          <w:sz w:val="24"/>
+          <w:szCs w:val="24"/>
+          <w:lang w:val="en-US" w:eastAsia="ja-JP" w:bidi="ar-SA"/>
+        </w:rPr>
+      </w:pPr>
+      <w:r>
+        <w:rPr>
+          <w:rFonts w:ascii="Arial Nova" w:hAnsi="Arial Nova" w:eastAsia="Arial Nova" w:cs="Arial Nova" w:asciiTheme="minorAscii" w:hAnsiTheme="minorAscii" w:eastAsiaTheme="minorEastAsia" w:cstheme="minorBidi"/>
+          <w:noProof w:val="0"/>
+          <w:color w:val="auto"/>
+          <w:sz w:val="24"/>
+          <w:szCs w:val="24"/>
+          <w:lang w:val="en-US" w:eastAsia="ja-JP" w:bidi="ar-SA"/>
+        </w:rPr>
+        <w:t xml:space="preserve">Rent fees = sum of </w:t>
+      </w:r>
+      <w:r>
+        <w:rPr>
+          <w:rFonts w:ascii="Arial Nova" w:hAnsi="Arial Nova" w:eastAsia="Arial Nova" w:cs="Arial Nova" w:asciiTheme="minorAscii" w:hAnsiTheme="minorAscii" w:eastAsiaTheme="minorEastAsia" w:cstheme="minorBidi"/>
+          <w:noProof w:val="0"/>
+          <w:color w:val="auto"/>
+          <w:sz w:val="24"/>
+          <w:szCs w:val="24"/>
+          <w:lang w:val="en-US" w:eastAsia="ja-JP" w:bidi="ar-SA"/>
+        </w:rPr>
+        <w:t>rental_rate</w:t>
+      </w:r>
+      <w:r>
+        <w:rPr>
+          <w:rFonts w:ascii="Arial Nova" w:hAnsi="Arial Nova" w:eastAsia="Arial Nova" w:cs="Arial Nova" w:asciiTheme="minorAscii" w:hAnsiTheme="minorAscii" w:eastAsiaTheme="minorEastAsia" w:cstheme="minorBidi"/>
+          <w:noProof w:val="0"/>
+          <w:color w:val="auto"/>
+          <w:sz w:val="24"/>
+          <w:szCs w:val="24"/>
+          <w:lang w:val="en-US" w:eastAsia="ja-JP" w:bidi="ar-SA"/>
+        </w:rPr>
+        <w:t>.</w:t>
+      </w:r>
+    </w:p>
+    <w:p>
+      <w:pPr>
+        <w:pStyle w:val="ListParagraph"/>
+        <w:numPr>
+          <w:ilvl w:val="0"/>
+          <w:numId w:val="5"/>
+        </w:numPr>
+        <w:spacing w:before="240" w:beforeAutospacing="off" w:after="240" w:afterAutospacing="off"/>
+        <w:rPr>
+          <w:rFonts w:ascii="Arial Nova" w:hAnsi="Arial Nova" w:eastAsia="Arial Nova" w:cs="Arial Nova" w:asciiTheme="minorAscii" w:hAnsiTheme="minorAscii" w:eastAsiaTheme="minorEastAsia" w:cstheme="minorBidi"/>
+          <w:noProof w:val="0"/>
+          <w:color w:val="auto"/>
+          <w:sz w:val="24"/>
+          <w:szCs w:val="24"/>
+          <w:lang w:val="en-US" w:eastAsia="ja-JP" w:bidi="ar-SA"/>
+        </w:rPr>
+      </w:pPr>
+      <w:r>
+        <w:rPr>
+          <w:rFonts w:ascii="Arial Nova" w:hAnsi="Arial Nova" w:eastAsia="Arial Nova" w:cs="Arial Nova" w:asciiTheme="minorAscii" w:hAnsiTheme="minorAscii" w:eastAsiaTheme="minorEastAsia" w:cstheme="minorBidi"/>
+          <w:noProof w:val="0"/>
+          <w:color w:val="auto"/>
+          <w:sz w:val="24"/>
+          <w:szCs w:val="24"/>
+          <w:lang w:val="en-US" w:eastAsia="ja-JP" w:bidi="ar-SA"/>
+        </w:rPr>
+        <w:t>Overdue fees = $1 per day past rental duration.</w:t>
+      </w:r>
+    </w:p>
+    <w:p>
+      <w:pPr>
+        <w:pStyle w:val="ListParagraph"/>
+        <w:numPr>
+          <w:ilvl w:val="0"/>
+          <w:numId w:val="5"/>
+        </w:numPr>
+        <w:spacing w:before="240" w:beforeAutospacing="off" w:after="240" w:afterAutospacing="off"/>
+        <w:rPr>
+          <w:rFonts w:ascii="Arial Nova" w:hAnsi="Arial Nova" w:eastAsia="Arial Nova" w:cs="Arial Nova" w:asciiTheme="minorAscii" w:hAnsiTheme="minorAscii" w:eastAsiaTheme="minorEastAsia" w:cstheme="minorBidi"/>
+          <w:noProof w:val="0"/>
+          <w:color w:val="auto"/>
+          <w:sz w:val="24"/>
+          <w:szCs w:val="24"/>
+          <w:lang w:val="en-US" w:eastAsia="ja-JP" w:bidi="ar-SA"/>
+        </w:rPr>
+      </w:pPr>
+      <w:r>
+        <w:rPr>
+          <w:rFonts w:ascii="Arial Nova" w:hAnsi="Arial Nova" w:eastAsia="Arial Nova" w:cs="Arial Nova" w:asciiTheme="minorAscii" w:hAnsiTheme="minorAscii" w:eastAsiaTheme="minorEastAsia" w:cstheme="minorBidi"/>
+          <w:noProof w:val="0"/>
+          <w:color w:val="auto"/>
+          <w:sz w:val="24"/>
+          <w:szCs w:val="24"/>
+          <w:lang w:val="en-US" w:eastAsia="ja-JP" w:bidi="ar-SA"/>
+        </w:rPr>
+        <w:t>Payments are subtracted.</w:t>
+      </w:r>
+    </w:p>
+    <w:p>
+      <w:pPr>
+        <w:pStyle w:val="Normal"/>
+        <w:spacing w:before="240" w:beforeAutospacing="off" w:after="240" w:afterAutospacing="off"/>
+        <w:ind w:left="720"/>
+        <w:rPr>
+          <w:rFonts w:ascii="Arial Nova" w:hAnsi="Arial Nova" w:eastAsia="Arial Nova" w:cs="Arial Nova" w:asciiTheme="minorAscii" w:hAnsiTheme="minorAscii" w:eastAsiaTheme="minorEastAsia" w:cstheme="minorBidi"/>
+          <w:noProof w:val="0"/>
+          <w:color w:val="auto"/>
+          <w:sz w:val="24"/>
+          <w:szCs w:val="24"/>
+          <w:lang w:val="en-US" w:eastAsia="ja-JP" w:bidi="ar-SA"/>
+        </w:rPr>
+      </w:pPr>
+      <w:r>
+        <w:rPr>
+          <w:rFonts w:ascii="Arial Nova" w:hAnsi="Arial Nova" w:eastAsia="Arial Nova" w:cs="Arial Nova" w:asciiTheme="minorAscii" w:hAnsiTheme="minorAscii" w:eastAsiaTheme="minorEastAsia" w:cstheme="minorBidi"/>
+          <w:noProof w:val="0"/>
+          <w:color w:val="auto"/>
+          <w:sz w:val="24"/>
+          <w:szCs w:val="24"/>
+          <w:lang w:val="en-US" w:eastAsia="ja-JP" w:bidi="ar-SA"/>
+        </w:rPr>
+        <w:t xml:space="preserve">It </w:t>
+      </w:r>
+      <w:r>
+        <w:rPr>
+          <w:rFonts w:ascii="Arial Nova" w:hAnsi="Arial Nova" w:eastAsia="Arial Nova" w:cs="Arial Nova" w:asciiTheme="minorAscii" w:hAnsiTheme="minorAscii" w:eastAsiaTheme="minorEastAsia" w:cstheme="minorBidi"/>
+          <w:noProof w:val="0"/>
+          <w:color w:val="auto"/>
+          <w:sz w:val="24"/>
+          <w:szCs w:val="24"/>
+          <w:lang w:val="en-US" w:eastAsia="ja-JP" w:bidi="ar-SA"/>
+        </w:rPr>
+        <w:t>doesn’t</w:t>
+      </w:r>
+      <w:r>
+        <w:rPr>
+          <w:rFonts w:ascii="Arial Nova" w:hAnsi="Arial Nova" w:eastAsia="Arial Nova" w:cs="Arial Nova" w:asciiTheme="minorAscii" w:hAnsiTheme="minorAscii" w:eastAsiaTheme="minorEastAsia" w:cstheme="minorBidi"/>
+          <w:noProof w:val="0"/>
+          <w:color w:val="auto"/>
+          <w:sz w:val="24"/>
+          <w:szCs w:val="24"/>
+          <w:lang w:val="en-US" w:eastAsia="ja-JP" w:bidi="ar-SA"/>
+        </w:rPr>
+        <w:t xml:space="preserve"> charge</w:t>
+      </w:r>
+      <w:r>
+        <w:rPr>
+          <w:rFonts w:ascii="Arial Nova" w:hAnsi="Arial Nova" w:eastAsia="Arial Nova" w:cs="Arial Nova" w:asciiTheme="minorAscii" w:hAnsiTheme="minorAscii" w:eastAsiaTheme="minorEastAsia" w:cstheme="minorBidi"/>
+          <w:noProof w:val="0"/>
+          <w:color w:val="auto"/>
+          <w:sz w:val="24"/>
+          <w:szCs w:val="24"/>
+          <w:lang w:val="en-US" w:eastAsia="ja-JP" w:bidi="ar-SA"/>
+        </w:rPr>
+        <w:t xml:space="preserve"> the replacement cost</w:t>
+      </w:r>
+      <w:r>
+        <w:rPr>
+          <w:rFonts w:ascii="Arial Nova" w:hAnsi="Arial Nova" w:eastAsia="Arial Nova" w:cs="Arial Nova" w:asciiTheme="minorAscii" w:hAnsiTheme="minorAscii" w:eastAsiaTheme="minorEastAsia" w:cstheme="minorBidi"/>
+          <w:noProof w:val="0"/>
+          <w:color w:val="auto"/>
+          <w:sz w:val="24"/>
+          <w:szCs w:val="24"/>
+          <w:lang w:val="en-US" w:eastAsia="ja-JP" w:bidi="ar-SA"/>
+        </w:rPr>
+        <w:t xml:space="preserve"> if the overdue is </w:t>
+      </w:r>
+      <w:r>
+        <w:rPr>
+          <w:rFonts w:ascii="Arial Nova" w:hAnsi="Arial Nova" w:eastAsia="Arial Nova" w:cs="Arial Nova" w:asciiTheme="minorAscii" w:hAnsiTheme="minorAscii" w:eastAsiaTheme="minorEastAsia" w:cstheme="minorBidi"/>
+          <w:noProof w:val="0"/>
+          <w:color w:val="auto"/>
+          <w:sz w:val="24"/>
+          <w:szCs w:val="24"/>
+          <w:lang w:val="en-US" w:eastAsia="ja-JP" w:bidi="ar-SA"/>
+        </w:rPr>
+        <w:t>exactly  2</w:t>
+      </w:r>
+      <w:r>
+        <w:rPr>
+          <w:rFonts w:ascii="Arial Nova" w:hAnsi="Arial Nova" w:eastAsia="Arial Nova" w:cs="Arial Nova" w:asciiTheme="minorAscii" w:hAnsiTheme="minorAscii" w:eastAsiaTheme="minorEastAsia" w:cstheme="minorBidi"/>
+          <w:noProof w:val="0"/>
+          <w:color w:val="auto"/>
+          <w:sz w:val="24"/>
+          <w:szCs w:val="24"/>
+          <w:lang w:val="en-US" w:eastAsia="ja-JP" w:bidi="ar-SA"/>
+        </w:rPr>
+        <w:t xml:space="preserve"> x rental duration</w:t>
       </w:r>
     </w:p>
     <w:p>
@@ -296,7 +629,168 @@
           <w:szCs w:val="24"/>
           <w:lang w:val="en-US"/>
         </w:rPr>
-        <w:t xml:space="preserve">: Finds the customer currently holding a specific inventory item, based on rental records. </w:t>
+        <w:t xml:space="preserve">: </w:t>
+      </w:r>
+      <w:r>
+        <w:rPr>
+          <w:rFonts w:ascii="Arial Nova" w:hAnsi="Arial Nova" w:eastAsia="Arial Nova" w:cs="Arial Nova"/>
+          <w:noProof w:val="0"/>
+          <w:sz w:val="24"/>
+          <w:szCs w:val="24"/>
+          <w:lang w:val="en-US"/>
+        </w:rPr>
+        <w:t>Return</w:t>
+      </w:r>
+      <w:r>
+        <w:rPr>
+          <w:rFonts w:ascii="Arial Nova" w:hAnsi="Arial Nova" w:eastAsia="Arial Nova" w:cs="Arial Nova"/>
+          <w:noProof w:val="0"/>
+          <w:sz w:val="24"/>
+          <w:szCs w:val="24"/>
+          <w:lang w:val="en-US"/>
+        </w:rPr>
+        <w:t xml:space="preserve">s the customer </w:t>
+      </w:r>
+      <w:r>
+        <w:rPr>
+          <w:rFonts w:ascii="Arial Nova" w:hAnsi="Arial Nova" w:eastAsia="Arial Nova" w:cs="Arial Nova"/>
+          <w:noProof w:val="0"/>
+          <w:sz w:val="24"/>
+          <w:szCs w:val="24"/>
+          <w:lang w:val="en-US"/>
+        </w:rPr>
+        <w:t xml:space="preserve">IDs </w:t>
+      </w:r>
+      <w:r>
+        <w:rPr>
+          <w:rFonts w:ascii="Arial Nova" w:hAnsi="Arial Nova" w:eastAsia="Arial Nova" w:cs="Arial Nova"/>
+          <w:noProof w:val="0"/>
+          <w:sz w:val="24"/>
+          <w:szCs w:val="24"/>
+          <w:lang w:val="en-US"/>
+        </w:rPr>
+        <w:t xml:space="preserve">currently holding a specific inventory item, based on rental records. </w:t>
+      </w:r>
+    </w:p>
+    <w:p>
+      <w:pPr>
+        <w:pStyle w:val="ListParagraph"/>
+        <w:numPr>
+          <w:ilvl w:val="0"/>
+          <w:numId w:val="6"/>
+        </w:numPr>
+        <w:spacing w:before="240" w:beforeAutospacing="off" w:after="240" w:afterAutospacing="off"/>
+        <w:rPr>
+          <w:rFonts w:ascii="Arial Nova" w:hAnsi="Arial Nova" w:eastAsia="Arial Nova" w:cs="Arial Nova"/>
+          <w:noProof w:val="0"/>
+          <w:sz w:val="24"/>
+          <w:szCs w:val="24"/>
+          <w:lang w:val="en-US"/>
+        </w:rPr>
+      </w:pPr>
+      <w:r>
+        <w:rPr>
+          <w:rFonts w:ascii="Arial Nova" w:hAnsi="Arial Nova" w:eastAsia="Arial Nova" w:cs="Arial Nova"/>
+          <w:noProof w:val="0"/>
+          <w:sz w:val="24"/>
+          <w:szCs w:val="24"/>
+          <w:lang w:val="en-US"/>
+        </w:rPr>
+        <w:t>Uses a temporary table</w:t>
+      </w:r>
+    </w:p>
+    <w:p>
+      <w:pPr>
+        <w:pStyle w:val="ListParagraph"/>
+        <w:numPr>
+          <w:ilvl w:val="0"/>
+          <w:numId w:val="6"/>
+        </w:numPr>
+        <w:spacing w:before="240" w:beforeAutospacing="off" w:after="240" w:afterAutospacing="off"/>
+        <w:rPr>
+          <w:rFonts w:ascii="Arial Nova" w:hAnsi="Arial Nova" w:eastAsia="Arial Nova" w:cs="Arial Nova"/>
+          <w:noProof w:val="0"/>
+          <w:sz w:val="24"/>
+          <w:szCs w:val="24"/>
+          <w:lang w:val="en-US"/>
+        </w:rPr>
+      </w:pPr>
+      <w:r>
+        <w:rPr>
+          <w:rFonts w:ascii="Arial Nova" w:hAnsi="Arial Nova" w:eastAsia="Arial Nova" w:cs="Arial Nova"/>
+          <w:noProof w:val="0"/>
+          <w:sz w:val="24"/>
+          <w:szCs w:val="24"/>
+          <w:lang w:val="en-US"/>
+        </w:rPr>
+        <w:t xml:space="preserve">Dynamically builds </w:t>
+      </w:r>
+      <w:r>
+        <w:rPr>
+          <w:rFonts w:ascii="Arial Nova" w:hAnsi="Arial Nova" w:eastAsia="Arial Nova" w:cs="Arial Nova"/>
+          <w:noProof w:val="0"/>
+          <w:sz w:val="24"/>
+          <w:szCs w:val="24"/>
+          <w:lang w:val="en-US"/>
+        </w:rPr>
+        <w:t>sql</w:t>
+      </w:r>
+      <w:r>
+        <w:rPr>
+          <w:rFonts w:ascii="Arial Nova" w:hAnsi="Arial Nova" w:eastAsia="Arial Nova" w:cs="Arial Nova"/>
+          <w:noProof w:val="0"/>
+          <w:sz w:val="24"/>
+          <w:szCs w:val="24"/>
+          <w:lang w:val="en-US"/>
+        </w:rPr>
+        <w:t xml:space="preserve"> with EXECUTE</w:t>
+      </w:r>
+    </w:p>
+    <w:p>
+      <w:pPr>
+        <w:pStyle w:val="ListParagraph"/>
+        <w:numPr>
+          <w:ilvl w:val="0"/>
+          <w:numId w:val="6"/>
+        </w:numPr>
+        <w:spacing w:before="240" w:beforeAutospacing="off" w:after="240" w:afterAutospacing="off"/>
+        <w:rPr>
+          <w:rFonts w:ascii="Arial Nova" w:hAnsi="Arial Nova" w:eastAsia="Arial Nova" w:cs="Arial Nova"/>
+          <w:noProof w:val="0"/>
+          <w:sz w:val="24"/>
+          <w:szCs w:val="24"/>
+          <w:lang w:val="en-US"/>
+        </w:rPr>
+      </w:pPr>
+      <w:r>
+        <w:rPr>
+          <w:rFonts w:ascii="Arial Nova" w:hAnsi="Arial Nova" w:eastAsia="Arial Nova" w:cs="Arial Nova"/>
+          <w:noProof w:val="0"/>
+          <w:sz w:val="24"/>
+          <w:szCs w:val="24"/>
+          <w:lang w:val="en-US"/>
+        </w:rPr>
+        <w:t xml:space="preserve">Uses </w:t>
+      </w:r>
+      <w:r>
+        <w:rPr>
+          <w:rFonts w:ascii="Arial Nova" w:hAnsi="Arial Nova" w:eastAsia="Arial Nova" w:cs="Arial Nova"/>
+          <w:noProof w:val="0"/>
+          <w:sz w:val="24"/>
+          <w:szCs w:val="24"/>
+          <w:lang w:val="en-US"/>
+        </w:rPr>
+        <w:t>last_day</w:t>
+      </w:r>
+      <w:r>
+        <w:rPr>
+          <w:rFonts w:ascii="Arial Nova" w:hAnsi="Arial Nova" w:eastAsia="Arial Nova" w:cs="Arial Nova"/>
+          <w:noProof w:val="0"/>
+          <w:sz w:val="24"/>
+          <w:szCs w:val="24"/>
+          <w:lang w:val="en-US"/>
+        </w:rPr>
+        <w:t xml:space="preserve"> function to get the end of the month</w:t>
       </w:r>
     </w:p>
     <w:p>
@@ -335,7 +829,14 @@
           <w:szCs w:val="24"/>
           <w:lang w:val="en-US"/>
         </w:rPr>
-        <w:t xml:space="preserve">: Generates a report of customers eligible for rewards, typically based on criteria like monthly purchases and total spending. </w:t>
+        <w:t xml:space="preserve">: </w:t>
+      </w:r>
+      <w:r>
+        <w:rPr>
+          <w:noProof w:val="0"/>
+          <w:lang w:val="en-US"/>
+        </w:rPr>
+        <w:t>Lists customers who meet a threshold of number and total amount of purchases in the last month (relative to 3 months ago).</w:t>
       </w:r>
     </w:p>
     <w:p>
@@ -414,16 +915,12 @@
     </w:p>
     <w:p>
       <w:pPr>
-        <w:spacing w:before="240" w:beforeAutospacing="off" w:after="240" w:afterAutospacing="off"/>
-        <w:rPr>
-          <w:rFonts w:ascii="Arial Nova" w:hAnsi="Arial Nova" w:eastAsia="Arial Nova" w:cs="Arial Nova"/>
-          <w:noProof w:val="0"/>
-          <w:sz w:val="24"/>
-          <w:szCs w:val="24"/>
-          <w:lang w:val="en-US"/>
-        </w:rPr>
-      </w:pPr>
-      <w:r>
+        <w:pStyle w:val="Normal"/>
+        <w:suppressLineNumbers w:val="0"/>
+        <w:bidi w:val="0"/>
+        <w:spacing w:before="240" w:beforeAutospacing="off" w:after="240" w:afterAutospacing="off" w:line="279" w:lineRule="auto"/>
+        <w:ind w:left="0" w:right="0"/>
+        <w:jc w:val="left"/>
         <w:rPr>
           <w:rFonts w:ascii="Arial Nova" w:hAnsi="Arial Nova" w:eastAsia="Arial Nova" w:cs="Arial Nova"/>
           <w:b w:val="0"/>
@@ -431,8 +928,7 @@
           <w:sz w:val="24"/>
           <w:szCs w:val="24"/>
         </w:rPr>
-        <w:t xml:space="preserve">The </w:t>
-      </w:r>
+      </w:pPr>
       <w:r>
         <w:rPr>
           <w:rFonts w:ascii="Arial Nova" w:hAnsi="Arial Nova" w:eastAsia="Arial Nova" w:cs="Arial Nova"/>
@@ -441,7 +937,7 @@
           <w:sz w:val="24"/>
           <w:szCs w:val="24"/>
         </w:rPr>
-        <w:t>rewards_report</w:t>
+        <w:t xml:space="preserve">The </w:t>
       </w:r>
       <w:r>
         <w:rPr>
@@ -451,7 +947,7 @@
           <w:sz w:val="24"/>
           <w:szCs w:val="24"/>
         </w:rPr>
-        <w:t xml:space="preserve"> function might return 0 rows because of the </w:t>
+        <w:t>rewards_report</w:t>
       </w:r>
       <w:r>
         <w:rPr>
@@ -461,7 +957,7 @@
           <w:sz w:val="24"/>
           <w:szCs w:val="24"/>
         </w:rPr>
-        <w:t xml:space="preserve">missing </w:t>
+        <w:t xml:space="preserve"> function </w:t>
       </w:r>
       <w:r>
         <w:rPr>
@@ -471,7 +967,7 @@
           <w:sz w:val="24"/>
           <w:szCs w:val="24"/>
         </w:rPr>
-        <w:t>paranthesis</w:t>
+        <w:t xml:space="preserve">uses CURRENT_DATE, </w:t>
       </w:r>
       <w:r>
         <w:rPr>
@@ -481,1241 +977,9 @@
           <w:sz w:val="24"/>
           <w:szCs w:val="24"/>
         </w:rPr>
-        <w:t xml:space="preserve"> next to HAVING</w:t>
-      </w:r>
-    </w:p>
-    <w:p>
-      <w:pPr>
-        <w:spacing w:before="240" w:beforeAutospacing="off" w:after="240" w:afterAutospacing="off"/>
-      </w:pPr>
-      <w:r>
-        <w:rPr>
-          <w:rFonts w:ascii="Arial Nova" w:hAnsi="Arial Nova" w:eastAsia="Arial Nova" w:cs="Arial Nova"/>
-          <w:noProof w:val="0"/>
-          <w:sz w:val="24"/>
-          <w:szCs w:val="24"/>
-          <w:lang w:val="en-US"/>
-        </w:rPr>
-        <w:t>-- FUNCTION: public.rewards_report(integer, numeric)</w:t>
-      </w:r>
-    </w:p>
-    <w:p>
-      <w:pPr>
-        <w:spacing w:before="240" w:beforeAutospacing="off" w:after="240" w:afterAutospacing="off"/>
-      </w:pPr>
-      <w:r>
-        <w:rPr>
-          <w:rFonts w:ascii="Arial Nova" w:hAnsi="Arial Nova" w:eastAsia="Arial Nova" w:cs="Arial Nova"/>
-          <w:noProof w:val="0"/>
-          <w:sz w:val="24"/>
-          <w:szCs w:val="24"/>
-          <w:lang w:val="en-US"/>
-        </w:rPr>
-        <w:t>-- DROP FUNCTION IF EXISTS public.rewards_report(integer, numeric);</w:t>
-      </w:r>
-    </w:p>
-    <w:p>
-      <w:pPr>
-        <w:spacing w:before="240" w:beforeAutospacing="off" w:after="240" w:afterAutospacing="off"/>
-      </w:pPr>
-      <w:r>
-        <w:rPr>
-          <w:rFonts w:ascii="Arial Nova" w:hAnsi="Arial Nova" w:eastAsia="Arial Nova" w:cs="Arial Nova"/>
-          <w:noProof w:val="0"/>
-          <w:sz w:val="24"/>
-          <w:szCs w:val="24"/>
-          <w:lang w:val="en-US"/>
-        </w:rPr>
-        <w:t>CREATE OR REPLACE FUNCTION public.rewards_report( min_monthly_purchases integer, min_dollar_amount_purchased numeric) RETURNS SETOF customer LANGUAGE 'plpgsql' COST 100 VOLATILE SECURITY DEFINER PARALLEL UNSAFE ROWS 1000</w:t>
-      </w:r>
-    </w:p>
-    <w:p>
-      <w:pPr>
-        <w:spacing w:before="240" w:beforeAutospacing="off" w:after="240" w:afterAutospacing="off"/>
-      </w:pPr>
-      <w:r>
-        <w:rPr>
-          <w:rFonts w:ascii="Arial Nova" w:hAnsi="Arial Nova" w:eastAsia="Arial Nova" w:cs="Arial Nova"/>
-          <w:noProof w:val="0"/>
-          <w:sz w:val="24"/>
-          <w:szCs w:val="24"/>
-          <w:lang w:val="en-US"/>
-        </w:rPr>
-        <w:t>AS $BODY$</w:t>
-      </w:r>
-    </w:p>
-    <w:p>
-      <w:pPr>
-        <w:spacing w:before="240" w:beforeAutospacing="off" w:after="240" w:afterAutospacing="off"/>
-      </w:pPr>
-      <w:r>
-        <w:rPr>
-          <w:rFonts w:ascii="Arial Nova" w:hAnsi="Arial Nova" w:eastAsia="Arial Nova" w:cs="Arial Nova"/>
-          <w:noProof w:val="0"/>
-          <w:sz w:val="24"/>
-          <w:szCs w:val="24"/>
-          <w:lang w:val="en-US"/>
-        </w:rPr>
-        <w:t>DECLARE last_month_start DATE; last_month_end DATE; rr RECORD; tmpSQL TEXT; BEGIN</w:t>
-      </w:r>
-    </w:p>
-    <w:p>
-      <w:r>
-        <w:rPr>
-          <w:rFonts w:ascii="Arial Nova" w:hAnsi="Arial Nova" w:eastAsia="Arial Nova" w:cs="Arial Nova"/>
-          <w:noProof w:val="0"/>
-          <w:sz w:val="24"/>
-          <w:szCs w:val="24"/>
-          <w:lang w:val="en-US"/>
-        </w:rPr>
-        <w:t>/* Some sanity checks... */</w:t>
-      </w:r>
-      <w:r>
-        <w:br/>
-      </w:r>
-      <w:r>
-        <w:rPr>
-          <w:rFonts w:ascii="Arial Nova" w:hAnsi="Arial Nova" w:eastAsia="Arial Nova" w:cs="Arial Nova"/>
-          <w:noProof w:val="0"/>
-          <w:sz w:val="24"/>
-          <w:szCs w:val="24"/>
-          <w:lang w:val="en-US"/>
-        </w:rPr>
-        <w:t xml:space="preserve">IF </w:t>
-      </w:r>
-      <w:r>
-        <w:rPr>
-          <w:rFonts w:ascii="Arial Nova" w:hAnsi="Arial Nova" w:eastAsia="Arial Nova" w:cs="Arial Nova"/>
-          <w:noProof w:val="0"/>
-          <w:sz w:val="24"/>
-          <w:szCs w:val="24"/>
-          <w:lang w:val="en-US"/>
-        </w:rPr>
-        <w:t>min_monthly_purchases</w:t>
-      </w:r>
-      <w:r>
-        <w:rPr>
-          <w:rFonts w:ascii="Arial Nova" w:hAnsi="Arial Nova" w:eastAsia="Arial Nova" w:cs="Arial Nova"/>
-          <w:noProof w:val="0"/>
-          <w:sz w:val="24"/>
-          <w:szCs w:val="24"/>
-          <w:lang w:val="en-US"/>
-        </w:rPr>
-        <w:t xml:space="preserve"> = 0 THEN</w:t>
-      </w:r>
-      <w:r>
-        <w:br/>
-      </w:r>
-      <w:r>
-        <w:rPr>
-          <w:rFonts w:ascii="Arial Nova" w:hAnsi="Arial Nova" w:eastAsia="Arial Nova" w:cs="Arial Nova"/>
-          <w:noProof w:val="0"/>
-          <w:sz w:val="24"/>
-          <w:szCs w:val="24"/>
-          <w:lang w:val="en-US"/>
-        </w:rPr>
-        <w:t xml:space="preserve">    RAISE EXCEPTION 'Minimum monthly purchases parameter must be &gt; 0';</w:t>
-      </w:r>
-      <w:r>
-        <w:br/>
-      </w:r>
-      <w:r>
-        <w:rPr>
-          <w:rFonts w:ascii="Arial Nova" w:hAnsi="Arial Nova" w:eastAsia="Arial Nova" w:cs="Arial Nova"/>
-          <w:noProof w:val="0"/>
-          <w:sz w:val="24"/>
-          <w:szCs w:val="24"/>
-          <w:lang w:val="en-US"/>
-        </w:rPr>
-        <w:t>END IF;</w:t>
-      </w:r>
-      <w:r>
-        <w:br/>
-      </w:r>
-      <w:r>
-        <w:rPr>
-          <w:rFonts w:ascii="Arial Nova" w:hAnsi="Arial Nova" w:eastAsia="Arial Nova" w:cs="Arial Nova"/>
-          <w:noProof w:val="0"/>
-          <w:sz w:val="24"/>
-          <w:szCs w:val="24"/>
-          <w:lang w:val="en-US"/>
-        </w:rPr>
-        <w:t xml:space="preserve">IF </w:t>
-      </w:r>
-      <w:r>
-        <w:rPr>
-          <w:rFonts w:ascii="Arial Nova" w:hAnsi="Arial Nova" w:eastAsia="Arial Nova" w:cs="Arial Nova"/>
-          <w:noProof w:val="0"/>
-          <w:sz w:val="24"/>
-          <w:szCs w:val="24"/>
-          <w:lang w:val="en-US"/>
-        </w:rPr>
-        <w:t>min_dollar_amount_purchased</w:t>
-      </w:r>
-      <w:r>
-        <w:rPr>
-          <w:rFonts w:ascii="Arial Nova" w:hAnsi="Arial Nova" w:eastAsia="Arial Nova" w:cs="Arial Nova"/>
-          <w:noProof w:val="0"/>
-          <w:sz w:val="24"/>
-          <w:szCs w:val="24"/>
-          <w:lang w:val="en-US"/>
-        </w:rPr>
-        <w:t xml:space="preserve"> = 0.00 THEN</w:t>
-      </w:r>
-      <w:r>
-        <w:br/>
-      </w:r>
-      <w:r>
-        <w:rPr>
-          <w:rFonts w:ascii="Arial Nova" w:hAnsi="Arial Nova" w:eastAsia="Arial Nova" w:cs="Arial Nova"/>
-          <w:noProof w:val="0"/>
-          <w:sz w:val="24"/>
-          <w:szCs w:val="24"/>
-          <w:lang w:val="en-US"/>
-        </w:rPr>
-        <w:t xml:space="preserve">    RAISE EXCEPTION 'Minimum monthly dollar amount purchased parameter must be &gt; $0.00';</w:t>
-      </w:r>
-      <w:r>
-        <w:br/>
-      </w:r>
-      <w:r>
-        <w:rPr>
-          <w:rFonts w:ascii="Arial Nova" w:hAnsi="Arial Nova" w:eastAsia="Arial Nova" w:cs="Arial Nova"/>
-          <w:noProof w:val="0"/>
-          <w:sz w:val="24"/>
-          <w:szCs w:val="24"/>
-          <w:lang w:val="en-US"/>
-        </w:rPr>
-        <w:t>END IF;</w:t>
-      </w:r>
-      <w:r>
-        <w:br/>
-      </w:r>
-      <w:r>
-        <w:br/>
-      </w:r>
-      <w:r>
-        <w:rPr>
-          <w:rFonts w:ascii="Arial Nova" w:hAnsi="Arial Nova" w:eastAsia="Arial Nova" w:cs="Arial Nova"/>
-          <w:noProof w:val="0"/>
-          <w:sz w:val="24"/>
-          <w:szCs w:val="24"/>
-          <w:lang w:val="en-US"/>
-        </w:rPr>
-        <w:t>last_month_start := CURRENT_DATE - '3 month'::interval;</w:t>
-      </w:r>
-      <w:r>
-        <w:br/>
-      </w:r>
-      <w:r>
-        <w:rPr>
-          <w:rFonts w:ascii="Arial Nova" w:hAnsi="Arial Nova" w:eastAsia="Arial Nova" w:cs="Arial Nova"/>
-          <w:noProof w:val="0"/>
-          <w:sz w:val="24"/>
-          <w:szCs w:val="24"/>
-          <w:lang w:val="en-US"/>
-        </w:rPr>
-        <w:t xml:space="preserve">last_month_start := </w:t>
-      </w:r>
-      <w:r>
-        <w:rPr>
-          <w:rFonts w:ascii="Arial Nova" w:hAnsi="Arial Nova" w:eastAsia="Arial Nova" w:cs="Arial Nova"/>
-          <w:noProof w:val="0"/>
-          <w:sz w:val="24"/>
-          <w:szCs w:val="24"/>
-          <w:lang w:val="en-US"/>
-        </w:rPr>
-        <w:t>to_date</w:t>
-      </w:r>
-      <w:r>
-        <w:rPr>
-          <w:rFonts w:ascii="Arial Nova" w:hAnsi="Arial Nova" w:eastAsia="Arial Nova" w:cs="Arial Nova"/>
-          <w:noProof w:val="0"/>
-          <w:sz w:val="24"/>
-          <w:szCs w:val="24"/>
-          <w:lang w:val="en-US"/>
-        </w:rPr>
-        <w:t xml:space="preserve">((extract(YEAR FROM </w:t>
-      </w:r>
-      <w:r>
-        <w:rPr>
-          <w:rFonts w:ascii="Arial Nova" w:hAnsi="Arial Nova" w:eastAsia="Arial Nova" w:cs="Arial Nova"/>
-          <w:noProof w:val="0"/>
-          <w:sz w:val="24"/>
-          <w:szCs w:val="24"/>
-          <w:lang w:val="en-US"/>
-        </w:rPr>
-        <w:t>last_month_start</w:t>
-      </w:r>
-      <w:r>
-        <w:rPr>
-          <w:rFonts w:ascii="Arial Nova" w:hAnsi="Arial Nova" w:eastAsia="Arial Nova" w:cs="Arial Nova"/>
-          <w:noProof w:val="0"/>
-          <w:sz w:val="24"/>
-          <w:szCs w:val="24"/>
-          <w:lang w:val="en-US"/>
-        </w:rPr>
-        <w:t xml:space="preserve">) || '-' || extract(MONTH FROM </w:t>
-      </w:r>
-      <w:r>
-        <w:rPr>
-          <w:rFonts w:ascii="Arial Nova" w:hAnsi="Arial Nova" w:eastAsia="Arial Nova" w:cs="Arial Nova"/>
-          <w:noProof w:val="0"/>
-          <w:sz w:val="24"/>
-          <w:szCs w:val="24"/>
-          <w:lang w:val="en-US"/>
-        </w:rPr>
-        <w:t>last_month_start</w:t>
-      </w:r>
-      <w:r>
-        <w:rPr>
-          <w:rFonts w:ascii="Arial Nova" w:hAnsi="Arial Nova" w:eastAsia="Arial Nova" w:cs="Arial Nova"/>
-          <w:noProof w:val="0"/>
-          <w:sz w:val="24"/>
-          <w:szCs w:val="24"/>
-          <w:lang w:val="en-US"/>
-        </w:rPr>
-        <w:t>) || '-01'),'YYYY-MM-DD');</w:t>
-      </w:r>
-      <w:r>
-        <w:br/>
-      </w:r>
-      <w:r>
-        <w:rPr>
-          <w:rFonts w:ascii="Arial Nova" w:hAnsi="Arial Nova" w:eastAsia="Arial Nova" w:cs="Arial Nova"/>
-          <w:noProof w:val="0"/>
-          <w:sz w:val="24"/>
-          <w:szCs w:val="24"/>
-          <w:lang w:val="en-US"/>
-        </w:rPr>
-        <w:t>last_month_end := LAST_DAY(</w:t>
-      </w:r>
-      <w:r>
-        <w:rPr>
-          <w:rFonts w:ascii="Arial Nova" w:hAnsi="Arial Nova" w:eastAsia="Arial Nova" w:cs="Arial Nova"/>
-          <w:noProof w:val="0"/>
-          <w:sz w:val="24"/>
-          <w:szCs w:val="24"/>
-          <w:lang w:val="en-US"/>
-        </w:rPr>
-        <w:t>last_month_start</w:t>
-      </w:r>
-      <w:r>
-        <w:rPr>
-          <w:rFonts w:ascii="Arial Nova" w:hAnsi="Arial Nova" w:eastAsia="Arial Nova" w:cs="Arial Nova"/>
-          <w:noProof w:val="0"/>
-          <w:sz w:val="24"/>
-          <w:szCs w:val="24"/>
-          <w:lang w:val="en-US"/>
-        </w:rPr>
-        <w:t>);</w:t>
-      </w:r>
-      <w:r>
-        <w:br/>
-      </w:r>
-      <w:r>
-        <w:br/>
-      </w:r>
-      <w:r>
-        <w:rPr>
-          <w:rFonts w:ascii="Arial Nova" w:hAnsi="Arial Nova" w:eastAsia="Arial Nova" w:cs="Arial Nova"/>
-          <w:noProof w:val="0"/>
-          <w:sz w:val="24"/>
-          <w:szCs w:val="24"/>
-          <w:lang w:val="en-US"/>
-        </w:rPr>
-        <w:t>/*</w:t>
-      </w:r>
-      <w:r>
-        <w:br/>
-      </w:r>
-      <w:r>
-        <w:rPr>
-          <w:rFonts w:ascii="Arial Nova" w:hAnsi="Arial Nova" w:eastAsia="Arial Nova" w:cs="Arial Nova"/>
-          <w:noProof w:val="0"/>
-          <w:sz w:val="24"/>
-          <w:szCs w:val="24"/>
-          <w:lang w:val="en-US"/>
-        </w:rPr>
-        <w:t>Create a temporary storage area for Customer IDs.</w:t>
-      </w:r>
-      <w:r>
-        <w:br/>
-      </w:r>
-      <w:r>
-        <w:rPr>
-          <w:rFonts w:ascii="Arial Nova" w:hAnsi="Arial Nova" w:eastAsia="Arial Nova" w:cs="Arial Nova"/>
-          <w:noProof w:val="0"/>
-          <w:sz w:val="24"/>
-          <w:szCs w:val="24"/>
-          <w:lang w:val="en-US"/>
-        </w:rPr>
-        <w:t>*/</w:t>
-      </w:r>
-      <w:r>
-        <w:br/>
-      </w:r>
-      <w:r>
-        <w:rPr>
-          <w:rFonts w:ascii="Arial Nova" w:hAnsi="Arial Nova" w:eastAsia="Arial Nova" w:cs="Arial Nova"/>
-          <w:noProof w:val="0"/>
-          <w:sz w:val="24"/>
-          <w:szCs w:val="24"/>
-          <w:lang w:val="en-US"/>
-        </w:rPr>
-        <w:t xml:space="preserve">CREATE TEMPORARY TABLE </w:t>
-      </w:r>
-      <w:r>
-        <w:rPr>
-          <w:rFonts w:ascii="Arial Nova" w:hAnsi="Arial Nova" w:eastAsia="Arial Nova" w:cs="Arial Nova"/>
-          <w:noProof w:val="0"/>
-          <w:sz w:val="24"/>
-          <w:szCs w:val="24"/>
-          <w:lang w:val="en-US"/>
-        </w:rPr>
-        <w:t>tmpCustomer</w:t>
-      </w:r>
-      <w:r>
-        <w:rPr>
-          <w:rFonts w:ascii="Arial Nova" w:hAnsi="Arial Nova" w:eastAsia="Arial Nova" w:cs="Arial Nova"/>
-          <w:noProof w:val="0"/>
-          <w:sz w:val="24"/>
-          <w:szCs w:val="24"/>
-          <w:lang w:val="en-US"/>
-        </w:rPr>
-        <w:t xml:space="preserve"> (</w:t>
-      </w:r>
-      <w:r>
-        <w:rPr>
-          <w:rFonts w:ascii="Arial Nova" w:hAnsi="Arial Nova" w:eastAsia="Arial Nova" w:cs="Arial Nova"/>
-          <w:noProof w:val="0"/>
-          <w:sz w:val="24"/>
-          <w:szCs w:val="24"/>
-          <w:lang w:val="en-US"/>
-        </w:rPr>
-        <w:t>customer_id</w:t>
-      </w:r>
-      <w:r>
-        <w:rPr>
-          <w:rFonts w:ascii="Arial Nova" w:hAnsi="Arial Nova" w:eastAsia="Arial Nova" w:cs="Arial Nova"/>
-          <w:noProof w:val="0"/>
-          <w:sz w:val="24"/>
-          <w:szCs w:val="24"/>
-          <w:lang w:val="en-US"/>
-        </w:rPr>
-        <w:t xml:space="preserve"> INTEGER NOT NULL PRIMARY KEY);</w:t>
-      </w:r>
-      <w:r>
-        <w:br/>
-      </w:r>
-      <w:r>
-        <w:br/>
-      </w:r>
-      <w:r>
-        <w:rPr>
-          <w:rFonts w:ascii="Arial Nova" w:hAnsi="Arial Nova" w:eastAsia="Arial Nova" w:cs="Arial Nova"/>
-          <w:noProof w:val="0"/>
-          <w:sz w:val="24"/>
-          <w:szCs w:val="24"/>
-          <w:lang w:val="en-US"/>
-        </w:rPr>
-        <w:t>/*</w:t>
-      </w:r>
-      <w:r>
-        <w:br/>
-      </w:r>
-      <w:r>
-        <w:rPr>
-          <w:rFonts w:ascii="Arial Nova" w:hAnsi="Arial Nova" w:eastAsia="Arial Nova" w:cs="Arial Nova"/>
-          <w:noProof w:val="0"/>
-          <w:sz w:val="24"/>
-          <w:szCs w:val="24"/>
-          <w:lang w:val="en-US"/>
-        </w:rPr>
-        <w:t>Find all customers meeting the monthly purchase requirements</w:t>
-      </w:r>
-      <w:r>
-        <w:br/>
-      </w:r>
-      <w:r>
-        <w:rPr>
-          <w:rFonts w:ascii="Arial Nova" w:hAnsi="Arial Nova" w:eastAsia="Arial Nova" w:cs="Arial Nova"/>
-          <w:noProof w:val="0"/>
-          <w:sz w:val="24"/>
-          <w:szCs w:val="24"/>
-          <w:lang w:val="en-US"/>
-        </w:rPr>
-        <w:t>*/</w:t>
-      </w:r>
-      <w:r>
-        <w:br/>
-      </w:r>
-      <w:r>
-        <w:br/>
-      </w:r>
-      <w:r>
-        <w:rPr>
-          <w:rFonts w:ascii="Arial Nova" w:hAnsi="Arial Nova" w:eastAsia="Arial Nova" w:cs="Arial Nova"/>
-          <w:noProof w:val="0"/>
-          <w:sz w:val="24"/>
-          <w:szCs w:val="24"/>
-          <w:lang w:val="en-US"/>
-        </w:rPr>
-        <w:t xml:space="preserve">tmpSQL := 'INSERT INTO </w:t>
-      </w:r>
-      <w:r>
-        <w:rPr>
-          <w:rFonts w:ascii="Arial Nova" w:hAnsi="Arial Nova" w:eastAsia="Arial Nova" w:cs="Arial Nova"/>
-          <w:noProof w:val="0"/>
-          <w:sz w:val="24"/>
-          <w:szCs w:val="24"/>
-          <w:lang w:val="en-US"/>
-        </w:rPr>
-        <w:t>tmpCustomer</w:t>
-      </w:r>
-      <w:r>
-        <w:rPr>
-          <w:rFonts w:ascii="Arial Nova" w:hAnsi="Arial Nova" w:eastAsia="Arial Nova" w:cs="Arial Nova"/>
-          <w:noProof w:val="0"/>
-          <w:sz w:val="24"/>
-          <w:szCs w:val="24"/>
-          <w:lang w:val="en-US"/>
-        </w:rPr>
-        <w:t xml:space="preserve"> (</w:t>
-      </w:r>
-      <w:r>
-        <w:rPr>
-          <w:rFonts w:ascii="Arial Nova" w:hAnsi="Arial Nova" w:eastAsia="Arial Nova" w:cs="Arial Nova"/>
-          <w:noProof w:val="0"/>
-          <w:sz w:val="24"/>
-          <w:szCs w:val="24"/>
-          <w:lang w:val="en-US"/>
-        </w:rPr>
-        <w:t>customer_id</w:t>
-      </w:r>
-      <w:r>
-        <w:rPr>
-          <w:rFonts w:ascii="Arial Nova" w:hAnsi="Arial Nova" w:eastAsia="Arial Nova" w:cs="Arial Nova"/>
-          <w:noProof w:val="0"/>
-          <w:sz w:val="24"/>
-          <w:szCs w:val="24"/>
-          <w:lang w:val="en-US"/>
-        </w:rPr>
-        <w:t>)</w:t>
-      </w:r>
-      <w:r>
-        <w:br/>
-      </w:r>
-      <w:r>
-        <w:rPr>
-          <w:rFonts w:ascii="Arial Nova" w:hAnsi="Arial Nova" w:eastAsia="Arial Nova" w:cs="Arial Nova"/>
-          <w:noProof w:val="0"/>
-          <w:sz w:val="24"/>
-          <w:szCs w:val="24"/>
-          <w:lang w:val="en-US"/>
-        </w:rPr>
-        <w:t xml:space="preserve">    SELECT p.customer_id</w:t>
-      </w:r>
-      <w:r>
-        <w:br/>
-      </w:r>
-      <w:r>
-        <w:rPr>
-          <w:rFonts w:ascii="Arial Nova" w:hAnsi="Arial Nova" w:eastAsia="Arial Nova" w:cs="Arial Nova"/>
-          <w:noProof w:val="0"/>
-          <w:sz w:val="24"/>
-          <w:szCs w:val="24"/>
-          <w:lang w:val="en-US"/>
-        </w:rPr>
-        <w:t xml:space="preserve">    FROM payment AS p</w:t>
-      </w:r>
-      <w:r>
-        <w:br/>
-      </w:r>
-      <w:r>
-        <w:rPr>
-          <w:rFonts w:ascii="Arial Nova" w:hAnsi="Arial Nova" w:eastAsia="Arial Nova" w:cs="Arial Nova"/>
-          <w:noProof w:val="0"/>
-          <w:sz w:val="24"/>
-          <w:szCs w:val="24"/>
-          <w:lang w:val="en-US"/>
-        </w:rPr>
-        <w:t xml:space="preserve">    WHERE DATE(</w:t>
-      </w:r>
-      <w:r>
-        <w:rPr>
-          <w:rFonts w:ascii="Arial Nova" w:hAnsi="Arial Nova" w:eastAsia="Arial Nova" w:cs="Arial Nova"/>
-          <w:noProof w:val="0"/>
-          <w:sz w:val="24"/>
-          <w:szCs w:val="24"/>
-          <w:lang w:val="en-US"/>
-        </w:rPr>
-        <w:t>p.payment_date</w:t>
-      </w:r>
-      <w:r>
-        <w:rPr>
-          <w:rFonts w:ascii="Arial Nova" w:hAnsi="Arial Nova" w:eastAsia="Arial Nova" w:cs="Arial Nova"/>
-          <w:noProof w:val="0"/>
-          <w:sz w:val="24"/>
-          <w:szCs w:val="24"/>
-          <w:lang w:val="en-US"/>
-        </w:rPr>
-        <w:t>) BETWEEN '||</w:t>
-      </w:r>
-      <w:r>
-        <w:rPr>
-          <w:rFonts w:ascii="Arial Nova" w:hAnsi="Arial Nova" w:eastAsia="Arial Nova" w:cs="Arial Nova"/>
-          <w:noProof w:val="0"/>
-          <w:sz w:val="24"/>
-          <w:szCs w:val="24"/>
-          <w:lang w:val="en-US"/>
-        </w:rPr>
-        <w:t>quote_literal</w:t>
-      </w:r>
-      <w:r>
-        <w:rPr>
-          <w:rFonts w:ascii="Arial Nova" w:hAnsi="Arial Nova" w:eastAsia="Arial Nova" w:cs="Arial Nova"/>
-          <w:noProof w:val="0"/>
-          <w:sz w:val="24"/>
-          <w:szCs w:val="24"/>
-          <w:lang w:val="en-US"/>
-        </w:rPr>
-        <w:t>(</w:t>
-      </w:r>
-      <w:r>
-        <w:rPr>
-          <w:rFonts w:ascii="Arial Nova" w:hAnsi="Arial Nova" w:eastAsia="Arial Nova" w:cs="Arial Nova"/>
-          <w:noProof w:val="0"/>
-          <w:sz w:val="24"/>
-          <w:szCs w:val="24"/>
-          <w:lang w:val="en-US"/>
-        </w:rPr>
-        <w:t>last_month_start</w:t>
-      </w:r>
-      <w:r>
-        <w:rPr>
-          <w:rFonts w:ascii="Arial Nova" w:hAnsi="Arial Nova" w:eastAsia="Arial Nova" w:cs="Arial Nova"/>
-          <w:noProof w:val="0"/>
-          <w:sz w:val="24"/>
-          <w:szCs w:val="24"/>
-          <w:lang w:val="en-US"/>
-        </w:rPr>
-        <w:t xml:space="preserve">) ||' AND '|| </w:t>
-      </w:r>
-      <w:r>
-        <w:rPr>
-          <w:rFonts w:ascii="Arial Nova" w:hAnsi="Arial Nova" w:eastAsia="Arial Nova" w:cs="Arial Nova"/>
-          <w:noProof w:val="0"/>
-          <w:sz w:val="24"/>
-          <w:szCs w:val="24"/>
-          <w:lang w:val="en-US"/>
-        </w:rPr>
-        <w:t>quote_literal</w:t>
-      </w:r>
-      <w:r>
-        <w:rPr>
-          <w:rFonts w:ascii="Arial Nova" w:hAnsi="Arial Nova" w:eastAsia="Arial Nova" w:cs="Arial Nova"/>
-          <w:noProof w:val="0"/>
-          <w:sz w:val="24"/>
-          <w:szCs w:val="24"/>
-          <w:lang w:val="en-US"/>
-        </w:rPr>
-        <w:t>(</w:t>
-      </w:r>
-      <w:r>
-        <w:rPr>
-          <w:rFonts w:ascii="Arial Nova" w:hAnsi="Arial Nova" w:eastAsia="Arial Nova" w:cs="Arial Nova"/>
-          <w:noProof w:val="0"/>
-          <w:sz w:val="24"/>
-          <w:szCs w:val="24"/>
-          <w:lang w:val="en-US"/>
-        </w:rPr>
-        <w:t>last_month_end</w:t>
-      </w:r>
-      <w:r>
-        <w:rPr>
-          <w:rFonts w:ascii="Arial Nova" w:hAnsi="Arial Nova" w:eastAsia="Arial Nova" w:cs="Arial Nova"/>
-          <w:noProof w:val="0"/>
-          <w:sz w:val="24"/>
-          <w:szCs w:val="24"/>
-          <w:lang w:val="en-US"/>
-        </w:rPr>
-        <w:t>) || '</w:t>
-      </w:r>
-      <w:r>
-        <w:br/>
-      </w:r>
-      <w:r>
-        <w:rPr>
-          <w:rFonts w:ascii="Arial Nova" w:hAnsi="Arial Nova" w:eastAsia="Arial Nova" w:cs="Arial Nova"/>
-          <w:noProof w:val="0"/>
-          <w:sz w:val="24"/>
-          <w:szCs w:val="24"/>
-          <w:lang w:val="en-US"/>
-        </w:rPr>
-        <w:t xml:space="preserve">    GROUP BY customer_id</w:t>
-      </w:r>
-      <w:r>
-        <w:br/>
-      </w:r>
-      <w:r>
-        <w:rPr>
-          <w:rFonts w:ascii="Arial Nova" w:hAnsi="Arial Nova" w:eastAsia="Arial Nova" w:cs="Arial Nova"/>
-          <w:noProof w:val="0"/>
-          <w:sz w:val="24"/>
-          <w:szCs w:val="24"/>
-          <w:lang w:val="en-US"/>
-        </w:rPr>
-        <w:t xml:space="preserve">    HAVING </w:t>
-      </w:r>
-      <w:r>
-        <w:rPr>
-          <w:rFonts w:ascii="Arial Nova" w:hAnsi="Arial Nova" w:eastAsia="Arial Nova" w:cs="Arial Nova"/>
-          <w:noProof w:val="0"/>
-          <w:color w:val="FF0000"/>
-          <w:sz w:val="24"/>
-          <w:szCs w:val="24"/>
-          <w:lang w:val="en-US"/>
-        </w:rPr>
-        <w:t>(</w:t>
-      </w:r>
-      <w:r>
-        <w:rPr>
-          <w:rFonts w:ascii="Arial Nova" w:hAnsi="Arial Nova" w:eastAsia="Arial Nova" w:cs="Arial Nova"/>
-          <w:noProof w:val="0"/>
-          <w:sz w:val="24"/>
-          <w:szCs w:val="24"/>
-          <w:lang w:val="en-US"/>
-        </w:rPr>
-        <w:t>SUM(</w:t>
-      </w:r>
-      <w:r>
-        <w:rPr>
-          <w:rFonts w:ascii="Arial Nova" w:hAnsi="Arial Nova" w:eastAsia="Arial Nova" w:cs="Arial Nova"/>
-          <w:noProof w:val="0"/>
-          <w:sz w:val="24"/>
-          <w:szCs w:val="24"/>
-          <w:lang w:val="en-US"/>
-        </w:rPr>
-        <w:t>p.amount</w:t>
-      </w:r>
-      <w:r>
-        <w:rPr>
-          <w:rFonts w:ascii="Arial Nova" w:hAnsi="Arial Nova" w:eastAsia="Arial Nova" w:cs="Arial Nova"/>
-          <w:noProof w:val="0"/>
-          <w:sz w:val="24"/>
-          <w:szCs w:val="24"/>
-          <w:lang w:val="en-US"/>
-        </w:rPr>
-        <w:t xml:space="preserve">) &gt; '|| </w:t>
-      </w:r>
-      <w:r>
-        <w:rPr>
-          <w:rFonts w:ascii="Arial Nova" w:hAnsi="Arial Nova" w:eastAsia="Arial Nova" w:cs="Arial Nova"/>
-          <w:noProof w:val="0"/>
-          <w:sz w:val="24"/>
-          <w:szCs w:val="24"/>
-          <w:lang w:val="en-US"/>
-        </w:rPr>
-        <w:t>min_dollar_amount_purchased</w:t>
-      </w:r>
-      <w:r>
-        <w:rPr>
-          <w:rFonts w:ascii="Arial Nova" w:hAnsi="Arial Nova" w:eastAsia="Arial Nova" w:cs="Arial Nova"/>
-          <w:noProof w:val="0"/>
-          <w:sz w:val="24"/>
-          <w:szCs w:val="24"/>
-          <w:lang w:val="en-US"/>
-        </w:rPr>
-        <w:t xml:space="preserve"> || '</w:t>
-      </w:r>
-      <w:r>
-        <w:br/>
-      </w:r>
-      <w:r>
-        <w:rPr>
-          <w:rFonts w:ascii="Arial Nova" w:hAnsi="Arial Nova" w:eastAsia="Arial Nova" w:cs="Arial Nova"/>
-          <w:noProof w:val="0"/>
-          <w:sz w:val="24"/>
-          <w:szCs w:val="24"/>
-          <w:lang w:val="en-US"/>
-        </w:rPr>
-        <w:t xml:space="preserve">    AND COUNT(</w:t>
-      </w:r>
-      <w:r>
-        <w:rPr>
-          <w:rFonts w:ascii="Arial Nova" w:hAnsi="Arial Nova" w:eastAsia="Arial Nova" w:cs="Arial Nova"/>
-          <w:noProof w:val="0"/>
-          <w:sz w:val="24"/>
-          <w:szCs w:val="24"/>
-          <w:lang w:val="en-US"/>
-        </w:rPr>
-        <w:t>customer_id</w:t>
-      </w:r>
-      <w:r>
-        <w:rPr>
-          <w:rFonts w:ascii="Arial Nova" w:hAnsi="Arial Nova" w:eastAsia="Arial Nova" w:cs="Arial Nova"/>
-          <w:noProof w:val="0"/>
-          <w:sz w:val="24"/>
-          <w:szCs w:val="24"/>
-          <w:lang w:val="en-US"/>
-        </w:rPr>
-        <w:t>) &gt; ' ||</w:t>
-      </w:r>
-      <w:r>
-        <w:rPr>
-          <w:rFonts w:ascii="Arial Nova" w:hAnsi="Arial Nova" w:eastAsia="Arial Nova" w:cs="Arial Nova"/>
-          <w:noProof w:val="0"/>
-          <w:sz w:val="24"/>
-          <w:szCs w:val="24"/>
-          <w:lang w:val="en-US"/>
-        </w:rPr>
-        <w:t>min_monthly_purchases</w:t>
-      </w:r>
-      <w:r>
-        <w:rPr>
-          <w:rFonts w:ascii="Arial Nova" w:hAnsi="Arial Nova" w:eastAsia="Arial Nova" w:cs="Arial Nova"/>
-          <w:noProof w:val="0"/>
-          <w:sz w:val="24"/>
-          <w:szCs w:val="24"/>
-          <w:lang w:val="en-US"/>
-        </w:rPr>
-        <w:t xml:space="preserve"> </w:t>
-      </w:r>
-      <w:r>
-        <w:rPr>
-          <w:rFonts w:ascii="Arial Nova" w:hAnsi="Arial Nova" w:eastAsia="Arial Nova" w:cs="Arial Nova"/>
-          <w:noProof w:val="0"/>
-          <w:color w:val="FF0000"/>
-          <w:sz w:val="24"/>
-          <w:szCs w:val="24"/>
-          <w:lang w:val="en-US"/>
-        </w:rPr>
-        <w:t>);</w:t>
-      </w:r>
-    </w:p>
-    <w:p>
-      <w:pPr>
-        <w:rPr>
-          <w:rFonts w:ascii="Arial Nova" w:hAnsi="Arial Nova" w:eastAsia="Arial Nova" w:cs="Arial Nova"/>
-          <w:noProof w:val="0"/>
-          <w:sz w:val="24"/>
-          <w:szCs w:val="24"/>
-          <w:lang w:val="en-US"/>
-        </w:rPr>
-      </w:pPr>
-      <w:r>
-        <w:rPr>
-          <w:rFonts w:ascii="Arial Nova" w:hAnsi="Arial Nova" w:eastAsia="Arial Nova" w:cs="Arial Nova"/>
-          <w:noProof w:val="0"/>
-          <w:color w:val="FF0000"/>
-          <w:sz w:val="24"/>
-          <w:szCs w:val="24"/>
-          <w:lang w:val="en-US"/>
-        </w:rPr>
-        <w:t xml:space="preserve">--added </w:t>
-      </w:r>
-      <w:r>
-        <w:rPr>
-          <w:rFonts w:ascii="Arial Nova" w:hAnsi="Arial Nova" w:eastAsia="Arial Nova" w:cs="Arial Nova"/>
-          <w:noProof w:val="0"/>
-          <w:color w:val="FF0000"/>
-          <w:sz w:val="24"/>
-          <w:szCs w:val="24"/>
-          <w:lang w:val="en-US"/>
-        </w:rPr>
-        <w:t>paranthesis</w:t>
-      </w:r>
-      <w:r>
-        <w:rPr>
-          <w:rFonts w:ascii="Arial Nova" w:hAnsi="Arial Nova" w:eastAsia="Arial Nova" w:cs="Arial Nova"/>
-          <w:noProof w:val="0"/>
-          <w:color w:val="FF0000"/>
-          <w:sz w:val="24"/>
-          <w:szCs w:val="24"/>
-          <w:lang w:val="en-US"/>
-        </w:rPr>
-        <w:t xml:space="preserve"> here</w:t>
-      </w:r>
-      <w:r>
-        <w:br/>
-      </w:r>
-      <w:r>
-        <w:br/>
-      </w:r>
-      <w:r>
-        <w:rPr>
-          <w:rFonts w:ascii="Arial Nova" w:hAnsi="Arial Nova" w:eastAsia="Arial Nova" w:cs="Arial Nova"/>
-          <w:noProof w:val="0"/>
-          <w:sz w:val="24"/>
-          <w:szCs w:val="24"/>
-          <w:lang w:val="en-US"/>
-        </w:rPr>
-        <w:t xml:space="preserve">EXECUTE </w:t>
-      </w:r>
-      <w:r>
-        <w:rPr>
-          <w:rFonts w:ascii="Arial Nova" w:hAnsi="Arial Nova" w:eastAsia="Arial Nova" w:cs="Arial Nova"/>
-          <w:noProof w:val="0"/>
-          <w:sz w:val="24"/>
-          <w:szCs w:val="24"/>
-          <w:lang w:val="en-US"/>
-        </w:rPr>
-        <w:t>tmpSQL</w:t>
-      </w:r>
-      <w:r>
-        <w:rPr>
-          <w:rFonts w:ascii="Arial Nova" w:hAnsi="Arial Nova" w:eastAsia="Arial Nova" w:cs="Arial Nova"/>
-          <w:noProof w:val="0"/>
-          <w:sz w:val="24"/>
-          <w:szCs w:val="24"/>
-          <w:lang w:val="en-US"/>
-        </w:rPr>
-        <w:t>;</w:t>
-      </w:r>
-      <w:r>
-        <w:br/>
-      </w:r>
-      <w:r>
-        <w:br/>
-      </w:r>
-      <w:r>
-        <w:rPr>
-          <w:rFonts w:ascii="Arial Nova" w:hAnsi="Arial Nova" w:eastAsia="Arial Nova" w:cs="Arial Nova"/>
-          <w:noProof w:val="0"/>
-          <w:sz w:val="24"/>
-          <w:szCs w:val="24"/>
-          <w:lang w:val="en-US"/>
-        </w:rPr>
-        <w:t>/*</w:t>
-      </w:r>
-      <w:r>
-        <w:br/>
-      </w:r>
-      <w:r>
-        <w:rPr>
-          <w:rFonts w:ascii="Arial Nova" w:hAnsi="Arial Nova" w:eastAsia="Arial Nova" w:cs="Arial Nova"/>
-          <w:noProof w:val="0"/>
-          <w:sz w:val="24"/>
-          <w:szCs w:val="24"/>
-          <w:lang w:val="en-US"/>
-        </w:rPr>
-        <w:t xml:space="preserve">Output ALL customer information of matching </w:t>
-      </w:r>
-      <w:r>
-        <w:rPr>
-          <w:rFonts w:ascii="Arial Nova" w:hAnsi="Arial Nova" w:eastAsia="Arial Nova" w:cs="Arial Nova"/>
-          <w:noProof w:val="0"/>
-          <w:sz w:val="24"/>
-          <w:szCs w:val="24"/>
-          <w:lang w:val="en-US"/>
-        </w:rPr>
-        <w:t>rewardees</w:t>
-      </w:r>
-      <w:r>
-        <w:rPr>
-          <w:rFonts w:ascii="Arial Nova" w:hAnsi="Arial Nova" w:eastAsia="Arial Nova" w:cs="Arial Nova"/>
-          <w:noProof w:val="0"/>
-          <w:sz w:val="24"/>
-          <w:szCs w:val="24"/>
-          <w:lang w:val="en-US"/>
-        </w:rPr>
-        <w:t>.</w:t>
-      </w:r>
-      <w:r>
-        <w:br/>
-      </w:r>
-      <w:r>
-        <w:rPr>
-          <w:rFonts w:ascii="Arial Nova" w:hAnsi="Arial Nova" w:eastAsia="Arial Nova" w:cs="Arial Nova"/>
-          <w:noProof w:val="0"/>
-          <w:sz w:val="24"/>
-          <w:szCs w:val="24"/>
-          <w:lang w:val="en-US"/>
-        </w:rPr>
-        <w:t>Customize output as needed.</w:t>
-      </w:r>
-      <w:r>
-        <w:br/>
-      </w:r>
-      <w:r>
-        <w:rPr>
-          <w:rFonts w:ascii="Arial Nova" w:hAnsi="Arial Nova" w:eastAsia="Arial Nova" w:cs="Arial Nova"/>
-          <w:noProof w:val="0"/>
-          <w:sz w:val="24"/>
-          <w:szCs w:val="24"/>
-          <w:lang w:val="en-US"/>
-        </w:rPr>
-        <w:t>*/</w:t>
-      </w:r>
-      <w:r>
-        <w:br/>
-      </w:r>
-      <w:r>
-        <w:rPr>
-          <w:rFonts w:ascii="Arial Nova" w:hAnsi="Arial Nova" w:eastAsia="Arial Nova" w:cs="Arial Nova"/>
-          <w:noProof w:val="0"/>
-          <w:sz w:val="24"/>
-          <w:szCs w:val="24"/>
-          <w:lang w:val="en-US"/>
-        </w:rPr>
-        <w:t xml:space="preserve">FOR </w:t>
-      </w:r>
-      <w:r>
-        <w:rPr>
-          <w:rFonts w:ascii="Arial Nova" w:hAnsi="Arial Nova" w:eastAsia="Arial Nova" w:cs="Arial Nova"/>
-          <w:noProof w:val="0"/>
-          <w:sz w:val="24"/>
-          <w:szCs w:val="24"/>
-          <w:lang w:val="en-US"/>
-        </w:rPr>
-        <w:t>rr</w:t>
-      </w:r>
-      <w:r>
-        <w:rPr>
-          <w:rFonts w:ascii="Arial Nova" w:hAnsi="Arial Nova" w:eastAsia="Arial Nova" w:cs="Arial Nova"/>
-          <w:noProof w:val="0"/>
-          <w:sz w:val="24"/>
-          <w:szCs w:val="24"/>
-          <w:lang w:val="en-US"/>
-        </w:rPr>
-        <w:t xml:space="preserve"> IN EXECUTE 'SELECT c.* FROM </w:t>
-      </w:r>
-      <w:r>
-        <w:rPr>
-          <w:rFonts w:ascii="Arial Nova" w:hAnsi="Arial Nova" w:eastAsia="Arial Nova" w:cs="Arial Nova"/>
-          <w:noProof w:val="0"/>
-          <w:sz w:val="24"/>
-          <w:szCs w:val="24"/>
-          <w:lang w:val="en-US"/>
-        </w:rPr>
-        <w:t>tmpCustomer</w:t>
-      </w:r>
-      <w:r>
-        <w:rPr>
-          <w:rFonts w:ascii="Arial Nova" w:hAnsi="Arial Nova" w:eastAsia="Arial Nova" w:cs="Arial Nova"/>
-          <w:noProof w:val="0"/>
-          <w:sz w:val="24"/>
-          <w:szCs w:val="24"/>
-          <w:lang w:val="en-US"/>
-        </w:rPr>
-        <w:t xml:space="preserve"> AS t INNER JOIN customer AS c ON </w:t>
-      </w:r>
-      <w:r>
-        <w:rPr>
-          <w:rFonts w:ascii="Arial Nova" w:hAnsi="Arial Nova" w:eastAsia="Arial Nova" w:cs="Arial Nova"/>
-          <w:noProof w:val="0"/>
-          <w:sz w:val="24"/>
-          <w:szCs w:val="24"/>
-          <w:lang w:val="en-US"/>
-        </w:rPr>
-        <w:t>t.customer_id</w:t>
-      </w:r>
-      <w:r>
-        <w:rPr>
-          <w:rFonts w:ascii="Arial Nova" w:hAnsi="Arial Nova" w:eastAsia="Arial Nova" w:cs="Arial Nova"/>
-          <w:noProof w:val="0"/>
-          <w:sz w:val="24"/>
-          <w:szCs w:val="24"/>
-          <w:lang w:val="en-US"/>
-        </w:rPr>
-        <w:t xml:space="preserve"> = </w:t>
-      </w:r>
-      <w:r>
-        <w:rPr>
-          <w:rFonts w:ascii="Arial Nova" w:hAnsi="Arial Nova" w:eastAsia="Arial Nova" w:cs="Arial Nova"/>
-          <w:noProof w:val="0"/>
-          <w:sz w:val="24"/>
-          <w:szCs w:val="24"/>
-          <w:lang w:val="en-US"/>
-        </w:rPr>
-        <w:t>c.customer_id</w:t>
-      </w:r>
-      <w:r>
-        <w:rPr>
-          <w:rFonts w:ascii="Arial Nova" w:hAnsi="Arial Nova" w:eastAsia="Arial Nova" w:cs="Arial Nova"/>
-          <w:noProof w:val="0"/>
-          <w:sz w:val="24"/>
-          <w:szCs w:val="24"/>
-          <w:lang w:val="en-US"/>
-        </w:rPr>
-        <w:t>' LOOP</w:t>
-      </w:r>
-      <w:r>
-        <w:br/>
-      </w:r>
-      <w:r>
-        <w:rPr>
-          <w:rFonts w:ascii="Arial Nova" w:hAnsi="Arial Nova" w:eastAsia="Arial Nova" w:cs="Arial Nova"/>
-          <w:noProof w:val="0"/>
-          <w:sz w:val="24"/>
-          <w:szCs w:val="24"/>
-          <w:lang w:val="en-US"/>
-        </w:rPr>
-        <w:t xml:space="preserve">    RETURN NEXT </w:t>
-      </w:r>
-      <w:r>
-        <w:rPr>
-          <w:rFonts w:ascii="Arial Nova" w:hAnsi="Arial Nova" w:eastAsia="Arial Nova" w:cs="Arial Nova"/>
-          <w:noProof w:val="0"/>
-          <w:sz w:val="24"/>
-          <w:szCs w:val="24"/>
-          <w:lang w:val="en-US"/>
-        </w:rPr>
-        <w:t>rr</w:t>
-      </w:r>
-      <w:r>
-        <w:rPr>
-          <w:rFonts w:ascii="Arial Nova" w:hAnsi="Arial Nova" w:eastAsia="Arial Nova" w:cs="Arial Nova"/>
-          <w:noProof w:val="0"/>
-          <w:sz w:val="24"/>
-          <w:szCs w:val="24"/>
-          <w:lang w:val="en-US"/>
-        </w:rPr>
-        <w:t>;</w:t>
-      </w:r>
-      <w:r>
-        <w:br/>
-      </w:r>
-      <w:r>
-        <w:rPr>
-          <w:rFonts w:ascii="Arial Nova" w:hAnsi="Arial Nova" w:eastAsia="Arial Nova" w:cs="Arial Nova"/>
-          <w:noProof w:val="0"/>
-          <w:sz w:val="24"/>
-          <w:szCs w:val="24"/>
-          <w:lang w:val="en-US"/>
-        </w:rPr>
-        <w:t>END LOOP;</w:t>
-      </w:r>
-      <w:r>
-        <w:br/>
-      </w:r>
-      <w:r>
-        <w:br/>
-      </w:r>
-      <w:r>
-        <w:rPr>
-          <w:rFonts w:ascii="Arial Nova" w:hAnsi="Arial Nova" w:eastAsia="Arial Nova" w:cs="Arial Nova"/>
-          <w:noProof w:val="0"/>
-          <w:sz w:val="24"/>
-          <w:szCs w:val="24"/>
-          <w:lang w:val="en-US"/>
-        </w:rPr>
-        <w:t>/* Clean up */</w:t>
-      </w:r>
-      <w:r>
-        <w:br/>
-      </w:r>
-      <w:r>
-        <w:rPr>
-          <w:rFonts w:ascii="Arial Nova" w:hAnsi="Arial Nova" w:eastAsia="Arial Nova" w:cs="Arial Nova"/>
-          <w:noProof w:val="0"/>
-          <w:sz w:val="24"/>
-          <w:szCs w:val="24"/>
-          <w:lang w:val="en-US"/>
-        </w:rPr>
-        <w:t xml:space="preserve">tmpSQL := 'DROP TABLE </w:t>
-      </w:r>
-      <w:r>
-        <w:rPr>
-          <w:rFonts w:ascii="Arial Nova" w:hAnsi="Arial Nova" w:eastAsia="Arial Nova" w:cs="Arial Nova"/>
-          <w:noProof w:val="0"/>
-          <w:sz w:val="24"/>
-          <w:szCs w:val="24"/>
-          <w:lang w:val="en-US"/>
-        </w:rPr>
-        <w:t>tmpCustomer</w:t>
-      </w:r>
-      <w:r>
-        <w:rPr>
-          <w:rFonts w:ascii="Arial Nova" w:hAnsi="Arial Nova" w:eastAsia="Arial Nova" w:cs="Arial Nova"/>
-          <w:noProof w:val="0"/>
-          <w:sz w:val="24"/>
-          <w:szCs w:val="24"/>
-          <w:lang w:val="en-US"/>
-        </w:rPr>
-        <w:t>';</w:t>
-      </w:r>
-      <w:r>
-        <w:br/>
-      </w:r>
-      <w:r>
-        <w:rPr>
-          <w:rFonts w:ascii="Arial Nova" w:hAnsi="Arial Nova" w:eastAsia="Arial Nova" w:cs="Arial Nova"/>
-          <w:noProof w:val="0"/>
-          <w:sz w:val="24"/>
-          <w:szCs w:val="24"/>
-          <w:lang w:val="en-US"/>
-        </w:rPr>
-        <w:t xml:space="preserve">EXECUTE </w:t>
-      </w:r>
-      <w:r>
-        <w:rPr>
-          <w:rFonts w:ascii="Arial Nova" w:hAnsi="Arial Nova" w:eastAsia="Arial Nova" w:cs="Arial Nova"/>
-          <w:noProof w:val="0"/>
-          <w:sz w:val="24"/>
-          <w:szCs w:val="24"/>
-          <w:lang w:val="en-US"/>
-        </w:rPr>
-        <w:t>tmpSQL</w:t>
-      </w:r>
-      <w:r>
-        <w:rPr>
-          <w:rFonts w:ascii="Arial Nova" w:hAnsi="Arial Nova" w:eastAsia="Arial Nova" w:cs="Arial Nova"/>
-          <w:noProof w:val="0"/>
-          <w:sz w:val="24"/>
-          <w:szCs w:val="24"/>
-          <w:lang w:val="en-US"/>
-        </w:rPr>
-        <w:t>;</w:t>
-      </w:r>
-      <w:r>
-        <w:br/>
-      </w:r>
-      <w:r>
-        <w:rPr>
-          <w:rFonts w:ascii="Arial Nova" w:hAnsi="Arial Nova" w:eastAsia="Arial Nova" w:cs="Arial Nova"/>
-          <w:noProof w:val="0"/>
-          <w:sz w:val="24"/>
-          <w:szCs w:val="24"/>
-          <w:lang w:val="en-US"/>
-        </w:rPr>
-        <w:t xml:space="preserve"> </w:t>
-      </w:r>
-    </w:p>
-    <w:p>
-      <w:pPr>
-        <w:spacing w:before="240" w:beforeAutospacing="off" w:after="240" w:afterAutospacing="off"/>
-      </w:pPr>
-      <w:r>
-        <w:rPr>
-          <w:rFonts w:ascii="Arial Nova" w:hAnsi="Arial Nova" w:eastAsia="Arial Nova" w:cs="Arial Nova"/>
-          <w:noProof w:val="0"/>
-          <w:sz w:val="24"/>
-          <w:szCs w:val="24"/>
-          <w:lang w:val="en-US"/>
-        </w:rPr>
-        <w:t>RETURN; END $BODY$;</w:t>
-      </w:r>
-    </w:p>
-    <w:p>
-      <w:pPr>
-        <w:spacing w:before="240" w:beforeAutospacing="off" w:after="240" w:afterAutospacing="off"/>
-      </w:pPr>
-      <w:r>
-        <w:rPr>
-          <w:rFonts w:ascii="Arial Nova" w:hAnsi="Arial Nova" w:eastAsia="Arial Nova" w:cs="Arial Nova"/>
-          <w:noProof w:val="0"/>
-          <w:sz w:val="24"/>
-          <w:szCs w:val="24"/>
-          <w:lang w:val="en-US"/>
-        </w:rPr>
-        <w:t>ALTER FUNCTION public.rewards_report(integer, numeric) OWNER TO postgres;</w:t>
-      </w:r>
-    </w:p>
-    <w:p>
-      <w:pPr>
-        <w:spacing w:before="240" w:beforeAutospacing="off" w:after="240" w:afterAutospacing="off"/>
+        <w:t>that’s</w:t>
+      </w:r>
+      <w:r>
         <w:rPr>
           <w:rFonts w:ascii="Arial Nova" w:hAnsi="Arial Nova" w:eastAsia="Arial Nova" w:cs="Arial Nova"/>
           <w:b w:val="0"/>
@@ -1723,7 +987,1237 @@
           <w:sz w:val="24"/>
           <w:szCs w:val="24"/>
         </w:rPr>
-      </w:pPr>
+        <w:t xml:space="preserve"> the reason it might return 0.</w:t>
+      </w:r>
+    </w:p>
+    <w:p>
+      <w:pPr>
+        <w:spacing w:before="240" w:beforeAutospacing="off" w:after="240" w:afterAutospacing="off"/>
+      </w:pPr>
+      <w:r>
+        <w:rPr>
+          <w:rFonts w:ascii="Arial Nova" w:hAnsi="Arial Nova" w:eastAsia="Arial Nova" w:cs="Arial Nova"/>
+          <w:noProof w:val="0"/>
+          <w:sz w:val="24"/>
+          <w:szCs w:val="24"/>
+          <w:lang w:val="en-US"/>
+        </w:rPr>
+        <w:t>-- FUNCTION: public.rewards_report(integer, numeric)</w:t>
+      </w:r>
+    </w:p>
+    <w:p>
+      <w:pPr>
+        <w:spacing w:before="240" w:beforeAutospacing="off" w:after="240" w:afterAutospacing="off"/>
+      </w:pPr>
+      <w:r>
+        <w:rPr>
+          <w:rFonts w:ascii="Arial Nova" w:hAnsi="Arial Nova" w:eastAsia="Arial Nova" w:cs="Arial Nova"/>
+          <w:noProof w:val="0"/>
+          <w:sz w:val="24"/>
+          <w:szCs w:val="24"/>
+          <w:lang w:val="en-US"/>
+        </w:rPr>
+        <w:t>-- DROP FUNCTION IF EXISTS public.rewards_report(integer, numeric);</w:t>
+      </w:r>
+    </w:p>
+    <w:p>
+      <w:pPr>
+        <w:spacing w:before="240" w:beforeAutospacing="off" w:after="240" w:afterAutospacing="off"/>
+      </w:pPr>
+      <w:r>
+        <w:rPr>
+          <w:rFonts w:ascii="Arial Nova" w:hAnsi="Arial Nova" w:eastAsia="Arial Nova" w:cs="Arial Nova"/>
+          <w:noProof w:val="0"/>
+          <w:sz w:val="24"/>
+          <w:szCs w:val="24"/>
+          <w:lang w:val="en-US"/>
+        </w:rPr>
+        <w:t>CREATE OR REPLACE FUNCTION public.rewards_report( min_monthly_purchases integer, min_dollar_amount_purchased numeric) RETURNS SETOF customer LANGUAGE 'plpgsql' COST 100 VOLATILE SECURITY DEFINER PARALLEL UNSAFE ROWS 1000</w:t>
+      </w:r>
+    </w:p>
+    <w:p>
+      <w:pPr>
+        <w:spacing w:before="240" w:beforeAutospacing="off" w:after="240" w:afterAutospacing="off"/>
+      </w:pPr>
+      <w:r>
+        <w:rPr>
+          <w:rFonts w:ascii="Arial Nova" w:hAnsi="Arial Nova" w:eastAsia="Arial Nova" w:cs="Arial Nova"/>
+          <w:noProof w:val="0"/>
+          <w:sz w:val="24"/>
+          <w:szCs w:val="24"/>
+          <w:lang w:val="en-US"/>
+        </w:rPr>
+        <w:t>AS $BODY$</w:t>
+      </w:r>
+    </w:p>
+    <w:p>
+      <w:pPr>
+        <w:spacing w:before="240" w:beforeAutospacing="off" w:after="240" w:afterAutospacing="off"/>
+      </w:pPr>
+      <w:r>
+        <w:rPr>
+          <w:rFonts w:ascii="Arial Nova" w:hAnsi="Arial Nova" w:eastAsia="Arial Nova" w:cs="Arial Nova"/>
+          <w:noProof w:val="0"/>
+          <w:sz w:val="24"/>
+          <w:szCs w:val="24"/>
+          <w:lang w:val="en-US"/>
+        </w:rPr>
+        <w:t>DECLARE last_month_start DATE; last_month_end DATE; rr RECORD; tmpSQL TEXT; BEGIN</w:t>
+      </w:r>
+    </w:p>
+    <w:p>
+      <w:r>
+        <w:rPr>
+          <w:rFonts w:ascii="Arial Nova" w:hAnsi="Arial Nova" w:eastAsia="Arial Nova" w:cs="Arial Nova"/>
+          <w:noProof w:val="0"/>
+          <w:sz w:val="24"/>
+          <w:szCs w:val="24"/>
+          <w:lang w:val="en-US"/>
+        </w:rPr>
+        <w:t>/* Some sanity checks... */</w:t>
+      </w:r>
+      <w:r>
+        <w:br/>
+      </w:r>
+      <w:r>
+        <w:rPr>
+          <w:rFonts w:ascii="Arial Nova" w:hAnsi="Arial Nova" w:eastAsia="Arial Nova" w:cs="Arial Nova"/>
+          <w:noProof w:val="0"/>
+          <w:sz w:val="24"/>
+          <w:szCs w:val="24"/>
+          <w:lang w:val="en-US"/>
+        </w:rPr>
+        <w:t xml:space="preserve">IF </w:t>
+      </w:r>
+      <w:r>
+        <w:rPr>
+          <w:rFonts w:ascii="Arial Nova" w:hAnsi="Arial Nova" w:eastAsia="Arial Nova" w:cs="Arial Nova"/>
+          <w:noProof w:val="0"/>
+          <w:sz w:val="24"/>
+          <w:szCs w:val="24"/>
+          <w:lang w:val="en-US"/>
+        </w:rPr>
+        <w:t>min_monthly_purchases</w:t>
+      </w:r>
+      <w:r>
+        <w:rPr>
+          <w:rFonts w:ascii="Arial Nova" w:hAnsi="Arial Nova" w:eastAsia="Arial Nova" w:cs="Arial Nova"/>
+          <w:noProof w:val="0"/>
+          <w:sz w:val="24"/>
+          <w:szCs w:val="24"/>
+          <w:lang w:val="en-US"/>
+        </w:rPr>
+        <w:t xml:space="preserve"> = 0 THEN</w:t>
+      </w:r>
+      <w:r>
+        <w:br/>
+      </w:r>
+      <w:r>
+        <w:rPr>
+          <w:rFonts w:ascii="Arial Nova" w:hAnsi="Arial Nova" w:eastAsia="Arial Nova" w:cs="Arial Nova"/>
+          <w:noProof w:val="0"/>
+          <w:sz w:val="24"/>
+          <w:szCs w:val="24"/>
+          <w:lang w:val="en-US"/>
+        </w:rPr>
+        <w:t xml:space="preserve">    RAISE EXCEPTION 'Minimum monthly purchases parameter must be &gt; 0';</w:t>
+      </w:r>
+      <w:r>
+        <w:br/>
+      </w:r>
+      <w:r>
+        <w:rPr>
+          <w:rFonts w:ascii="Arial Nova" w:hAnsi="Arial Nova" w:eastAsia="Arial Nova" w:cs="Arial Nova"/>
+          <w:noProof w:val="0"/>
+          <w:sz w:val="24"/>
+          <w:szCs w:val="24"/>
+          <w:lang w:val="en-US"/>
+        </w:rPr>
+        <w:t>END IF;</w:t>
+      </w:r>
+      <w:r>
+        <w:br/>
+      </w:r>
+      <w:r>
+        <w:rPr>
+          <w:rFonts w:ascii="Arial Nova" w:hAnsi="Arial Nova" w:eastAsia="Arial Nova" w:cs="Arial Nova"/>
+          <w:noProof w:val="0"/>
+          <w:sz w:val="24"/>
+          <w:szCs w:val="24"/>
+          <w:lang w:val="en-US"/>
+        </w:rPr>
+        <w:t xml:space="preserve">IF </w:t>
+      </w:r>
+      <w:r>
+        <w:rPr>
+          <w:rFonts w:ascii="Arial Nova" w:hAnsi="Arial Nova" w:eastAsia="Arial Nova" w:cs="Arial Nova"/>
+          <w:noProof w:val="0"/>
+          <w:sz w:val="24"/>
+          <w:szCs w:val="24"/>
+          <w:lang w:val="en-US"/>
+        </w:rPr>
+        <w:t>min_dollar_amount_purchased</w:t>
+      </w:r>
+      <w:r>
+        <w:rPr>
+          <w:rFonts w:ascii="Arial Nova" w:hAnsi="Arial Nova" w:eastAsia="Arial Nova" w:cs="Arial Nova"/>
+          <w:noProof w:val="0"/>
+          <w:sz w:val="24"/>
+          <w:szCs w:val="24"/>
+          <w:lang w:val="en-US"/>
+        </w:rPr>
+        <w:t xml:space="preserve"> = 0.00 THEN</w:t>
+      </w:r>
+      <w:r>
+        <w:br/>
+      </w:r>
+      <w:r>
+        <w:rPr>
+          <w:rFonts w:ascii="Arial Nova" w:hAnsi="Arial Nova" w:eastAsia="Arial Nova" w:cs="Arial Nova"/>
+          <w:noProof w:val="0"/>
+          <w:sz w:val="24"/>
+          <w:szCs w:val="24"/>
+          <w:lang w:val="en-US"/>
+        </w:rPr>
+        <w:t xml:space="preserve">    RAISE EXCEPTION 'Minimum monthly dollar amount purchased parameter must be &gt; $0.00';</w:t>
+      </w:r>
+      <w:r>
+        <w:br/>
+      </w:r>
+      <w:r>
+        <w:rPr>
+          <w:rFonts w:ascii="Arial Nova" w:hAnsi="Arial Nova" w:eastAsia="Arial Nova" w:cs="Arial Nova"/>
+          <w:noProof w:val="0"/>
+          <w:sz w:val="24"/>
+          <w:szCs w:val="24"/>
+          <w:lang w:val="en-US"/>
+        </w:rPr>
+        <w:t>END IF;</w:t>
+      </w:r>
+      <w:r>
+        <w:br/>
+      </w:r>
+      <w:r>
+        <w:br/>
+      </w:r>
+      <w:r>
+        <w:rPr>
+          <w:rFonts w:ascii="Arial Nova" w:hAnsi="Arial Nova" w:eastAsia="Arial Nova" w:cs="Arial Nova"/>
+          <w:noProof w:val="0"/>
+          <w:sz w:val="24"/>
+          <w:szCs w:val="24"/>
+          <w:lang w:val="en-US"/>
+        </w:rPr>
+        <w:t>last_month_start := CURRENT_DATE - '3 month'::interval;</w:t>
+      </w:r>
+      <w:r>
+        <w:br/>
+      </w:r>
+      <w:r>
+        <w:rPr>
+          <w:rFonts w:ascii="Arial Nova" w:hAnsi="Arial Nova" w:eastAsia="Arial Nova" w:cs="Arial Nova"/>
+          <w:noProof w:val="0"/>
+          <w:sz w:val="24"/>
+          <w:szCs w:val="24"/>
+          <w:lang w:val="en-US"/>
+        </w:rPr>
+        <w:t xml:space="preserve">last_month_start := </w:t>
+      </w:r>
+      <w:r>
+        <w:rPr>
+          <w:rFonts w:ascii="Arial Nova" w:hAnsi="Arial Nova" w:eastAsia="Arial Nova" w:cs="Arial Nova"/>
+          <w:noProof w:val="0"/>
+          <w:sz w:val="24"/>
+          <w:szCs w:val="24"/>
+          <w:lang w:val="en-US"/>
+        </w:rPr>
+        <w:t>to_date</w:t>
+      </w:r>
+      <w:r>
+        <w:rPr>
+          <w:rFonts w:ascii="Arial Nova" w:hAnsi="Arial Nova" w:eastAsia="Arial Nova" w:cs="Arial Nova"/>
+          <w:noProof w:val="0"/>
+          <w:sz w:val="24"/>
+          <w:szCs w:val="24"/>
+          <w:lang w:val="en-US"/>
+        </w:rPr>
+        <w:t xml:space="preserve">((extract(YEAR FROM </w:t>
+      </w:r>
+      <w:r>
+        <w:rPr>
+          <w:rFonts w:ascii="Arial Nova" w:hAnsi="Arial Nova" w:eastAsia="Arial Nova" w:cs="Arial Nova"/>
+          <w:noProof w:val="0"/>
+          <w:sz w:val="24"/>
+          <w:szCs w:val="24"/>
+          <w:lang w:val="en-US"/>
+        </w:rPr>
+        <w:t>last_month_start</w:t>
+      </w:r>
+      <w:r>
+        <w:rPr>
+          <w:rFonts w:ascii="Arial Nova" w:hAnsi="Arial Nova" w:eastAsia="Arial Nova" w:cs="Arial Nova"/>
+          <w:noProof w:val="0"/>
+          <w:sz w:val="24"/>
+          <w:szCs w:val="24"/>
+          <w:lang w:val="en-US"/>
+        </w:rPr>
+        <w:t xml:space="preserve">) || '-' || extract(MONTH FROM </w:t>
+      </w:r>
+      <w:r>
+        <w:rPr>
+          <w:rFonts w:ascii="Arial Nova" w:hAnsi="Arial Nova" w:eastAsia="Arial Nova" w:cs="Arial Nova"/>
+          <w:noProof w:val="0"/>
+          <w:sz w:val="24"/>
+          <w:szCs w:val="24"/>
+          <w:lang w:val="en-US"/>
+        </w:rPr>
+        <w:t>last_month_start</w:t>
+      </w:r>
+      <w:r>
+        <w:rPr>
+          <w:rFonts w:ascii="Arial Nova" w:hAnsi="Arial Nova" w:eastAsia="Arial Nova" w:cs="Arial Nova"/>
+          <w:noProof w:val="0"/>
+          <w:sz w:val="24"/>
+          <w:szCs w:val="24"/>
+          <w:lang w:val="en-US"/>
+        </w:rPr>
+        <w:t>) || '-01'),'YYYY-MM-DD');</w:t>
+      </w:r>
+      <w:r>
+        <w:br/>
+      </w:r>
+      <w:r>
+        <w:rPr>
+          <w:rFonts w:ascii="Arial Nova" w:hAnsi="Arial Nova" w:eastAsia="Arial Nova" w:cs="Arial Nova"/>
+          <w:noProof w:val="0"/>
+          <w:sz w:val="24"/>
+          <w:szCs w:val="24"/>
+          <w:lang w:val="en-US"/>
+        </w:rPr>
+        <w:t>last_month_end := LAST_DAY(</w:t>
+      </w:r>
+      <w:r>
+        <w:rPr>
+          <w:rFonts w:ascii="Arial Nova" w:hAnsi="Arial Nova" w:eastAsia="Arial Nova" w:cs="Arial Nova"/>
+          <w:noProof w:val="0"/>
+          <w:sz w:val="24"/>
+          <w:szCs w:val="24"/>
+          <w:lang w:val="en-US"/>
+        </w:rPr>
+        <w:t>last_month_start</w:t>
+      </w:r>
+      <w:r>
+        <w:rPr>
+          <w:rFonts w:ascii="Arial Nova" w:hAnsi="Arial Nova" w:eastAsia="Arial Nova" w:cs="Arial Nova"/>
+          <w:noProof w:val="0"/>
+          <w:sz w:val="24"/>
+          <w:szCs w:val="24"/>
+          <w:lang w:val="en-US"/>
+        </w:rPr>
+        <w:t>);</w:t>
+      </w:r>
+      <w:r>
+        <w:br/>
+      </w:r>
+      <w:r>
+        <w:br/>
+      </w:r>
+      <w:r>
+        <w:rPr>
+          <w:rFonts w:ascii="Arial Nova" w:hAnsi="Arial Nova" w:eastAsia="Arial Nova" w:cs="Arial Nova"/>
+          <w:noProof w:val="0"/>
+          <w:sz w:val="24"/>
+          <w:szCs w:val="24"/>
+          <w:lang w:val="en-US"/>
+        </w:rPr>
+        <w:t>/*</w:t>
+      </w:r>
+      <w:r>
+        <w:br/>
+      </w:r>
+      <w:r>
+        <w:rPr>
+          <w:rFonts w:ascii="Arial Nova" w:hAnsi="Arial Nova" w:eastAsia="Arial Nova" w:cs="Arial Nova"/>
+          <w:noProof w:val="0"/>
+          <w:sz w:val="24"/>
+          <w:szCs w:val="24"/>
+          <w:lang w:val="en-US"/>
+        </w:rPr>
+        <w:t>Create a temporary storage area for Customer IDs.</w:t>
+      </w:r>
+      <w:r>
+        <w:br/>
+      </w:r>
+      <w:r>
+        <w:rPr>
+          <w:rFonts w:ascii="Arial Nova" w:hAnsi="Arial Nova" w:eastAsia="Arial Nova" w:cs="Arial Nova"/>
+          <w:noProof w:val="0"/>
+          <w:sz w:val="24"/>
+          <w:szCs w:val="24"/>
+          <w:lang w:val="en-US"/>
+        </w:rPr>
+        <w:t>*/</w:t>
+      </w:r>
+      <w:r>
+        <w:br/>
+      </w:r>
+      <w:r>
+        <w:rPr>
+          <w:rFonts w:ascii="Arial Nova" w:hAnsi="Arial Nova" w:eastAsia="Arial Nova" w:cs="Arial Nova"/>
+          <w:noProof w:val="0"/>
+          <w:sz w:val="24"/>
+          <w:szCs w:val="24"/>
+          <w:lang w:val="en-US"/>
+        </w:rPr>
+        <w:t xml:space="preserve">CREATE TEMPORARY TABLE </w:t>
+      </w:r>
+      <w:r>
+        <w:rPr>
+          <w:rFonts w:ascii="Arial Nova" w:hAnsi="Arial Nova" w:eastAsia="Arial Nova" w:cs="Arial Nova"/>
+          <w:noProof w:val="0"/>
+          <w:sz w:val="24"/>
+          <w:szCs w:val="24"/>
+          <w:lang w:val="en-US"/>
+        </w:rPr>
+        <w:t>tmpCustomer</w:t>
+      </w:r>
+      <w:r>
+        <w:rPr>
+          <w:rFonts w:ascii="Arial Nova" w:hAnsi="Arial Nova" w:eastAsia="Arial Nova" w:cs="Arial Nova"/>
+          <w:noProof w:val="0"/>
+          <w:sz w:val="24"/>
+          <w:szCs w:val="24"/>
+          <w:lang w:val="en-US"/>
+        </w:rPr>
+        <w:t xml:space="preserve"> (</w:t>
+      </w:r>
+      <w:r>
+        <w:rPr>
+          <w:rFonts w:ascii="Arial Nova" w:hAnsi="Arial Nova" w:eastAsia="Arial Nova" w:cs="Arial Nova"/>
+          <w:noProof w:val="0"/>
+          <w:sz w:val="24"/>
+          <w:szCs w:val="24"/>
+          <w:lang w:val="en-US"/>
+        </w:rPr>
+        <w:t>customer_id</w:t>
+      </w:r>
+      <w:r>
+        <w:rPr>
+          <w:rFonts w:ascii="Arial Nova" w:hAnsi="Arial Nova" w:eastAsia="Arial Nova" w:cs="Arial Nova"/>
+          <w:noProof w:val="0"/>
+          <w:sz w:val="24"/>
+          <w:szCs w:val="24"/>
+          <w:lang w:val="en-US"/>
+        </w:rPr>
+        <w:t xml:space="preserve"> INTEGER NOT NULL PRIMARY KEY);</w:t>
+      </w:r>
+      <w:r>
+        <w:br/>
+      </w:r>
+      <w:r>
+        <w:br/>
+      </w:r>
+      <w:r>
+        <w:rPr>
+          <w:rFonts w:ascii="Arial Nova" w:hAnsi="Arial Nova" w:eastAsia="Arial Nova" w:cs="Arial Nova"/>
+          <w:noProof w:val="0"/>
+          <w:sz w:val="24"/>
+          <w:szCs w:val="24"/>
+          <w:lang w:val="en-US"/>
+        </w:rPr>
+        <w:t>/*</w:t>
+      </w:r>
+      <w:r>
+        <w:br/>
+      </w:r>
+      <w:r>
+        <w:rPr>
+          <w:rFonts w:ascii="Arial Nova" w:hAnsi="Arial Nova" w:eastAsia="Arial Nova" w:cs="Arial Nova"/>
+          <w:noProof w:val="0"/>
+          <w:sz w:val="24"/>
+          <w:szCs w:val="24"/>
+          <w:lang w:val="en-US"/>
+        </w:rPr>
+        <w:t>Find all customers meeting the monthly purchase requirements</w:t>
+      </w:r>
+      <w:r>
+        <w:br/>
+      </w:r>
+      <w:r>
+        <w:rPr>
+          <w:rFonts w:ascii="Arial Nova" w:hAnsi="Arial Nova" w:eastAsia="Arial Nova" w:cs="Arial Nova"/>
+          <w:noProof w:val="0"/>
+          <w:sz w:val="24"/>
+          <w:szCs w:val="24"/>
+          <w:lang w:val="en-US"/>
+        </w:rPr>
+        <w:t>*/</w:t>
+      </w:r>
+      <w:r>
+        <w:br/>
+      </w:r>
+      <w:r>
+        <w:br/>
+      </w:r>
+      <w:r>
+        <w:rPr>
+          <w:rFonts w:ascii="Arial Nova" w:hAnsi="Arial Nova" w:eastAsia="Arial Nova" w:cs="Arial Nova"/>
+          <w:noProof w:val="0"/>
+          <w:sz w:val="24"/>
+          <w:szCs w:val="24"/>
+          <w:lang w:val="en-US"/>
+        </w:rPr>
+        <w:t xml:space="preserve">tmpSQL := 'INSERT INTO </w:t>
+      </w:r>
+      <w:r>
+        <w:rPr>
+          <w:rFonts w:ascii="Arial Nova" w:hAnsi="Arial Nova" w:eastAsia="Arial Nova" w:cs="Arial Nova"/>
+          <w:noProof w:val="0"/>
+          <w:sz w:val="24"/>
+          <w:szCs w:val="24"/>
+          <w:lang w:val="en-US"/>
+        </w:rPr>
+        <w:t>tmpCustomer</w:t>
+      </w:r>
+      <w:r>
+        <w:rPr>
+          <w:rFonts w:ascii="Arial Nova" w:hAnsi="Arial Nova" w:eastAsia="Arial Nova" w:cs="Arial Nova"/>
+          <w:noProof w:val="0"/>
+          <w:sz w:val="24"/>
+          <w:szCs w:val="24"/>
+          <w:lang w:val="en-US"/>
+        </w:rPr>
+        <w:t xml:space="preserve"> (</w:t>
+      </w:r>
+      <w:r>
+        <w:rPr>
+          <w:rFonts w:ascii="Arial Nova" w:hAnsi="Arial Nova" w:eastAsia="Arial Nova" w:cs="Arial Nova"/>
+          <w:noProof w:val="0"/>
+          <w:sz w:val="24"/>
+          <w:szCs w:val="24"/>
+          <w:lang w:val="en-US"/>
+        </w:rPr>
+        <w:t>customer_id</w:t>
+      </w:r>
+      <w:r>
+        <w:rPr>
+          <w:rFonts w:ascii="Arial Nova" w:hAnsi="Arial Nova" w:eastAsia="Arial Nova" w:cs="Arial Nova"/>
+          <w:noProof w:val="0"/>
+          <w:sz w:val="24"/>
+          <w:szCs w:val="24"/>
+          <w:lang w:val="en-US"/>
+        </w:rPr>
+        <w:t>)</w:t>
+      </w:r>
+      <w:r>
+        <w:br/>
+      </w:r>
+      <w:r>
+        <w:rPr>
+          <w:rFonts w:ascii="Arial Nova" w:hAnsi="Arial Nova" w:eastAsia="Arial Nova" w:cs="Arial Nova"/>
+          <w:noProof w:val="0"/>
+          <w:sz w:val="24"/>
+          <w:szCs w:val="24"/>
+          <w:lang w:val="en-US"/>
+        </w:rPr>
+        <w:t xml:space="preserve">    SELECT p.customer_id</w:t>
+      </w:r>
+      <w:r>
+        <w:br/>
+      </w:r>
+      <w:r>
+        <w:rPr>
+          <w:rFonts w:ascii="Arial Nova" w:hAnsi="Arial Nova" w:eastAsia="Arial Nova" w:cs="Arial Nova"/>
+          <w:noProof w:val="0"/>
+          <w:sz w:val="24"/>
+          <w:szCs w:val="24"/>
+          <w:lang w:val="en-US"/>
+        </w:rPr>
+        <w:t xml:space="preserve">    FROM payment AS p</w:t>
+      </w:r>
+      <w:r>
+        <w:br/>
+      </w:r>
+      <w:r>
+        <w:rPr>
+          <w:rFonts w:ascii="Arial Nova" w:hAnsi="Arial Nova" w:eastAsia="Arial Nova" w:cs="Arial Nova"/>
+          <w:noProof w:val="0"/>
+          <w:sz w:val="24"/>
+          <w:szCs w:val="24"/>
+          <w:lang w:val="en-US"/>
+        </w:rPr>
+        <w:t xml:space="preserve">    WHERE DATE(</w:t>
+      </w:r>
+      <w:r>
+        <w:rPr>
+          <w:rFonts w:ascii="Arial Nova" w:hAnsi="Arial Nova" w:eastAsia="Arial Nova" w:cs="Arial Nova"/>
+          <w:noProof w:val="0"/>
+          <w:sz w:val="24"/>
+          <w:szCs w:val="24"/>
+          <w:lang w:val="en-US"/>
+        </w:rPr>
+        <w:t>p.payment_date</w:t>
+      </w:r>
+      <w:r>
+        <w:rPr>
+          <w:rFonts w:ascii="Arial Nova" w:hAnsi="Arial Nova" w:eastAsia="Arial Nova" w:cs="Arial Nova"/>
+          <w:noProof w:val="0"/>
+          <w:sz w:val="24"/>
+          <w:szCs w:val="24"/>
+          <w:lang w:val="en-US"/>
+        </w:rPr>
+        <w:t>) BETWEEN '||</w:t>
+      </w:r>
+      <w:r>
+        <w:rPr>
+          <w:rFonts w:ascii="Arial Nova" w:hAnsi="Arial Nova" w:eastAsia="Arial Nova" w:cs="Arial Nova"/>
+          <w:noProof w:val="0"/>
+          <w:sz w:val="24"/>
+          <w:szCs w:val="24"/>
+          <w:lang w:val="en-US"/>
+        </w:rPr>
+        <w:t>quote_literal</w:t>
+      </w:r>
+      <w:r>
+        <w:rPr>
+          <w:rFonts w:ascii="Arial Nova" w:hAnsi="Arial Nova" w:eastAsia="Arial Nova" w:cs="Arial Nova"/>
+          <w:noProof w:val="0"/>
+          <w:sz w:val="24"/>
+          <w:szCs w:val="24"/>
+          <w:lang w:val="en-US"/>
+        </w:rPr>
+        <w:t>(</w:t>
+      </w:r>
+      <w:r>
+        <w:rPr>
+          <w:rFonts w:ascii="Arial Nova" w:hAnsi="Arial Nova" w:eastAsia="Arial Nova" w:cs="Arial Nova"/>
+          <w:noProof w:val="0"/>
+          <w:sz w:val="24"/>
+          <w:szCs w:val="24"/>
+          <w:lang w:val="en-US"/>
+        </w:rPr>
+        <w:t>last_month_start</w:t>
+      </w:r>
+      <w:r>
+        <w:rPr>
+          <w:rFonts w:ascii="Arial Nova" w:hAnsi="Arial Nova" w:eastAsia="Arial Nova" w:cs="Arial Nova"/>
+          <w:noProof w:val="0"/>
+          <w:sz w:val="24"/>
+          <w:szCs w:val="24"/>
+          <w:lang w:val="en-US"/>
+        </w:rPr>
+        <w:t xml:space="preserve">) ||' AND '|| </w:t>
+      </w:r>
+      <w:r>
+        <w:rPr>
+          <w:rFonts w:ascii="Arial Nova" w:hAnsi="Arial Nova" w:eastAsia="Arial Nova" w:cs="Arial Nova"/>
+          <w:noProof w:val="0"/>
+          <w:sz w:val="24"/>
+          <w:szCs w:val="24"/>
+          <w:lang w:val="en-US"/>
+        </w:rPr>
+        <w:t>quote_literal</w:t>
+      </w:r>
+      <w:r>
+        <w:rPr>
+          <w:rFonts w:ascii="Arial Nova" w:hAnsi="Arial Nova" w:eastAsia="Arial Nova" w:cs="Arial Nova"/>
+          <w:noProof w:val="0"/>
+          <w:sz w:val="24"/>
+          <w:szCs w:val="24"/>
+          <w:lang w:val="en-US"/>
+        </w:rPr>
+        <w:t>(</w:t>
+      </w:r>
+      <w:r>
+        <w:rPr>
+          <w:rFonts w:ascii="Arial Nova" w:hAnsi="Arial Nova" w:eastAsia="Arial Nova" w:cs="Arial Nova"/>
+          <w:noProof w:val="0"/>
+          <w:sz w:val="24"/>
+          <w:szCs w:val="24"/>
+          <w:lang w:val="en-US"/>
+        </w:rPr>
+        <w:t>last_month_end</w:t>
+      </w:r>
+      <w:r>
+        <w:rPr>
+          <w:rFonts w:ascii="Arial Nova" w:hAnsi="Arial Nova" w:eastAsia="Arial Nova" w:cs="Arial Nova"/>
+          <w:noProof w:val="0"/>
+          <w:sz w:val="24"/>
+          <w:szCs w:val="24"/>
+          <w:lang w:val="en-US"/>
+        </w:rPr>
+        <w:t>) || '</w:t>
+      </w:r>
+      <w:r>
+        <w:br/>
+      </w:r>
+      <w:r>
+        <w:rPr>
+          <w:rFonts w:ascii="Arial Nova" w:hAnsi="Arial Nova" w:eastAsia="Arial Nova" w:cs="Arial Nova"/>
+          <w:noProof w:val="0"/>
+          <w:sz w:val="24"/>
+          <w:szCs w:val="24"/>
+          <w:lang w:val="en-US"/>
+        </w:rPr>
+        <w:t xml:space="preserve">    GROUP BY customer_id</w:t>
+      </w:r>
+      <w:r>
+        <w:br/>
+      </w:r>
+      <w:r>
+        <w:rPr>
+          <w:rFonts w:ascii="Arial Nova" w:hAnsi="Arial Nova" w:eastAsia="Arial Nova" w:cs="Arial Nova"/>
+          <w:noProof w:val="0"/>
+          <w:sz w:val="24"/>
+          <w:szCs w:val="24"/>
+          <w:lang w:val="en-US"/>
+        </w:rPr>
+        <w:t xml:space="preserve">    HAVING </w:t>
+      </w:r>
+      <w:r>
+        <w:rPr>
+          <w:rFonts w:ascii="Arial Nova" w:hAnsi="Arial Nova" w:eastAsia="Arial Nova" w:cs="Arial Nova"/>
+          <w:noProof w:val="0"/>
+          <w:color w:val="FF0000"/>
+          <w:sz w:val="24"/>
+          <w:szCs w:val="24"/>
+          <w:lang w:val="en-US"/>
+        </w:rPr>
+        <w:t>(</w:t>
+      </w:r>
+      <w:r>
+        <w:rPr>
+          <w:rFonts w:ascii="Arial Nova" w:hAnsi="Arial Nova" w:eastAsia="Arial Nova" w:cs="Arial Nova"/>
+          <w:noProof w:val="0"/>
+          <w:sz w:val="24"/>
+          <w:szCs w:val="24"/>
+          <w:lang w:val="en-US"/>
+        </w:rPr>
+        <w:t>SUM(</w:t>
+      </w:r>
+      <w:r>
+        <w:rPr>
+          <w:rFonts w:ascii="Arial Nova" w:hAnsi="Arial Nova" w:eastAsia="Arial Nova" w:cs="Arial Nova"/>
+          <w:noProof w:val="0"/>
+          <w:sz w:val="24"/>
+          <w:szCs w:val="24"/>
+          <w:lang w:val="en-US"/>
+        </w:rPr>
+        <w:t>p.amount</w:t>
+      </w:r>
+      <w:r>
+        <w:rPr>
+          <w:rFonts w:ascii="Arial Nova" w:hAnsi="Arial Nova" w:eastAsia="Arial Nova" w:cs="Arial Nova"/>
+          <w:noProof w:val="0"/>
+          <w:sz w:val="24"/>
+          <w:szCs w:val="24"/>
+          <w:lang w:val="en-US"/>
+        </w:rPr>
+        <w:t xml:space="preserve">) &gt; '|| </w:t>
+      </w:r>
+      <w:r>
+        <w:rPr>
+          <w:rFonts w:ascii="Arial Nova" w:hAnsi="Arial Nova" w:eastAsia="Arial Nova" w:cs="Arial Nova"/>
+          <w:noProof w:val="0"/>
+          <w:sz w:val="24"/>
+          <w:szCs w:val="24"/>
+          <w:lang w:val="en-US"/>
+        </w:rPr>
+        <w:t>min_dollar_amount_purchased</w:t>
+      </w:r>
+      <w:r>
+        <w:rPr>
+          <w:rFonts w:ascii="Arial Nova" w:hAnsi="Arial Nova" w:eastAsia="Arial Nova" w:cs="Arial Nova"/>
+          <w:noProof w:val="0"/>
+          <w:sz w:val="24"/>
+          <w:szCs w:val="24"/>
+          <w:lang w:val="en-US"/>
+        </w:rPr>
+        <w:t xml:space="preserve"> || '</w:t>
+      </w:r>
+      <w:r>
+        <w:br/>
+      </w:r>
+      <w:r>
+        <w:rPr>
+          <w:rFonts w:ascii="Arial Nova" w:hAnsi="Arial Nova" w:eastAsia="Arial Nova" w:cs="Arial Nova"/>
+          <w:noProof w:val="0"/>
+          <w:sz w:val="24"/>
+          <w:szCs w:val="24"/>
+          <w:lang w:val="en-US"/>
+        </w:rPr>
+        <w:t xml:space="preserve">    AND COUNT(</w:t>
+      </w:r>
+      <w:r>
+        <w:rPr>
+          <w:rFonts w:ascii="Arial Nova" w:hAnsi="Arial Nova" w:eastAsia="Arial Nova" w:cs="Arial Nova"/>
+          <w:noProof w:val="0"/>
+          <w:sz w:val="24"/>
+          <w:szCs w:val="24"/>
+          <w:lang w:val="en-US"/>
+        </w:rPr>
+        <w:t>customer_id</w:t>
+      </w:r>
+      <w:r>
+        <w:rPr>
+          <w:rFonts w:ascii="Arial Nova" w:hAnsi="Arial Nova" w:eastAsia="Arial Nova" w:cs="Arial Nova"/>
+          <w:noProof w:val="0"/>
+          <w:sz w:val="24"/>
+          <w:szCs w:val="24"/>
+          <w:lang w:val="en-US"/>
+        </w:rPr>
+        <w:t>) &gt; ' ||</w:t>
+      </w:r>
+      <w:r>
+        <w:rPr>
+          <w:rFonts w:ascii="Arial Nova" w:hAnsi="Arial Nova" w:eastAsia="Arial Nova" w:cs="Arial Nova"/>
+          <w:noProof w:val="0"/>
+          <w:sz w:val="24"/>
+          <w:szCs w:val="24"/>
+          <w:lang w:val="en-US"/>
+        </w:rPr>
+        <w:t>min_monthly_purchases</w:t>
+      </w:r>
+      <w:r>
+        <w:rPr>
+          <w:rFonts w:ascii="Arial Nova" w:hAnsi="Arial Nova" w:eastAsia="Arial Nova" w:cs="Arial Nova"/>
+          <w:noProof w:val="0"/>
+          <w:sz w:val="24"/>
+          <w:szCs w:val="24"/>
+          <w:lang w:val="en-US"/>
+        </w:rPr>
+        <w:t xml:space="preserve"> </w:t>
+      </w:r>
+      <w:r>
+        <w:rPr>
+          <w:rFonts w:ascii="Arial Nova" w:hAnsi="Arial Nova" w:eastAsia="Arial Nova" w:cs="Arial Nova"/>
+          <w:noProof w:val="0"/>
+          <w:color w:val="FF0000"/>
+          <w:sz w:val="24"/>
+          <w:szCs w:val="24"/>
+          <w:lang w:val="en-US"/>
+        </w:rPr>
+        <w:t>);</w:t>
+      </w:r>
+    </w:p>
+    <w:p>
+      <w:pPr>
+        <w:rPr>
+          <w:rFonts w:ascii="Arial Nova" w:hAnsi="Arial Nova" w:eastAsia="Arial Nova" w:cs="Arial Nova"/>
+          <w:noProof w:val="0"/>
+          <w:sz w:val="24"/>
+          <w:szCs w:val="24"/>
+          <w:lang w:val="en-US"/>
+        </w:rPr>
+      </w:pPr>
+      <w:r>
+        <w:rPr>
+          <w:rFonts w:ascii="Arial Nova" w:hAnsi="Arial Nova" w:eastAsia="Arial Nova" w:cs="Arial Nova"/>
+          <w:noProof w:val="0"/>
+          <w:color w:val="FF0000"/>
+          <w:sz w:val="24"/>
+          <w:szCs w:val="24"/>
+          <w:lang w:val="en-US"/>
+        </w:rPr>
+        <w:t xml:space="preserve">--added </w:t>
+      </w:r>
+      <w:r>
+        <w:rPr>
+          <w:rFonts w:ascii="Arial Nova" w:hAnsi="Arial Nova" w:eastAsia="Arial Nova" w:cs="Arial Nova"/>
+          <w:noProof w:val="0"/>
+          <w:color w:val="FF0000"/>
+          <w:sz w:val="24"/>
+          <w:szCs w:val="24"/>
+          <w:lang w:val="en-US"/>
+        </w:rPr>
+        <w:t>paranthesis</w:t>
+      </w:r>
+      <w:r>
+        <w:rPr>
+          <w:rFonts w:ascii="Arial Nova" w:hAnsi="Arial Nova" w:eastAsia="Arial Nova" w:cs="Arial Nova"/>
+          <w:noProof w:val="0"/>
+          <w:color w:val="FF0000"/>
+          <w:sz w:val="24"/>
+          <w:szCs w:val="24"/>
+          <w:lang w:val="en-US"/>
+        </w:rPr>
+        <w:t xml:space="preserve"> here</w:t>
+      </w:r>
+      <w:r>
+        <w:br/>
+      </w:r>
+      <w:r>
+        <w:br/>
+      </w:r>
+      <w:r>
+        <w:rPr>
+          <w:rFonts w:ascii="Arial Nova" w:hAnsi="Arial Nova" w:eastAsia="Arial Nova" w:cs="Arial Nova"/>
+          <w:noProof w:val="0"/>
+          <w:sz w:val="24"/>
+          <w:szCs w:val="24"/>
+          <w:lang w:val="en-US"/>
+        </w:rPr>
+        <w:t xml:space="preserve">EXECUTE </w:t>
+      </w:r>
+      <w:r>
+        <w:rPr>
+          <w:rFonts w:ascii="Arial Nova" w:hAnsi="Arial Nova" w:eastAsia="Arial Nova" w:cs="Arial Nova"/>
+          <w:noProof w:val="0"/>
+          <w:sz w:val="24"/>
+          <w:szCs w:val="24"/>
+          <w:lang w:val="en-US"/>
+        </w:rPr>
+        <w:t>tmpSQL</w:t>
+      </w:r>
+      <w:r>
+        <w:rPr>
+          <w:rFonts w:ascii="Arial Nova" w:hAnsi="Arial Nova" w:eastAsia="Arial Nova" w:cs="Arial Nova"/>
+          <w:noProof w:val="0"/>
+          <w:sz w:val="24"/>
+          <w:szCs w:val="24"/>
+          <w:lang w:val="en-US"/>
+        </w:rPr>
+        <w:t>;</w:t>
+      </w:r>
+      <w:r>
+        <w:br/>
+      </w:r>
+      <w:r>
+        <w:br/>
+      </w:r>
+      <w:r>
+        <w:rPr>
+          <w:rFonts w:ascii="Arial Nova" w:hAnsi="Arial Nova" w:eastAsia="Arial Nova" w:cs="Arial Nova"/>
+          <w:noProof w:val="0"/>
+          <w:sz w:val="24"/>
+          <w:szCs w:val="24"/>
+          <w:lang w:val="en-US"/>
+        </w:rPr>
+        <w:t>/*</w:t>
+      </w:r>
+      <w:r>
+        <w:br/>
+      </w:r>
+      <w:r>
+        <w:rPr>
+          <w:rFonts w:ascii="Arial Nova" w:hAnsi="Arial Nova" w:eastAsia="Arial Nova" w:cs="Arial Nova"/>
+          <w:noProof w:val="0"/>
+          <w:sz w:val="24"/>
+          <w:szCs w:val="24"/>
+          <w:lang w:val="en-US"/>
+        </w:rPr>
+        <w:t xml:space="preserve">Output ALL customer information of matching </w:t>
+      </w:r>
+      <w:r>
+        <w:rPr>
+          <w:rFonts w:ascii="Arial Nova" w:hAnsi="Arial Nova" w:eastAsia="Arial Nova" w:cs="Arial Nova"/>
+          <w:noProof w:val="0"/>
+          <w:sz w:val="24"/>
+          <w:szCs w:val="24"/>
+          <w:lang w:val="en-US"/>
+        </w:rPr>
+        <w:t>rewardees</w:t>
+      </w:r>
+      <w:r>
+        <w:rPr>
+          <w:rFonts w:ascii="Arial Nova" w:hAnsi="Arial Nova" w:eastAsia="Arial Nova" w:cs="Arial Nova"/>
+          <w:noProof w:val="0"/>
+          <w:sz w:val="24"/>
+          <w:szCs w:val="24"/>
+          <w:lang w:val="en-US"/>
+        </w:rPr>
+        <w:t>.</w:t>
+      </w:r>
+      <w:r>
+        <w:br/>
+      </w:r>
+      <w:r>
+        <w:rPr>
+          <w:rFonts w:ascii="Arial Nova" w:hAnsi="Arial Nova" w:eastAsia="Arial Nova" w:cs="Arial Nova"/>
+          <w:noProof w:val="0"/>
+          <w:sz w:val="24"/>
+          <w:szCs w:val="24"/>
+          <w:lang w:val="en-US"/>
+        </w:rPr>
+        <w:t>Customize output as needed.</w:t>
+      </w:r>
+      <w:r>
+        <w:br/>
+      </w:r>
+      <w:r>
+        <w:rPr>
+          <w:rFonts w:ascii="Arial Nova" w:hAnsi="Arial Nova" w:eastAsia="Arial Nova" w:cs="Arial Nova"/>
+          <w:noProof w:val="0"/>
+          <w:sz w:val="24"/>
+          <w:szCs w:val="24"/>
+          <w:lang w:val="en-US"/>
+        </w:rPr>
+        <w:t>*/</w:t>
+      </w:r>
+      <w:r>
+        <w:br/>
+      </w:r>
+      <w:r>
+        <w:rPr>
+          <w:rFonts w:ascii="Arial Nova" w:hAnsi="Arial Nova" w:eastAsia="Arial Nova" w:cs="Arial Nova"/>
+          <w:noProof w:val="0"/>
+          <w:sz w:val="24"/>
+          <w:szCs w:val="24"/>
+          <w:lang w:val="en-US"/>
+        </w:rPr>
+        <w:t xml:space="preserve">FOR </w:t>
+      </w:r>
+      <w:r>
+        <w:rPr>
+          <w:rFonts w:ascii="Arial Nova" w:hAnsi="Arial Nova" w:eastAsia="Arial Nova" w:cs="Arial Nova"/>
+          <w:noProof w:val="0"/>
+          <w:sz w:val="24"/>
+          <w:szCs w:val="24"/>
+          <w:lang w:val="en-US"/>
+        </w:rPr>
+        <w:t>rr</w:t>
+      </w:r>
+      <w:r>
+        <w:rPr>
+          <w:rFonts w:ascii="Arial Nova" w:hAnsi="Arial Nova" w:eastAsia="Arial Nova" w:cs="Arial Nova"/>
+          <w:noProof w:val="0"/>
+          <w:sz w:val="24"/>
+          <w:szCs w:val="24"/>
+          <w:lang w:val="en-US"/>
+        </w:rPr>
+        <w:t xml:space="preserve"> IN EXECUTE 'SELECT c.* FROM </w:t>
+      </w:r>
+      <w:r>
+        <w:rPr>
+          <w:rFonts w:ascii="Arial Nova" w:hAnsi="Arial Nova" w:eastAsia="Arial Nova" w:cs="Arial Nova"/>
+          <w:noProof w:val="0"/>
+          <w:sz w:val="24"/>
+          <w:szCs w:val="24"/>
+          <w:lang w:val="en-US"/>
+        </w:rPr>
+        <w:t>tmpCustomer</w:t>
+      </w:r>
+      <w:r>
+        <w:rPr>
+          <w:rFonts w:ascii="Arial Nova" w:hAnsi="Arial Nova" w:eastAsia="Arial Nova" w:cs="Arial Nova"/>
+          <w:noProof w:val="0"/>
+          <w:sz w:val="24"/>
+          <w:szCs w:val="24"/>
+          <w:lang w:val="en-US"/>
+        </w:rPr>
+        <w:t xml:space="preserve"> AS t INNER JOIN customer AS c ON </w:t>
+      </w:r>
+      <w:r>
+        <w:rPr>
+          <w:rFonts w:ascii="Arial Nova" w:hAnsi="Arial Nova" w:eastAsia="Arial Nova" w:cs="Arial Nova"/>
+          <w:noProof w:val="0"/>
+          <w:sz w:val="24"/>
+          <w:szCs w:val="24"/>
+          <w:lang w:val="en-US"/>
+        </w:rPr>
+        <w:t>t.customer_id</w:t>
+      </w:r>
+      <w:r>
+        <w:rPr>
+          <w:rFonts w:ascii="Arial Nova" w:hAnsi="Arial Nova" w:eastAsia="Arial Nova" w:cs="Arial Nova"/>
+          <w:noProof w:val="0"/>
+          <w:sz w:val="24"/>
+          <w:szCs w:val="24"/>
+          <w:lang w:val="en-US"/>
+        </w:rPr>
+        <w:t xml:space="preserve"> = </w:t>
+      </w:r>
+      <w:r>
+        <w:rPr>
+          <w:rFonts w:ascii="Arial Nova" w:hAnsi="Arial Nova" w:eastAsia="Arial Nova" w:cs="Arial Nova"/>
+          <w:noProof w:val="0"/>
+          <w:sz w:val="24"/>
+          <w:szCs w:val="24"/>
+          <w:lang w:val="en-US"/>
+        </w:rPr>
+        <w:t>c.customer_id</w:t>
+      </w:r>
+      <w:r>
+        <w:rPr>
+          <w:rFonts w:ascii="Arial Nova" w:hAnsi="Arial Nova" w:eastAsia="Arial Nova" w:cs="Arial Nova"/>
+          <w:noProof w:val="0"/>
+          <w:sz w:val="24"/>
+          <w:szCs w:val="24"/>
+          <w:lang w:val="en-US"/>
+        </w:rPr>
+        <w:t>' LOOP</w:t>
+      </w:r>
+      <w:r>
+        <w:br/>
+      </w:r>
+      <w:r>
+        <w:rPr>
+          <w:rFonts w:ascii="Arial Nova" w:hAnsi="Arial Nova" w:eastAsia="Arial Nova" w:cs="Arial Nova"/>
+          <w:noProof w:val="0"/>
+          <w:sz w:val="24"/>
+          <w:szCs w:val="24"/>
+          <w:lang w:val="en-US"/>
+        </w:rPr>
+        <w:t xml:space="preserve">    RETURN NEXT </w:t>
+      </w:r>
+      <w:r>
+        <w:rPr>
+          <w:rFonts w:ascii="Arial Nova" w:hAnsi="Arial Nova" w:eastAsia="Arial Nova" w:cs="Arial Nova"/>
+          <w:noProof w:val="0"/>
+          <w:sz w:val="24"/>
+          <w:szCs w:val="24"/>
+          <w:lang w:val="en-US"/>
+        </w:rPr>
+        <w:t>rr</w:t>
+      </w:r>
+      <w:r>
+        <w:rPr>
+          <w:rFonts w:ascii="Arial Nova" w:hAnsi="Arial Nova" w:eastAsia="Arial Nova" w:cs="Arial Nova"/>
+          <w:noProof w:val="0"/>
+          <w:sz w:val="24"/>
+          <w:szCs w:val="24"/>
+          <w:lang w:val="en-US"/>
+        </w:rPr>
+        <w:t>;</w:t>
+      </w:r>
+      <w:r>
+        <w:br/>
+      </w:r>
+      <w:r>
+        <w:rPr>
+          <w:rFonts w:ascii="Arial Nova" w:hAnsi="Arial Nova" w:eastAsia="Arial Nova" w:cs="Arial Nova"/>
+          <w:noProof w:val="0"/>
+          <w:sz w:val="24"/>
+          <w:szCs w:val="24"/>
+          <w:lang w:val="en-US"/>
+        </w:rPr>
+        <w:t>END LOOP;</w:t>
+      </w:r>
+      <w:r>
+        <w:br/>
+      </w:r>
+      <w:r>
+        <w:br/>
+      </w:r>
+      <w:r>
+        <w:rPr>
+          <w:rFonts w:ascii="Arial Nova" w:hAnsi="Arial Nova" w:eastAsia="Arial Nova" w:cs="Arial Nova"/>
+          <w:noProof w:val="0"/>
+          <w:sz w:val="24"/>
+          <w:szCs w:val="24"/>
+          <w:lang w:val="en-US"/>
+        </w:rPr>
+        <w:t>/* Clean up */</w:t>
+      </w:r>
+      <w:r>
+        <w:br/>
+      </w:r>
+      <w:r>
+        <w:rPr>
+          <w:rFonts w:ascii="Arial Nova" w:hAnsi="Arial Nova" w:eastAsia="Arial Nova" w:cs="Arial Nova"/>
+          <w:noProof w:val="0"/>
+          <w:sz w:val="24"/>
+          <w:szCs w:val="24"/>
+          <w:lang w:val="en-US"/>
+        </w:rPr>
+        <w:t xml:space="preserve">tmpSQL := 'DROP TABLE </w:t>
+      </w:r>
+      <w:r>
+        <w:rPr>
+          <w:rFonts w:ascii="Arial Nova" w:hAnsi="Arial Nova" w:eastAsia="Arial Nova" w:cs="Arial Nova"/>
+          <w:noProof w:val="0"/>
+          <w:sz w:val="24"/>
+          <w:szCs w:val="24"/>
+          <w:lang w:val="en-US"/>
+        </w:rPr>
+        <w:t>tmpCustomer</w:t>
+      </w:r>
+      <w:r>
+        <w:rPr>
+          <w:rFonts w:ascii="Arial Nova" w:hAnsi="Arial Nova" w:eastAsia="Arial Nova" w:cs="Arial Nova"/>
+          <w:noProof w:val="0"/>
+          <w:sz w:val="24"/>
+          <w:szCs w:val="24"/>
+          <w:lang w:val="en-US"/>
+        </w:rPr>
+        <w:t>';</w:t>
+      </w:r>
+      <w:r>
+        <w:br/>
+      </w:r>
+      <w:r>
+        <w:rPr>
+          <w:rFonts w:ascii="Arial Nova" w:hAnsi="Arial Nova" w:eastAsia="Arial Nova" w:cs="Arial Nova"/>
+          <w:noProof w:val="0"/>
+          <w:sz w:val="24"/>
+          <w:szCs w:val="24"/>
+          <w:lang w:val="en-US"/>
+        </w:rPr>
+        <w:t xml:space="preserve">EXECUTE </w:t>
+      </w:r>
+      <w:r>
+        <w:rPr>
+          <w:rFonts w:ascii="Arial Nova" w:hAnsi="Arial Nova" w:eastAsia="Arial Nova" w:cs="Arial Nova"/>
+          <w:noProof w:val="0"/>
+          <w:sz w:val="24"/>
+          <w:szCs w:val="24"/>
+          <w:lang w:val="en-US"/>
+        </w:rPr>
+        <w:t>tmpSQL</w:t>
+      </w:r>
+      <w:r>
+        <w:rPr>
+          <w:rFonts w:ascii="Arial Nova" w:hAnsi="Arial Nova" w:eastAsia="Arial Nova" w:cs="Arial Nova"/>
+          <w:noProof w:val="0"/>
+          <w:sz w:val="24"/>
+          <w:szCs w:val="24"/>
+          <w:lang w:val="en-US"/>
+        </w:rPr>
+        <w:t>;</w:t>
+      </w:r>
+      <w:r>
+        <w:br/>
+      </w:r>
+      <w:r>
+        <w:rPr>
+          <w:rFonts w:ascii="Arial Nova" w:hAnsi="Arial Nova" w:eastAsia="Arial Nova" w:cs="Arial Nova"/>
+          <w:noProof w:val="0"/>
+          <w:sz w:val="24"/>
+          <w:szCs w:val="24"/>
+          <w:lang w:val="en-US"/>
+        </w:rPr>
+        <w:t xml:space="preserve"> </w:t>
+      </w:r>
+    </w:p>
+    <w:p>
+      <w:pPr>
+        <w:spacing w:before="240" w:beforeAutospacing="off" w:after="240" w:afterAutospacing="off"/>
+      </w:pPr>
+      <w:r>
+        <w:rPr>
+          <w:rFonts w:ascii="Arial Nova" w:hAnsi="Arial Nova" w:eastAsia="Arial Nova" w:cs="Arial Nova"/>
+          <w:noProof w:val="0"/>
+          <w:sz w:val="24"/>
+          <w:szCs w:val="24"/>
+          <w:lang w:val="en-US"/>
+        </w:rPr>
+        <w:t>RETURN; END $BODY$;</w:t>
+      </w:r>
+    </w:p>
+    <w:p>
+      <w:pPr>
+        <w:spacing w:before="240" w:beforeAutospacing="off" w:after="240" w:afterAutospacing="off"/>
+      </w:pPr>
+      <w:r>
+        <w:rPr>
+          <w:rFonts w:ascii="Arial Nova" w:hAnsi="Arial Nova" w:eastAsia="Arial Nova" w:cs="Arial Nova"/>
+          <w:noProof w:val="0"/>
+          <w:sz w:val="24"/>
+          <w:szCs w:val="24"/>
+          <w:lang w:val="en-US"/>
+        </w:rPr>
+        <w:t>ALTER FUNCTION public.rewards_report(integer, numeric) OWNER TO postgres;</w:t>
+      </w:r>
     </w:p>
     <w:p>
       <w:pPr>
@@ -1736,7 +2230,10 @@
           <w:szCs w:val="24"/>
         </w:rPr>
       </w:pPr>
-      <w:r>
+    </w:p>
+    <w:p>
+      <w:pPr>
+        <w:spacing w:before="240" w:beforeAutospacing="off" w:after="240" w:afterAutospacing="off"/>
         <w:rPr>
           <w:rFonts w:ascii="Arial Nova" w:hAnsi="Arial Nova" w:eastAsia="Arial Nova" w:cs="Arial Nova"/>
           <w:b w:val="0"/>
@@ -1744,11 +2241,8 @@
           <w:sz w:val="24"/>
           <w:szCs w:val="24"/>
         </w:rPr>
-        <w:t>--3</w:t>
-      </w:r>
-    </w:p>
-    <w:p>
-      <w:pPr>
+      </w:pPr>
+      <w:r>
         <w:rPr>
           <w:rFonts w:ascii="Arial Nova" w:hAnsi="Arial Nova" w:eastAsia="Arial Nova" w:cs="Arial Nova"/>
           <w:b w:val="0"/>
@@ -1756,8 +2250,11 @@
           <w:sz w:val="24"/>
           <w:szCs w:val="24"/>
         </w:rPr>
-      </w:pPr>
-      <w:r>
+        <w:t>--3</w:t>
+      </w:r>
+    </w:p>
+    <w:p>
+      <w:pPr>
         <w:rPr>
           <w:rFonts w:ascii="Arial Nova" w:hAnsi="Arial Nova" w:eastAsia="Arial Nova" w:cs="Arial Nova"/>
           <w:b w:val="0"/>
@@ -1765,8 +2262,7 @@
           <w:sz w:val="24"/>
           <w:szCs w:val="24"/>
         </w:rPr>
-        <w:t xml:space="preserve">Potentially </w:t>
-      </w:r>
+      </w:pPr>
       <w:r>
         <w:rPr>
           <w:rFonts w:ascii="Arial Nova" w:hAnsi="Arial Nova" w:eastAsia="Arial Nova" w:cs="Arial Nova"/>
@@ -1775,7 +2271,7 @@
           <w:sz w:val="24"/>
           <w:szCs w:val="24"/>
         </w:rPr>
-        <w:t>last_day</w:t>
+        <w:t xml:space="preserve">Potentially </w:t>
       </w:r>
       <w:r>
         <w:rPr>
@@ -1785,7 +2281,7 @@
           <w:sz w:val="24"/>
           <w:szCs w:val="24"/>
         </w:rPr>
-        <w:t xml:space="preserve"> function can be removed, as it can also be easily written with built in </w:t>
+        <w:t>last_day</w:t>
       </w:r>
       <w:r>
         <w:rPr>
@@ -1795,7 +2291,7 @@
           <w:sz w:val="24"/>
           <w:szCs w:val="24"/>
         </w:rPr>
-        <w:t>sql</w:t>
+        <w:t xml:space="preserve"> function can be removed, as it can also be easily written with built in </w:t>
       </w:r>
       <w:r>
         <w:rPr>
@@ -1805,7 +2301,7 @@
           <w:sz w:val="24"/>
           <w:szCs w:val="24"/>
         </w:rPr>
-        <w:t xml:space="preserve"> functions like </w:t>
+        <w:t>sql</w:t>
       </w:r>
       <w:r>
         <w:rPr>
@@ -1815,11 +2311,9 @@
           <w:sz w:val="24"/>
           <w:szCs w:val="24"/>
         </w:rPr>
-        <w:t>extract.</w:t>
-      </w:r>
-    </w:p>
-    <w:p>
-      <w:pPr>
+        <w:t xml:space="preserve"> functions like </w:t>
+      </w:r>
+      <w:r>
         <w:rPr>
           <w:rFonts w:ascii="Arial Nova" w:hAnsi="Arial Nova" w:eastAsia="Arial Nova" w:cs="Arial Nova"/>
           <w:b w:val="0"/>
@@ -1827,7 +2321,8 @@
           <w:sz w:val="24"/>
           <w:szCs w:val="24"/>
         </w:rPr>
-      </w:pPr>
+        <w:t>extract.</w:t>
+      </w:r>
     </w:p>
     <w:p>
       <w:pPr>
@@ -1839,7 +2334,9 @@
           <w:szCs w:val="24"/>
         </w:rPr>
       </w:pPr>
-      <w:r>
+    </w:p>
+    <w:p>
+      <w:pPr>
         <w:rPr>
           <w:rFonts w:ascii="Arial Nova" w:hAnsi="Arial Nova" w:eastAsia="Arial Nova" w:cs="Arial Nova"/>
           <w:b w:val="0"/>
@@ -1847,6 +2344,15 @@
           <w:sz w:val="24"/>
           <w:szCs w:val="24"/>
         </w:rPr>
+      </w:pPr>
+      <w:r>
+        <w:rPr>
+          <w:rFonts w:ascii="Arial Nova" w:hAnsi="Arial Nova" w:eastAsia="Arial Nova" w:cs="Arial Nova"/>
+          <w:b w:val="0"/>
+          <w:bCs w:val="0"/>
+          <w:sz w:val="24"/>
+          <w:szCs w:val="24"/>
+        </w:rPr>
         <w:t>--4</w:t>
       </w:r>
     </w:p>
@@ -4091,67 +4597,47 @@
           <w:szCs w:val="24"/>
           <w:lang w:val="en-US"/>
         </w:rPr>
-        <w:t>retrives</w:t>
-      </w:r>
-      <w:r>
-        <w:rPr>
-          <w:rFonts w:ascii="Arial Nova" w:hAnsi="Arial Nova" w:eastAsia="Arial Nova" w:cs="Arial Nova"/>
-          <w:noProof w:val="0"/>
-          <w:sz w:val="24"/>
-          <w:szCs w:val="24"/>
-          <w:lang w:val="en-US"/>
-        </w:rPr>
-        <w:t xml:space="preserve"> the most recent timestamp </w:t>
-      </w:r>
-      <w:r>
-        <w:rPr>
-          <w:rFonts w:ascii="Arial Nova" w:hAnsi="Arial Nova" w:eastAsia="Arial Nova" w:cs="Arial Nova"/>
-          <w:noProof w:val="0"/>
-          <w:sz w:val="24"/>
-          <w:szCs w:val="24"/>
-          <w:lang w:val="en-US"/>
-        </w:rPr>
-        <w:t>indicating</w:t>
-      </w:r>
-      <w:r>
-        <w:rPr>
-          <w:rFonts w:ascii="Arial Nova" w:hAnsi="Arial Nova" w:eastAsia="Arial Nova" w:cs="Arial Nova"/>
-          <w:noProof w:val="0"/>
-          <w:sz w:val="24"/>
-          <w:szCs w:val="24"/>
-          <w:lang w:val="en-US"/>
-        </w:rPr>
-        <w:t xml:space="preserve"> the last date of modification of the record. </w:t>
-      </w:r>
-      <w:r>
-        <w:rPr>
-          <w:rFonts w:ascii="Arial Nova" w:hAnsi="Arial Nova" w:eastAsia="Arial Nova" w:cs="Arial Nova"/>
-          <w:noProof w:val="0"/>
-          <w:sz w:val="24"/>
-          <w:szCs w:val="24"/>
-          <w:lang w:val="en-US"/>
-        </w:rPr>
-        <w:t xml:space="preserve">It helps to </w:t>
-      </w:r>
-      <w:r>
-        <w:rPr>
-          <w:rFonts w:ascii="Arial Nova" w:hAnsi="Arial Nova" w:eastAsia="Arial Nova" w:cs="Arial Nova"/>
-          <w:noProof w:val="0"/>
-          <w:sz w:val="24"/>
-          <w:szCs w:val="24"/>
-          <w:lang w:val="en-US"/>
-        </w:rPr>
-        <w:t>monitor</w:t>
-      </w:r>
-      <w:r>
-        <w:rPr>
-          <w:rFonts w:ascii="Arial Nova" w:hAnsi="Arial Nova" w:eastAsia="Arial Nova" w:cs="Arial Nova"/>
-          <w:noProof w:val="0"/>
-          <w:sz w:val="24"/>
-          <w:szCs w:val="24"/>
-          <w:lang w:val="en-US"/>
-        </w:rPr>
-        <w:t xml:space="preserve"> all the changes made to the data.</w:t>
+        <w:t xml:space="preserve">automatically sets the </w:t>
+      </w:r>
+      <w:r>
+        <w:rPr>
+          <w:rFonts w:ascii="Arial Nova" w:hAnsi="Arial Nova" w:eastAsia="Arial Nova" w:cs="Arial Nova"/>
+          <w:noProof w:val="0"/>
+          <w:sz w:val="24"/>
+          <w:szCs w:val="24"/>
+          <w:lang w:val="en-US"/>
+        </w:rPr>
+        <w:t>last_updated</w:t>
+      </w:r>
+      <w:r>
+        <w:rPr>
+          <w:rFonts w:ascii="Arial Nova" w:hAnsi="Arial Nova" w:eastAsia="Arial Nova" w:cs="Arial Nova"/>
+          <w:noProof w:val="0"/>
+          <w:sz w:val="24"/>
+          <w:szCs w:val="24"/>
+          <w:lang w:val="en-US"/>
+        </w:rPr>
+        <w:t xml:space="preserve"> column of a row to the current </w:t>
+      </w:r>
+      <w:r>
+        <w:rPr>
+          <w:rFonts w:ascii="Arial Nova" w:hAnsi="Arial Nova" w:eastAsia="Arial Nova" w:cs="Arial Nova"/>
+          <w:noProof w:val="0"/>
+          <w:sz w:val="24"/>
+          <w:szCs w:val="24"/>
+          <w:lang w:val="en-US"/>
+        </w:rPr>
+        <w:t>timestamp (CURRENT_TIMESTAMP)</w:t>
+      </w:r>
+      <w:r>
+        <w:rPr>
+          <w:rFonts w:ascii="Arial Nova" w:hAnsi="Arial Nova" w:eastAsia="Arial Nova" w:cs="Arial Nova"/>
+          <w:noProof w:val="0"/>
+          <w:sz w:val="24"/>
+          <w:szCs w:val="24"/>
+          <w:lang w:val="en-US"/>
+        </w:rPr>
+        <w:t xml:space="preserve"> whenever the row is inserted or updated. </w:t>
       </w:r>
     </w:p>
     <w:p>
@@ -4212,6 +4698,11 @@
     <w:p>
       <w:pPr>
         <w:pStyle w:val="Normal"/>
+        <w:suppressLineNumbers w:val="0"/>
+        <w:bidi w:val="0"/>
+        <w:spacing w:before="240" w:beforeAutospacing="off" w:after="240" w:afterAutospacing="off" w:line="279" w:lineRule="auto"/>
+        <w:ind w:left="0" w:right="0"/>
+        <w:jc w:val="left"/>
         <w:rPr>
           <w:rFonts w:ascii="Arial Nova" w:hAnsi="Arial Nova" w:eastAsia="Arial Nova" w:cs="Arial Nova"/>
           <w:noProof w:val="0"/>
@@ -4268,47 +4759,169 @@
           <w:szCs w:val="24"/>
           <w:lang w:val="en-US"/>
         </w:rPr>
-        <w:t xml:space="preserve"> function is used to store dynamic SQL queries that are constructed and then executed at runtime. It allows the function to perform actions like inserting into a temporary table or querying data dynamically based on user inputs. Without using the EXECUTE statement and dynamic SQL, it would be difficult to </w:t>
-      </w:r>
-      <w:r>
-        <w:rPr>
-          <w:rFonts w:ascii="Arial Nova" w:hAnsi="Arial Nova" w:eastAsia="Arial Nova" w:cs="Arial Nova"/>
-          <w:noProof w:val="0"/>
-          <w:sz w:val="24"/>
-          <w:szCs w:val="24"/>
-          <w:lang w:val="en-US"/>
-        </w:rPr>
-        <w:t>accomplish</w:t>
-      </w:r>
-      <w:r>
-        <w:rPr>
-          <w:rFonts w:ascii="Arial Nova" w:hAnsi="Arial Nova" w:eastAsia="Arial Nova" w:cs="Arial Nova"/>
-          <w:noProof w:val="0"/>
-          <w:sz w:val="24"/>
-          <w:szCs w:val="24"/>
-          <w:lang w:val="en-US"/>
-        </w:rPr>
-        <w:t xml:space="preserve"> these tasks because the query construction needs to adapt to variable inputs. For example, it dynamically generates </w:t>
-      </w:r>
-      <w:r>
-        <w:rPr>
-          <w:rFonts w:ascii="Arial Nova" w:hAnsi="Arial Nova" w:eastAsia="Arial Nova" w:cs="Arial Nova"/>
-          <w:noProof w:val="0"/>
-          <w:sz w:val="24"/>
-          <w:szCs w:val="24"/>
-          <w:lang w:val="en-US"/>
-        </w:rPr>
-        <w:t>the SQL</w:t>
-      </w:r>
-      <w:r>
-        <w:rPr>
-          <w:rFonts w:ascii="Arial Nova" w:hAnsi="Arial Nova" w:eastAsia="Arial Nova" w:cs="Arial Nova"/>
-          <w:noProof w:val="0"/>
-          <w:sz w:val="24"/>
-          <w:szCs w:val="24"/>
-          <w:lang w:val="en-US"/>
-        </w:rPr>
-        <w:t xml:space="preserve"> to find customers based on specific conditions like the minimum monthly purchases and dollar amount spent.</w:t>
+        <w:t xml:space="preserve"> function is used to</w:t>
+      </w:r>
+      <w:r>
+        <w:rPr>
+          <w:rFonts w:ascii="Arial Nova" w:hAnsi="Arial Nova" w:eastAsia="Arial Nova" w:cs="Arial Nova"/>
+          <w:noProof w:val="0"/>
+          <w:sz w:val="24"/>
+          <w:szCs w:val="24"/>
+          <w:lang w:val="en-US"/>
+        </w:rPr>
+        <w:t xml:space="preserve"> build and</w:t>
+      </w:r>
+      <w:r>
+        <w:rPr>
+          <w:rFonts w:ascii="Arial Nova" w:hAnsi="Arial Nova" w:eastAsia="Arial Nova" w:cs="Arial Nova"/>
+          <w:noProof w:val="0"/>
+          <w:sz w:val="24"/>
+          <w:szCs w:val="24"/>
+          <w:lang w:val="en-US"/>
+        </w:rPr>
+        <w:t xml:space="preserve"> store dynamic SQL queries that are constructed and then executed </w:t>
+      </w:r>
+      <w:r>
+        <w:rPr>
+          <w:rFonts w:ascii="Arial Nova" w:hAnsi="Arial Nova" w:eastAsia="Arial Nova" w:cs="Arial Nova"/>
+          <w:noProof w:val="0"/>
+          <w:sz w:val="24"/>
+          <w:szCs w:val="24"/>
+          <w:lang w:val="en-US"/>
+        </w:rPr>
+        <w:t>using EXECUTE statement</w:t>
+      </w:r>
+      <w:r>
+        <w:rPr>
+          <w:rFonts w:ascii="Arial Nova" w:hAnsi="Arial Nova" w:eastAsia="Arial Nova" w:cs="Arial Nova"/>
+          <w:noProof w:val="0"/>
+          <w:sz w:val="24"/>
+          <w:szCs w:val="24"/>
+          <w:lang w:val="en-US"/>
+        </w:rPr>
+        <w:t xml:space="preserve">. It allows the function </w:t>
+      </w:r>
+      <w:r>
+        <w:rPr>
+          <w:rFonts w:ascii="Arial Nova" w:hAnsi="Arial Nova" w:eastAsia="Arial Nova" w:cs="Arial Nova"/>
+          <w:noProof w:val="0"/>
+          <w:sz w:val="24"/>
+          <w:szCs w:val="24"/>
+          <w:lang w:val="en-US"/>
+        </w:rPr>
+        <w:t xml:space="preserve">to </w:t>
+      </w:r>
+      <w:r>
+        <w:rPr>
+          <w:rFonts w:ascii="Arial Nova" w:hAnsi="Arial Nova" w:eastAsia="Arial Nova" w:cs="Arial Nova"/>
+          <w:b w:val="1"/>
+          <w:bCs w:val="1"/>
+          <w:noProof w:val="0"/>
+          <w:sz w:val="24"/>
+          <w:szCs w:val="24"/>
+          <w:lang w:val="en-US"/>
+        </w:rPr>
+        <w:t>inject variable values</w:t>
+      </w:r>
+      <w:r>
+        <w:rPr>
+          <w:rFonts w:ascii="Arial Nova" w:hAnsi="Arial Nova" w:eastAsia="Arial Nova" w:cs="Arial Nova"/>
+          <w:noProof w:val="0"/>
+          <w:sz w:val="24"/>
+          <w:szCs w:val="24"/>
+          <w:lang w:val="en-US"/>
+        </w:rPr>
+        <w:t xml:space="preserve"> (like </w:t>
+      </w:r>
+      <w:r>
+        <w:rPr>
+          <w:rFonts w:ascii="Arial Nova" w:hAnsi="Arial Nova" w:eastAsia="Arial Nova" w:cs="Arial Nova"/>
+          <w:noProof w:val="0"/>
+          <w:sz w:val="24"/>
+          <w:szCs w:val="24"/>
+          <w:lang w:val="en-US"/>
+        </w:rPr>
+        <w:t>min_monthly_purchases</w:t>
+      </w:r>
+      <w:r>
+        <w:rPr>
+          <w:rFonts w:ascii="Arial Nova" w:hAnsi="Arial Nova" w:eastAsia="Arial Nova" w:cs="Arial Nova"/>
+          <w:noProof w:val="0"/>
+          <w:sz w:val="24"/>
+          <w:szCs w:val="24"/>
+          <w:lang w:val="en-US"/>
+        </w:rPr>
+        <w:t xml:space="preserve"> and </w:t>
+      </w:r>
+      <w:r>
+        <w:rPr>
+          <w:rFonts w:ascii="Arial Nova" w:hAnsi="Arial Nova" w:eastAsia="Arial Nova" w:cs="Arial Nova"/>
+          <w:noProof w:val="0"/>
+          <w:sz w:val="24"/>
+          <w:szCs w:val="24"/>
+          <w:lang w:val="en-US"/>
+        </w:rPr>
+        <w:t>min_dollar_amount_purchased</w:t>
+      </w:r>
+      <w:r>
+        <w:rPr>
+          <w:rFonts w:ascii="Arial Nova" w:hAnsi="Arial Nova" w:eastAsia="Arial Nova" w:cs="Arial Nova"/>
+          <w:noProof w:val="0"/>
+          <w:sz w:val="24"/>
+          <w:szCs w:val="24"/>
+          <w:lang w:val="en-US"/>
+        </w:rPr>
+        <w:t>) directly into the SQL query at runtime.</w:t>
+      </w:r>
+      <w:r>
+        <w:rPr>
+          <w:rFonts w:ascii="Arial Nova" w:hAnsi="Arial Nova" w:eastAsia="Arial Nova" w:cs="Arial Nova"/>
+          <w:noProof w:val="0"/>
+          <w:sz w:val="24"/>
+          <w:szCs w:val="24"/>
+          <w:lang w:val="en-US"/>
+        </w:rPr>
+        <w:t xml:space="preserve"> </w:t>
+      </w:r>
+      <w:r>
+        <w:rPr>
+          <w:rFonts w:ascii="Arial Nova" w:hAnsi="Arial Nova" w:eastAsia="Arial Nova" w:cs="Arial Nova"/>
+          <w:noProof w:val="0"/>
+          <w:sz w:val="24"/>
+          <w:szCs w:val="24"/>
+          <w:lang w:val="en-US"/>
+        </w:rPr>
+        <w:t xml:space="preserve">Dynamic SQL provides flexibility, but in this </w:t>
+      </w:r>
+      <w:r>
+        <w:rPr>
+          <w:rFonts w:ascii="Arial Nova" w:hAnsi="Arial Nova" w:eastAsia="Arial Nova" w:cs="Arial Nova"/>
+          <w:noProof w:val="0"/>
+          <w:sz w:val="24"/>
+          <w:szCs w:val="24"/>
+          <w:lang w:val="en-US"/>
+        </w:rPr>
+        <w:t>case</w:t>
+      </w:r>
+      <w:r>
+        <w:rPr>
+          <w:rFonts w:ascii="Arial Nova" w:hAnsi="Arial Nova" w:eastAsia="Arial Nova" w:cs="Arial Nova"/>
+          <w:noProof w:val="0"/>
+          <w:sz w:val="24"/>
+          <w:szCs w:val="24"/>
+          <w:lang w:val="en-US"/>
+        </w:rPr>
+        <w:t xml:space="preserve"> it can also be written without using it</w:t>
+      </w:r>
+      <w:r>
+        <w:rPr>
+          <w:rFonts w:ascii="Arial Nova" w:hAnsi="Arial Nova" w:eastAsia="Arial Nova" w:cs="Arial Nova"/>
+          <w:noProof w:val="0"/>
+          <w:sz w:val="24"/>
+          <w:szCs w:val="24"/>
+          <w:lang w:val="en-US"/>
+        </w:rPr>
+        <w:t xml:space="preserve"> as the values inserted are parameters and can be passed using parameterized SQL. This way the script will be more readable.</w:t>
       </w:r>
     </w:p>
     <w:sectPr>
@@ -4323,16 +4936,16 @@
 
 <file path=word/numbering.xml><?xml version="1.0" encoding="utf-8"?>
 <w:numbering xmlns:w="http://schemas.openxmlformats.org/wordprocessingml/2006/main">
-  <w:abstractNum xmlns:w="http://schemas.openxmlformats.org/wordprocessingml/2006/main" w:abstractNumId="1">
-    <w:nsid w:val="3751cab4"/>
+  <w:abstractNum xmlns:w="http://schemas.openxmlformats.org/wordprocessingml/2006/main" w:abstractNumId="6">
+    <w:nsid w:val="50738faa"/>
     <w:multiLevelType xmlns:w="http://schemas.openxmlformats.org/wordprocessingml/2006/main" w:val="hybridMultilevel"/>
     <w:lvl xmlns:w="http://schemas.openxmlformats.org/wordprocessingml/2006/main" w:ilvl="0">
       <w:start w:val="1"/>
       <w:numFmt w:val="bullet"/>
-      <w:lvlText w:val=""/>
+      <w:lvlText w:val=""/>
       <w:lvlJc w:val="left"/>
       <w:pPr>
-        <w:ind w:left="720" w:hanging="360"/>
+        <w:ind w:left="1080" w:hanging="360"/>
       </w:pPr>
       <w:rPr>
         <w:rFonts w:hint="default" w:ascii="Symbol" w:hAnsi="Symbol"/>
@@ -4344,7 +4957,7 @@
       <w:lvlText w:val="o"/>
       <w:lvlJc w:val="left"/>
       <w:pPr>
-        <w:ind w:left="1440" w:hanging="360"/>
+        <w:ind w:left="1800" w:hanging="360"/>
       </w:pPr>
       <w:rPr>
         <w:rFonts w:hint="default" w:ascii="Courier New" w:hAnsi="Courier New"/>
@@ -4356,7 +4969,7 @@
       <w:lvlText w:val=""/>
       <w:lvlJc w:val="left"/>
       <w:pPr>
-        <w:ind w:left="2160" w:hanging="360"/>
+        <w:ind w:left="2520" w:hanging="360"/>
       </w:pPr>
       <w:rPr>
         <w:rFonts w:hint="default" w:ascii="Wingdings" w:hAnsi="Wingdings"/>
@@ -4368,7 +4981,7 @@
       <w:lvlText w:val=""/>
       <w:lvlJc w:val="left"/>
       <w:pPr>
-        <w:ind w:left="2880" w:hanging="360"/>
+        <w:ind w:left="3240" w:hanging="360"/>
       </w:pPr>
       <w:rPr>
         <w:rFonts w:hint="default" w:ascii="Symbol" w:hAnsi="Symbol"/>
@@ -4380,7 +4993,7 @@
       <w:lvlText w:val="o"/>
       <w:lvlJc w:val="left"/>
       <w:pPr>
-        <w:ind w:left="3600" w:hanging="360"/>
+        <w:ind w:left="3960" w:hanging="360"/>
       </w:pPr>
       <w:rPr>
         <w:rFonts w:hint="default" w:ascii="Courier New" w:hAnsi="Courier New"/>
@@ -4392,7 +5005,7 @@
       <w:lvlText w:val=""/>
       <w:lvlJc w:val="left"/>
       <w:pPr>
-        <w:ind w:left="4320" w:hanging="360"/>
+        <w:ind w:left="4680" w:hanging="360"/>
       </w:pPr>
       <w:rPr>
         <w:rFonts w:hint="default" w:ascii="Wingdings" w:hAnsi="Wingdings"/>
@@ -4404,7 +5017,7 @@
       <w:lvlText w:val=""/>
       <w:lvlJc w:val="left"/>
       <w:pPr>
-        <w:ind w:left="5040" w:hanging="360"/>
+        <w:ind w:left="5400" w:hanging="360"/>
       </w:pPr>
       <w:rPr>
         <w:rFonts w:hint="default" w:ascii="Symbol" w:hAnsi="Symbol"/>
@@ -4416,7 +5029,7 @@
       <w:lvlText w:val="o"/>
       <w:lvlJc w:val="left"/>
       <w:pPr>
-        <w:ind w:left="5760" w:hanging="360"/>
+        <w:ind w:left="6120" w:hanging="360"/>
       </w:pPr>
       <w:rPr>
         <w:rFonts w:hint="default" w:ascii="Courier New" w:hAnsi="Courier New"/>
@@ -4428,13 +5041,588 @@
       <w:lvlText w:val=""/>
       <w:lvlJc w:val="left"/>
       <w:pPr>
-        <w:ind w:left="6480" w:hanging="360"/>
+        <w:ind w:left="6840" w:hanging="360"/>
       </w:pPr>
       <w:rPr>
         <w:rFonts w:hint="default" w:ascii="Wingdings" w:hAnsi="Wingdings"/>
       </w:rPr>
     </w:lvl>
   </w:abstractNum>
+  <w:abstractNum xmlns:w="http://schemas.openxmlformats.org/wordprocessingml/2006/main" w:abstractNumId="5">
+    <w:nsid w:val="4a41f033"/>
+    <w:multiLevelType xmlns:w="http://schemas.openxmlformats.org/wordprocessingml/2006/main" w:val="hybridMultilevel"/>
+    <w:lvl xmlns:w="http://schemas.openxmlformats.org/wordprocessingml/2006/main" w:ilvl="0">
+      <w:start w:val="1"/>
+      <w:numFmt w:val="bullet"/>
+      <w:lvlText w:val=""/>
+      <w:lvlJc w:val="left"/>
+      <w:pPr>
+        <w:ind w:left="1080" w:hanging="360"/>
+      </w:pPr>
+      <w:rPr>
+        <w:rFonts w:hint="default" w:ascii="Symbol" w:hAnsi="Symbol"/>
+      </w:rPr>
+    </w:lvl>
+    <w:lvl xmlns:w="http://schemas.openxmlformats.org/wordprocessingml/2006/main" w:ilvl="1">
+      <w:start w:val="1"/>
+      <w:numFmt w:val="bullet"/>
+      <w:lvlText w:val="o"/>
+      <w:lvlJc w:val="left"/>
+      <w:pPr>
+        <w:ind w:left="1800" w:hanging="360"/>
+      </w:pPr>
+      <w:rPr>
+        <w:rFonts w:hint="default" w:ascii="Courier New" w:hAnsi="Courier New"/>
+      </w:rPr>
+    </w:lvl>
+    <w:lvl xmlns:w="http://schemas.openxmlformats.org/wordprocessingml/2006/main" w:ilvl="2">
+      <w:start w:val="1"/>
+      <w:numFmt w:val="bullet"/>
+      <w:lvlText w:val=""/>
+      <w:lvlJc w:val="left"/>
+      <w:pPr>
+        <w:ind w:left="2520" w:hanging="360"/>
+      </w:pPr>
+      <w:rPr>
+        <w:rFonts w:hint="default" w:ascii="Wingdings" w:hAnsi="Wingdings"/>
+      </w:rPr>
+    </w:lvl>
+    <w:lvl xmlns:w="http://schemas.openxmlformats.org/wordprocessingml/2006/main" w:ilvl="3">
+      <w:start w:val="1"/>
+      <w:numFmt w:val="bullet"/>
+      <w:lvlText w:val=""/>
+      <w:lvlJc w:val="left"/>
+      <w:pPr>
+        <w:ind w:left="3240" w:hanging="360"/>
+      </w:pPr>
+      <w:rPr>
+        <w:rFonts w:hint="default" w:ascii="Symbol" w:hAnsi="Symbol"/>
+      </w:rPr>
+    </w:lvl>
+    <w:lvl xmlns:w="http://schemas.openxmlformats.org/wordprocessingml/2006/main" w:ilvl="4">
+      <w:start w:val="1"/>
+      <w:numFmt w:val="bullet"/>
+      <w:lvlText w:val="o"/>
+      <w:lvlJc w:val="left"/>
+      <w:pPr>
+        <w:ind w:left="3960" w:hanging="360"/>
+      </w:pPr>
+      <w:rPr>
+        <w:rFonts w:hint="default" w:ascii="Courier New" w:hAnsi="Courier New"/>
+      </w:rPr>
+    </w:lvl>
+    <w:lvl xmlns:w="http://schemas.openxmlformats.org/wordprocessingml/2006/main" w:ilvl="5">
+      <w:start w:val="1"/>
+      <w:numFmt w:val="bullet"/>
+      <w:lvlText w:val=""/>
+      <w:lvlJc w:val="left"/>
+      <w:pPr>
+        <w:ind w:left="4680" w:hanging="360"/>
+      </w:pPr>
+      <w:rPr>
+        <w:rFonts w:hint="default" w:ascii="Wingdings" w:hAnsi="Wingdings"/>
+      </w:rPr>
+    </w:lvl>
+    <w:lvl xmlns:w="http://schemas.openxmlformats.org/wordprocessingml/2006/main" w:ilvl="6">
+      <w:start w:val="1"/>
+      <w:numFmt w:val="bullet"/>
+      <w:lvlText w:val=""/>
+      <w:lvlJc w:val="left"/>
+      <w:pPr>
+        <w:ind w:left="5400" w:hanging="360"/>
+      </w:pPr>
+      <w:rPr>
+        <w:rFonts w:hint="default" w:ascii="Symbol" w:hAnsi="Symbol"/>
+      </w:rPr>
+    </w:lvl>
+    <w:lvl xmlns:w="http://schemas.openxmlformats.org/wordprocessingml/2006/main" w:ilvl="7">
+      <w:start w:val="1"/>
+      <w:numFmt w:val="bullet"/>
+      <w:lvlText w:val="o"/>
+      <w:lvlJc w:val="left"/>
+      <w:pPr>
+        <w:ind w:left="6120" w:hanging="360"/>
+      </w:pPr>
+      <w:rPr>
+        <w:rFonts w:hint="default" w:ascii="Courier New" w:hAnsi="Courier New"/>
+      </w:rPr>
+    </w:lvl>
+    <w:lvl xmlns:w="http://schemas.openxmlformats.org/wordprocessingml/2006/main" w:ilvl="8">
+      <w:start w:val="1"/>
+      <w:numFmt w:val="bullet"/>
+      <w:lvlText w:val=""/>
+      <w:lvlJc w:val="left"/>
+      <w:pPr>
+        <w:ind w:left="6840" w:hanging="360"/>
+      </w:pPr>
+      <w:rPr>
+        <w:rFonts w:hint="default" w:ascii="Wingdings" w:hAnsi="Wingdings"/>
+      </w:rPr>
+    </w:lvl>
+  </w:abstractNum>
+  <w:abstractNum xmlns:w="http://schemas.openxmlformats.org/wordprocessingml/2006/main" w:abstractNumId="4">
+    <w:nsid w:val="2f88fa1b"/>
+    <w:multiLevelType xmlns:w="http://schemas.openxmlformats.org/wordprocessingml/2006/main" w:val="hybridMultilevel"/>
+    <w:lvl xmlns:w="http://schemas.openxmlformats.org/wordprocessingml/2006/main" w:ilvl="0">
+      <w:start w:val="1"/>
+      <w:numFmt w:val="bullet"/>
+      <w:lvlText w:val=""/>
+      <w:lvlJc w:val="left"/>
+      <w:pPr>
+        <w:ind w:left="720" w:hanging="360"/>
+      </w:pPr>
+      <w:rPr>
+        <w:rFonts w:hint="default" w:ascii="Symbol" w:hAnsi="Symbol"/>
+      </w:rPr>
+    </w:lvl>
+    <w:lvl xmlns:w="http://schemas.openxmlformats.org/wordprocessingml/2006/main" w:ilvl="1">
+      <w:start w:val="1"/>
+      <w:numFmt w:val="bullet"/>
+      <w:lvlText w:val="o"/>
+      <w:lvlJc w:val="left"/>
+      <w:pPr>
+        <w:ind w:left="1440" w:hanging="360"/>
+      </w:pPr>
+      <w:rPr>
+        <w:rFonts w:hint="default" w:ascii="Courier New" w:hAnsi="Courier New"/>
+      </w:rPr>
+    </w:lvl>
+    <w:lvl xmlns:w="http://schemas.openxmlformats.org/wordprocessingml/2006/main" w:ilvl="2">
+      <w:start w:val="1"/>
+      <w:numFmt w:val="bullet"/>
+      <w:lvlText w:val=""/>
+      <w:lvlJc w:val="left"/>
+      <w:pPr>
+        <w:ind w:left="2160" w:hanging="360"/>
+      </w:pPr>
+      <w:rPr>
+        <w:rFonts w:hint="default" w:ascii="Wingdings" w:hAnsi="Wingdings"/>
+      </w:rPr>
+    </w:lvl>
+    <w:lvl xmlns:w="http://schemas.openxmlformats.org/wordprocessingml/2006/main" w:ilvl="3">
+      <w:start w:val="1"/>
+      <w:numFmt w:val="bullet"/>
+      <w:lvlText w:val=""/>
+      <w:lvlJc w:val="left"/>
+      <w:pPr>
+        <w:ind w:left="2880" w:hanging="360"/>
+      </w:pPr>
+      <w:rPr>
+        <w:rFonts w:hint="default" w:ascii="Symbol" w:hAnsi="Symbol"/>
+      </w:rPr>
+    </w:lvl>
+    <w:lvl xmlns:w="http://schemas.openxmlformats.org/wordprocessingml/2006/main" w:ilvl="4">
+      <w:start w:val="1"/>
+      <w:numFmt w:val="bullet"/>
+      <w:lvlText w:val="o"/>
+      <w:lvlJc w:val="left"/>
+      <w:pPr>
+        <w:ind w:left="3600" w:hanging="360"/>
+      </w:pPr>
+      <w:rPr>
+        <w:rFonts w:hint="default" w:ascii="Courier New" w:hAnsi="Courier New"/>
+      </w:rPr>
+    </w:lvl>
+    <w:lvl xmlns:w="http://schemas.openxmlformats.org/wordprocessingml/2006/main" w:ilvl="5">
+      <w:start w:val="1"/>
+      <w:numFmt w:val="bullet"/>
+      <w:lvlText w:val=""/>
+      <w:lvlJc w:val="left"/>
+      <w:pPr>
+        <w:ind w:left="4320" w:hanging="360"/>
+      </w:pPr>
+      <w:rPr>
+        <w:rFonts w:hint="default" w:ascii="Wingdings" w:hAnsi="Wingdings"/>
+      </w:rPr>
+    </w:lvl>
+    <w:lvl xmlns:w="http://schemas.openxmlformats.org/wordprocessingml/2006/main" w:ilvl="6">
+      <w:start w:val="1"/>
+      <w:numFmt w:val="bullet"/>
+      <w:lvlText w:val=""/>
+      <w:lvlJc w:val="left"/>
+      <w:pPr>
+        <w:ind w:left="5040" w:hanging="360"/>
+      </w:pPr>
+      <w:rPr>
+        <w:rFonts w:hint="default" w:ascii="Symbol" w:hAnsi="Symbol"/>
+      </w:rPr>
+    </w:lvl>
+    <w:lvl xmlns:w="http://schemas.openxmlformats.org/wordprocessingml/2006/main" w:ilvl="7">
+      <w:start w:val="1"/>
+      <w:numFmt w:val="bullet"/>
+      <w:lvlText w:val="o"/>
+      <w:lvlJc w:val="left"/>
+      <w:pPr>
+        <w:ind w:left="5760" w:hanging="360"/>
+      </w:pPr>
+      <w:rPr>
+        <w:rFonts w:hint="default" w:ascii="Courier New" w:hAnsi="Courier New"/>
+      </w:rPr>
+    </w:lvl>
+    <w:lvl xmlns:w="http://schemas.openxmlformats.org/wordprocessingml/2006/main" w:ilvl="8">
+      <w:start w:val="1"/>
+      <w:numFmt w:val="bullet"/>
+      <w:lvlText w:val=""/>
+      <w:lvlJc w:val="left"/>
+      <w:pPr>
+        <w:ind w:left="6480" w:hanging="360"/>
+      </w:pPr>
+      <w:rPr>
+        <w:rFonts w:hint="default" w:ascii="Wingdings" w:hAnsi="Wingdings"/>
+      </w:rPr>
+    </w:lvl>
+  </w:abstractNum>
+  <w:abstractNum xmlns:w="http://schemas.openxmlformats.org/wordprocessingml/2006/main" w:abstractNumId="3">
+    <w:nsid w:val="6a048640"/>
+    <w:multiLevelType xmlns:w="http://schemas.openxmlformats.org/wordprocessingml/2006/main" w:val="hybridMultilevel"/>
+    <w:lvl xmlns:w="http://schemas.openxmlformats.org/wordprocessingml/2006/main" w:ilvl="0">
+      <w:start w:val="1"/>
+      <w:numFmt w:val="bullet"/>
+      <w:lvlText w:val=""/>
+      <w:lvlJc w:val="left"/>
+      <w:pPr>
+        <w:ind w:left="1080" w:hanging="360"/>
+      </w:pPr>
+      <w:rPr>
+        <w:rFonts w:hint="default" w:ascii="Symbol" w:hAnsi="Symbol"/>
+      </w:rPr>
+    </w:lvl>
+    <w:lvl xmlns:w="http://schemas.openxmlformats.org/wordprocessingml/2006/main" w:ilvl="1">
+      <w:start w:val="1"/>
+      <w:numFmt w:val="bullet"/>
+      <w:lvlText w:val="o"/>
+      <w:lvlJc w:val="left"/>
+      <w:pPr>
+        <w:ind w:left="1800" w:hanging="360"/>
+      </w:pPr>
+      <w:rPr>
+        <w:rFonts w:hint="default" w:ascii="Courier New" w:hAnsi="Courier New"/>
+      </w:rPr>
+    </w:lvl>
+    <w:lvl xmlns:w="http://schemas.openxmlformats.org/wordprocessingml/2006/main" w:ilvl="2">
+      <w:start w:val="1"/>
+      <w:numFmt w:val="bullet"/>
+      <w:lvlText w:val=""/>
+      <w:lvlJc w:val="left"/>
+      <w:pPr>
+        <w:ind w:left="2520" w:hanging="360"/>
+      </w:pPr>
+      <w:rPr>
+        <w:rFonts w:hint="default" w:ascii="Wingdings" w:hAnsi="Wingdings"/>
+      </w:rPr>
+    </w:lvl>
+    <w:lvl xmlns:w="http://schemas.openxmlformats.org/wordprocessingml/2006/main" w:ilvl="3">
+      <w:start w:val="1"/>
+      <w:numFmt w:val="bullet"/>
+      <w:lvlText w:val=""/>
+      <w:lvlJc w:val="left"/>
+      <w:pPr>
+        <w:ind w:left="3240" w:hanging="360"/>
+      </w:pPr>
+      <w:rPr>
+        <w:rFonts w:hint="default" w:ascii="Symbol" w:hAnsi="Symbol"/>
+      </w:rPr>
+    </w:lvl>
+    <w:lvl xmlns:w="http://schemas.openxmlformats.org/wordprocessingml/2006/main" w:ilvl="4">
+      <w:start w:val="1"/>
+      <w:numFmt w:val="bullet"/>
+      <w:lvlText w:val="o"/>
+      <w:lvlJc w:val="left"/>
+      <w:pPr>
+        <w:ind w:left="3960" w:hanging="360"/>
+      </w:pPr>
+      <w:rPr>
+        <w:rFonts w:hint="default" w:ascii="Courier New" w:hAnsi="Courier New"/>
+      </w:rPr>
+    </w:lvl>
+    <w:lvl xmlns:w="http://schemas.openxmlformats.org/wordprocessingml/2006/main" w:ilvl="5">
+      <w:start w:val="1"/>
+      <w:numFmt w:val="bullet"/>
+      <w:lvlText w:val=""/>
+      <w:lvlJc w:val="left"/>
+      <w:pPr>
+        <w:ind w:left="4680" w:hanging="360"/>
+      </w:pPr>
+      <w:rPr>
+        <w:rFonts w:hint="default" w:ascii="Wingdings" w:hAnsi="Wingdings"/>
+      </w:rPr>
+    </w:lvl>
+    <w:lvl xmlns:w="http://schemas.openxmlformats.org/wordprocessingml/2006/main" w:ilvl="6">
+      <w:start w:val="1"/>
+      <w:numFmt w:val="bullet"/>
+      <w:lvlText w:val=""/>
+      <w:lvlJc w:val="left"/>
+      <w:pPr>
+        <w:ind w:left="5400" w:hanging="360"/>
+      </w:pPr>
+      <w:rPr>
+        <w:rFonts w:hint="default" w:ascii="Symbol" w:hAnsi="Symbol"/>
+      </w:rPr>
+    </w:lvl>
+    <w:lvl xmlns:w="http://schemas.openxmlformats.org/wordprocessingml/2006/main" w:ilvl="7">
+      <w:start w:val="1"/>
+      <w:numFmt w:val="bullet"/>
+      <w:lvlText w:val="o"/>
+      <w:lvlJc w:val="left"/>
+      <w:pPr>
+        <w:ind w:left="6120" w:hanging="360"/>
+      </w:pPr>
+      <w:rPr>
+        <w:rFonts w:hint="default" w:ascii="Courier New" w:hAnsi="Courier New"/>
+      </w:rPr>
+    </w:lvl>
+    <w:lvl xmlns:w="http://schemas.openxmlformats.org/wordprocessingml/2006/main" w:ilvl="8">
+      <w:start w:val="1"/>
+      <w:numFmt w:val="bullet"/>
+      <w:lvlText w:val=""/>
+      <w:lvlJc w:val="left"/>
+      <w:pPr>
+        <w:ind w:left="6840" w:hanging="360"/>
+      </w:pPr>
+      <w:rPr>
+        <w:rFonts w:hint="default" w:ascii="Wingdings" w:hAnsi="Wingdings"/>
+      </w:rPr>
+    </w:lvl>
+  </w:abstractNum>
+  <w:abstractNum xmlns:w="http://schemas.openxmlformats.org/wordprocessingml/2006/main" w:abstractNumId="2">
+    <w:nsid w:val="45b3430a"/>
+    <w:multiLevelType xmlns:w="http://schemas.openxmlformats.org/wordprocessingml/2006/main" w:val="hybridMultilevel"/>
+    <w:lvl xmlns:w="http://schemas.openxmlformats.org/wordprocessingml/2006/main" w:ilvl="0">
+      <w:start w:val="1"/>
+      <w:numFmt w:val="bullet"/>
+      <w:lvlText w:val=""/>
+      <w:lvlJc w:val="left"/>
+      <w:pPr>
+        <w:ind w:left="720" w:hanging="360"/>
+      </w:pPr>
+      <w:rPr>
+        <w:rFonts w:hint="default" w:ascii="Symbol" w:hAnsi="Symbol"/>
+      </w:rPr>
+    </w:lvl>
+    <w:lvl xmlns:w="http://schemas.openxmlformats.org/wordprocessingml/2006/main" w:ilvl="1">
+      <w:start w:val="1"/>
+      <w:numFmt w:val="bullet"/>
+      <w:lvlText w:val="o"/>
+      <w:lvlJc w:val="left"/>
+      <w:pPr>
+        <w:ind w:left="1440" w:hanging="360"/>
+      </w:pPr>
+      <w:rPr>
+        <w:rFonts w:hint="default" w:ascii="Courier New" w:hAnsi="Courier New"/>
+      </w:rPr>
+    </w:lvl>
+    <w:lvl xmlns:w="http://schemas.openxmlformats.org/wordprocessingml/2006/main" w:ilvl="2">
+      <w:start w:val="1"/>
+      <w:numFmt w:val="bullet"/>
+      <w:lvlText w:val=""/>
+      <w:lvlJc w:val="left"/>
+      <w:pPr>
+        <w:ind w:left="2160" w:hanging="360"/>
+      </w:pPr>
+      <w:rPr>
+        <w:rFonts w:hint="default" w:ascii="Wingdings" w:hAnsi="Wingdings"/>
+      </w:rPr>
+    </w:lvl>
+    <w:lvl xmlns:w="http://schemas.openxmlformats.org/wordprocessingml/2006/main" w:ilvl="3">
+      <w:start w:val="1"/>
+      <w:numFmt w:val="bullet"/>
+      <w:lvlText w:val=""/>
+      <w:lvlJc w:val="left"/>
+      <w:pPr>
+        <w:ind w:left="2880" w:hanging="360"/>
+      </w:pPr>
+      <w:rPr>
+        <w:rFonts w:hint="default" w:ascii="Symbol" w:hAnsi="Symbol"/>
+      </w:rPr>
+    </w:lvl>
+    <w:lvl xmlns:w="http://schemas.openxmlformats.org/wordprocessingml/2006/main" w:ilvl="4">
+      <w:start w:val="1"/>
+      <w:numFmt w:val="bullet"/>
+      <w:lvlText w:val="o"/>
+      <w:lvlJc w:val="left"/>
+      <w:pPr>
+        <w:ind w:left="3600" w:hanging="360"/>
+      </w:pPr>
+      <w:rPr>
+        <w:rFonts w:hint="default" w:ascii="Courier New" w:hAnsi="Courier New"/>
+      </w:rPr>
+    </w:lvl>
+    <w:lvl xmlns:w="http://schemas.openxmlformats.org/wordprocessingml/2006/main" w:ilvl="5">
+      <w:start w:val="1"/>
+      <w:numFmt w:val="bullet"/>
+      <w:lvlText w:val=""/>
+      <w:lvlJc w:val="left"/>
+      <w:pPr>
+        <w:ind w:left="4320" w:hanging="360"/>
+      </w:pPr>
+      <w:rPr>
+        <w:rFonts w:hint="default" w:ascii="Wingdings" w:hAnsi="Wingdings"/>
+      </w:rPr>
+    </w:lvl>
+    <w:lvl xmlns:w="http://schemas.openxmlformats.org/wordprocessingml/2006/main" w:ilvl="6">
+      <w:start w:val="1"/>
+      <w:numFmt w:val="bullet"/>
+      <w:lvlText w:val=""/>
+      <w:lvlJc w:val="left"/>
+      <w:pPr>
+        <w:ind w:left="5040" w:hanging="360"/>
+      </w:pPr>
+      <w:rPr>
+        <w:rFonts w:hint="default" w:ascii="Symbol" w:hAnsi="Symbol"/>
+      </w:rPr>
+    </w:lvl>
+    <w:lvl xmlns:w="http://schemas.openxmlformats.org/wordprocessingml/2006/main" w:ilvl="7">
+      <w:start w:val="1"/>
+      <w:numFmt w:val="bullet"/>
+      <w:lvlText w:val="o"/>
+      <w:lvlJc w:val="left"/>
+      <w:pPr>
+        <w:ind w:left="5760" w:hanging="360"/>
+      </w:pPr>
+      <w:rPr>
+        <w:rFonts w:hint="default" w:ascii="Courier New" w:hAnsi="Courier New"/>
+      </w:rPr>
+    </w:lvl>
+    <w:lvl xmlns:w="http://schemas.openxmlformats.org/wordprocessingml/2006/main" w:ilvl="8">
+      <w:start w:val="1"/>
+      <w:numFmt w:val="bullet"/>
+      <w:lvlText w:val=""/>
+      <w:lvlJc w:val="left"/>
+      <w:pPr>
+        <w:ind w:left="6480" w:hanging="360"/>
+      </w:pPr>
+      <w:rPr>
+        <w:rFonts w:hint="default" w:ascii="Wingdings" w:hAnsi="Wingdings"/>
+      </w:rPr>
+    </w:lvl>
+  </w:abstractNum>
+  <w:abstractNum xmlns:w="http://schemas.openxmlformats.org/wordprocessingml/2006/main" w:abstractNumId="1">
+    <w:nsid w:val="3751cab4"/>
+    <w:multiLevelType xmlns:w="http://schemas.openxmlformats.org/wordprocessingml/2006/main" w:val="hybridMultilevel"/>
+    <w:lvl xmlns:w="http://schemas.openxmlformats.org/wordprocessingml/2006/main" w:ilvl="0">
+      <w:start w:val="1"/>
+      <w:numFmt w:val="bullet"/>
+      <w:lvlText w:val=""/>
+      <w:lvlJc w:val="left"/>
+      <w:pPr>
+        <w:ind w:left="720" w:hanging="360"/>
+      </w:pPr>
+      <w:rPr>
+        <w:rFonts w:hint="default" w:ascii="Symbol" w:hAnsi="Symbol"/>
+      </w:rPr>
+    </w:lvl>
+    <w:lvl xmlns:w="http://schemas.openxmlformats.org/wordprocessingml/2006/main" w:ilvl="1">
+      <w:start w:val="1"/>
+      <w:numFmt w:val="bullet"/>
+      <w:lvlText w:val="o"/>
+      <w:lvlJc w:val="left"/>
+      <w:pPr>
+        <w:ind w:left="1440" w:hanging="360"/>
+      </w:pPr>
+      <w:rPr>
+        <w:rFonts w:hint="default" w:ascii="Courier New" w:hAnsi="Courier New"/>
+      </w:rPr>
+    </w:lvl>
+    <w:lvl xmlns:w="http://schemas.openxmlformats.org/wordprocessingml/2006/main" w:ilvl="2">
+      <w:start w:val="1"/>
+      <w:numFmt w:val="bullet"/>
+      <w:lvlText w:val=""/>
+      <w:lvlJc w:val="left"/>
+      <w:pPr>
+        <w:ind w:left="2160" w:hanging="360"/>
+      </w:pPr>
+      <w:rPr>
+        <w:rFonts w:hint="default" w:ascii="Wingdings" w:hAnsi="Wingdings"/>
+      </w:rPr>
+    </w:lvl>
+    <w:lvl xmlns:w="http://schemas.openxmlformats.org/wordprocessingml/2006/main" w:ilvl="3">
+      <w:start w:val="1"/>
+      <w:numFmt w:val="bullet"/>
+      <w:lvlText w:val=""/>
+      <w:lvlJc w:val="left"/>
+      <w:pPr>
+        <w:ind w:left="2880" w:hanging="360"/>
+      </w:pPr>
+      <w:rPr>
+        <w:rFonts w:hint="default" w:ascii="Symbol" w:hAnsi="Symbol"/>
+      </w:rPr>
+    </w:lvl>
+    <w:lvl xmlns:w="http://schemas.openxmlformats.org/wordprocessingml/2006/main" w:ilvl="4">
+      <w:start w:val="1"/>
+      <w:numFmt w:val="bullet"/>
+      <w:lvlText w:val="o"/>
+      <w:lvlJc w:val="left"/>
+      <w:pPr>
+        <w:ind w:left="3600" w:hanging="360"/>
+      </w:pPr>
+      <w:rPr>
+        <w:rFonts w:hint="default" w:ascii="Courier New" w:hAnsi="Courier New"/>
+      </w:rPr>
+    </w:lvl>
+    <w:lvl xmlns:w="http://schemas.openxmlformats.org/wordprocessingml/2006/main" w:ilvl="5">
+      <w:start w:val="1"/>
+      <w:numFmt w:val="bullet"/>
+      <w:lvlText w:val=""/>
+      <w:lvlJc w:val="left"/>
+      <w:pPr>
+        <w:ind w:left="4320" w:hanging="360"/>
+      </w:pPr>
+      <w:rPr>
+        <w:rFonts w:hint="default" w:ascii="Wingdings" w:hAnsi="Wingdings"/>
+      </w:rPr>
+    </w:lvl>
+    <w:lvl xmlns:w="http://schemas.openxmlformats.org/wordprocessingml/2006/main" w:ilvl="6">
+      <w:start w:val="1"/>
+      <w:numFmt w:val="bullet"/>
+      <w:lvlText w:val=""/>
+      <w:lvlJc w:val="left"/>
+      <w:pPr>
+        <w:ind w:left="5040" w:hanging="360"/>
+      </w:pPr>
+      <w:rPr>
+        <w:rFonts w:hint="default" w:ascii="Symbol" w:hAnsi="Symbol"/>
+      </w:rPr>
+    </w:lvl>
+    <w:lvl xmlns:w="http://schemas.openxmlformats.org/wordprocessingml/2006/main" w:ilvl="7">
+      <w:start w:val="1"/>
+      <w:numFmt w:val="bullet"/>
+      <w:lvlText w:val="o"/>
+      <w:lvlJc w:val="left"/>
+      <w:pPr>
+        <w:ind w:left="5760" w:hanging="360"/>
+      </w:pPr>
+      <w:rPr>
+        <w:rFonts w:hint="default" w:ascii="Courier New" w:hAnsi="Courier New"/>
+      </w:rPr>
+    </w:lvl>
+    <w:lvl xmlns:w="http://schemas.openxmlformats.org/wordprocessingml/2006/main" w:ilvl="8">
+      <w:start w:val="1"/>
+      <w:numFmt w:val="bullet"/>
+      <w:lvlText w:val=""/>
+      <w:lvlJc w:val="left"/>
+      <w:pPr>
+        <w:ind w:left="6480" w:hanging="360"/>
+      </w:pPr>
+      <w:rPr>
+        <w:rFonts w:hint="default" w:ascii="Wingdings" w:hAnsi="Wingdings"/>
+      </w:rPr>
+    </w:lvl>
+  </w:abstractNum>
+  <w:num w:numId="6">
+    <w:abstractNumId w:val="6"/>
+  </w:num>
+  <w:num w:numId="5">
+    <w:abstractNumId w:val="5"/>
+  </w:num>
+  <w:num w:numId="4">
+    <w:abstractNumId w:val="4"/>
+  </w:num>
+  <w:num w:numId="3">
+    <w:abstractNumId w:val="3"/>
+  </w:num>
+  <w:num w:numId="2">
+    <w:abstractNumId w:val="2"/>
+  </w:num>
   <w:num w:numId="1">
     <w:abstractNumId w:val="1"/>
   </w:num>

</xml_diff>